<commit_message>
Updated version of PMP
Add new section (Naming Convention)
</commit_message>
<xml_diff>
--- a/PMP/PMP_Car_Purchasing_Website.docx
+++ b/PMP/PMP_Car_Purchasing_Website.docx
@@ -7,6 +7,10 @@
         <w:pStyle w:val="Title"/>
       </w:pPr>
       <w:r>
+        <w:rPr>
+          <w:rFonts w:ascii="Calibri" w:hAnsi="Calibri"/>
+          <w:sz w:val="22"/>
+        </w:rPr>
         <w:t>Project Management Plan (PMP)</w:t>
       </w:r>
     </w:p>
@@ -15,89 +19,407 @@
         <w:pStyle w:val="Heading1"/>
       </w:pPr>
       <w:r>
+        <w:rPr>
+          <w:rFonts w:ascii="Calibri" w:hAnsi="Calibri"/>
+        </w:rPr>
         <w:t>1. Scope</w:t>
       </w:r>
     </w:p>
     <w:p>
       <w:r>
+        <w:rPr>
+          <w:rFonts w:ascii="Calibri" w:hAnsi="Calibri"/>
+        </w:rPr>
         <w:br/>
         <w:t>Project Name: Car Purchasing Web Application</w:t>
       </w:r>
       <w:r>
+        <w:rPr>
+          <w:rFonts w:ascii="Calibri" w:hAnsi="Calibri"/>
+        </w:rPr>
         <w:br/>
       </w:r>
       <w:r>
+        <w:rPr>
+          <w:rFonts w:ascii="Calibri" w:hAnsi="Calibri"/>
+        </w:rPr>
         <w:br/>
-        <w:t>Objective: To build a platform that allows sellers to list and market their cars, and buyers to search, view, and reserve cars based on various criteria.</w:t>
+        <w:t xml:space="preserve">Objective: To build a platform that allows sellers to list and market their cars, and buyers to search, view, and reserve cars based </w:t>
       </w:r>
       <w:r>
+        <w:rPr>
+          <w:rFonts w:ascii="Calibri" w:hAnsi="Calibri"/>
+        </w:rPr>
+        <w:t>on various criteria.</w:t>
+      </w:r>
+      <w:r>
+        <w:rPr>
+          <w:rFonts w:ascii="Calibri" w:hAnsi="Calibri"/>
+        </w:rPr>
         <w:br/>
       </w:r>
       <w:r>
-        <w:br/>
-        <w:t>In Scope:</w:t>
-      </w:r>
-      <w:r>
-        <w:br/>
-        <w:t>- User registration and login.</w:t>
-      </w:r>
-      <w:r>
-        <w:br/>
-        <w:t>- Car listing page showing available cars.</w:t>
-      </w:r>
-      <w:r>
-        <w:br/>
-        <w:t>- Search functionality with filters.</w:t>
-      </w:r>
-      <w:r>
-        <w:br/>
-        <w:t>- Reservation system for available cars.</w:t>
-      </w:r>
-      <w:r>
-        <w:br/>
-        <w:t>- Admin panel with special access and features.</w:t>
-      </w:r>
-      <w:r>
-        <w:br/>
-        <w:t>- Web-based system accessible via PC.</w:t>
-      </w:r>
-      <w:r>
+        <w:rPr>
+          <w:rFonts w:ascii="Calibri" w:hAnsi="Calibri"/>
+        </w:rPr>
         <w:br/>
       </w:r>
       <w:r>
-        <w:br/>
-        <w:t>Out of Scope:</w:t>
-      </w:r>
-      <w:r>
-        <w:br/>
-        <w:t>- Mobile app version.</w:t>
-      </w:r>
-      <w:r>
-        <w:br/>
-        <w:t>- Online payment gateway integration.</w:t>
-      </w:r>
-      <w:r>
-        <w:br/>
-        <w:t>- AI-based car recommendation system.</w:t>
+        <w:rPr>
+          <w:rFonts w:ascii="Calibri" w:hAnsi="Calibri"/>
+          <w:b/>
+        </w:rPr>
+        <w:t>In Scope:</w:t>
       </w:r>
     </w:p>
     <w:p>
       <w:pPr>
+        <w:pStyle w:val="ListParagraph"/>
+        <w:numPr>
+          <w:ilvl w:val="0"/>
+          <w:numId w:val="11"/>
+        </w:numPr>
+        <w:rPr>
+          <w:rFonts w:ascii="Times New Roman" w:eastAsia="Times New Roman" w:hAnsi="Times New Roman" w:cs="Times New Roman"/>
+          <w:sz w:val="24"/>
+          <w:szCs w:val="24"/>
+        </w:rPr>
+      </w:pPr>
+      <w:r>
+        <w:rPr>
+          <w:rFonts w:ascii="Calibri" w:eastAsia="Times New Roman" w:hAnsi="Calibri" w:cs="Times New Roman"/>
+          <w:szCs w:val="24"/>
+        </w:rPr>
+        <w:t>Requirement analysis</w:t>
+      </w:r>
+    </w:p>
+    <w:p>
+      <w:pPr>
+        <w:pStyle w:val="ListParagraph"/>
+        <w:numPr>
+          <w:ilvl w:val="0"/>
+          <w:numId w:val="11"/>
+        </w:numPr>
+        <w:rPr>
+          <w:rFonts w:ascii="Times New Roman" w:eastAsia="Times New Roman" w:hAnsi="Times New Roman" w:cs="Times New Roman"/>
+          <w:sz w:val="24"/>
+          <w:szCs w:val="24"/>
+        </w:rPr>
+      </w:pPr>
+      <w:r>
+        <w:rPr>
+          <w:rFonts w:ascii="Calibri" w:eastAsia="Times New Roman" w:hAnsi="Calibri" w:cs="Times New Roman"/>
+          <w:szCs w:val="24"/>
+        </w:rPr>
+        <w:t>High level design</w:t>
+      </w:r>
+    </w:p>
+    <w:p>
+      <w:pPr>
+        <w:pStyle w:val="ListParagraph"/>
+        <w:numPr>
+          <w:ilvl w:val="0"/>
+          <w:numId w:val="11"/>
+        </w:numPr>
+        <w:rPr>
+          <w:rFonts w:ascii="Times New Roman" w:eastAsia="Times New Roman" w:hAnsi="Times New Roman" w:cs="Times New Roman"/>
+          <w:sz w:val="24"/>
+          <w:szCs w:val="24"/>
+        </w:rPr>
+      </w:pPr>
+      <w:r>
+        <w:rPr>
+          <w:rFonts w:ascii="Calibri" w:eastAsia="Times New Roman" w:hAnsi="Calibri" w:cs="Times New Roman"/>
+          <w:szCs w:val="24"/>
+        </w:rPr>
+        <w:t>Low level design</w:t>
+      </w:r>
+    </w:p>
+    <w:p>
+      <w:pPr>
+        <w:pStyle w:val="ListParagraph"/>
+        <w:numPr>
+          <w:ilvl w:val="0"/>
+          <w:numId w:val="11"/>
+        </w:numPr>
+        <w:rPr>
+          <w:rFonts w:ascii="Times New Roman" w:eastAsia="Times New Roman" w:hAnsi="Times New Roman" w:cs="Times New Roman"/>
+          <w:sz w:val="24"/>
+          <w:szCs w:val="24"/>
+        </w:rPr>
+      </w:pPr>
+      <w:r>
+        <w:rPr>
+          <w:rFonts w:ascii="Calibri" w:eastAsia="Times New Roman" w:hAnsi="Calibri" w:cs="Times New Roman"/>
+          <w:szCs w:val="24"/>
+        </w:rPr>
+        <w:t>development</w:t>
+      </w:r>
+    </w:p>
+    <w:p>
+      <w:pPr>
+        <w:pStyle w:val="ListParagraph"/>
+        <w:numPr>
+          <w:ilvl w:val="0"/>
+          <w:numId w:val="11"/>
+        </w:numPr>
+        <w:rPr>
+          <w:rFonts w:ascii="Times New Roman" w:eastAsia="Times New Roman" w:hAnsi="Times New Roman" w:cs="Times New Roman"/>
+          <w:sz w:val="24"/>
+          <w:szCs w:val="24"/>
+        </w:rPr>
+      </w:pPr>
+      <w:r>
+        <w:rPr>
+          <w:rFonts w:ascii="Calibri" w:eastAsia="Times New Roman" w:hAnsi="Calibri" w:cs="Times New Roman"/>
+          <w:szCs w:val="24"/>
+        </w:rPr>
+        <w:t>Testing(validations)</w:t>
+      </w:r>
+    </w:p>
+    <w:p>
+      <w:pPr>
+        <w:rPr>
+          <w:b/>
+        </w:rPr>
+      </w:pPr>
+      <w:r>
+        <w:rPr>
+          <w:rFonts w:ascii="Calibri" w:hAnsi="Calibri"/>
+          <w:b/>
+        </w:rPr>
+        <w:t>Out of Scope:</w:t>
+      </w:r>
+    </w:p>
+    <w:p>
+      <w:pPr>
+        <w:pStyle w:val="ListParagraph"/>
+        <w:numPr>
+          <w:ilvl w:val="0"/>
+          <w:numId w:val="13"/>
+        </w:numPr>
+      </w:pPr>
+      <w:r>
+        <w:rPr>
+          <w:rFonts w:ascii="Calibri" w:hAnsi="Calibri"/>
+        </w:rPr>
+        <w:t>Unit testing</w:t>
+      </w:r>
+    </w:p>
+    <w:p>
+      <w:pPr>
+        <w:pStyle w:val="ListParagraph"/>
+        <w:numPr>
+          <w:ilvl w:val="0"/>
+          <w:numId w:val="13"/>
+        </w:numPr>
+      </w:pPr>
+      <w:r>
+        <w:rPr>
+          <w:rFonts w:ascii="Calibri" w:hAnsi="Calibri"/>
+        </w:rPr>
+        <w:t>Integration testing</w:t>
+      </w:r>
+    </w:p>
+    <w:p>
+      <w:pPr>
+        <w:pStyle w:val="ListParagraph"/>
+        <w:numPr>
+          <w:ilvl w:val="0"/>
+          <w:numId w:val="13"/>
+        </w:numPr>
+      </w:pPr>
+      <w:r>
+        <w:rPr>
+          <w:rFonts w:ascii="Calibri" w:hAnsi="Calibri"/>
+        </w:rPr>
+        <w:t>hosting</w:t>
+      </w:r>
+    </w:p>
+    <w:p>
+      <w:pPr>
+        <w:pStyle w:val="ListParagraph"/>
+        <w:numPr>
+          <w:ilvl w:val="0"/>
+          <w:numId w:val="13"/>
+        </w:numPr>
+      </w:pPr>
+      <w:r>
+        <w:rPr>
+          <w:rFonts w:ascii="Calibri" w:hAnsi="Calibri"/>
+        </w:rPr>
+        <w:t>Maintenance</w:t>
+      </w:r>
+    </w:p>
+    <w:p>
+      <w:pPr>
         <w:pStyle w:val="Heading1"/>
       </w:pPr>
       <w:r>
-        <w:t>2. Roles &amp; Responsibilities (R&amp;R)</w:t>
+        <w:rPr>
+          <w:rFonts w:ascii="Calibri" w:hAnsi="Calibri"/>
+        </w:rPr>
+        <w:t xml:space="preserve">2. </w:t>
+      </w:r>
+      <w:r>
+        <w:rPr>
+          <w:rFonts w:ascii="Calibri" w:hAnsi="Calibri"/>
+        </w:rPr>
+        <w:t>Constraints &amp; Assumptions</w:t>
+      </w:r>
+    </w:p>
+    <w:p>
+      <w:pPr>
+        <w:rPr>
+          <w:b/>
+        </w:rPr>
+      </w:pPr>
+      <w:r>
+        <w:rPr>
+          <w:rFonts w:ascii="Calibri" w:hAnsi="Calibri"/>
+          <w:b/>
+        </w:rPr>
+        <w:t xml:space="preserve">Constraints: </w:t>
+      </w:r>
+    </w:p>
+    <w:p>
+      <w:pPr>
+        <w:pStyle w:val="ListParagraph"/>
+        <w:numPr>
+          <w:ilvl w:val="0"/>
+          <w:numId w:val="20"/>
+        </w:numPr>
+      </w:pPr>
+      <w:r>
+        <w:rPr>
+          <w:rFonts w:ascii="Calibri" w:hAnsi="Calibri"/>
+        </w:rPr>
+        <w:t>WebApp PC based</w:t>
+      </w:r>
+    </w:p>
+    <w:p>
+      <w:pPr>
+        <w:pStyle w:val="ListParagraph"/>
+        <w:numPr>
+          <w:ilvl w:val="0"/>
+          <w:numId w:val="20"/>
+        </w:numPr>
+      </w:pPr>
+      <w:r>
+        <w:rPr>
+          <w:rFonts w:ascii="Calibri" w:hAnsi="Calibri"/>
+        </w:rPr>
+        <w:t>Unique user ID</w:t>
+      </w:r>
+    </w:p>
+    <w:p>
+      <w:pPr>
+        <w:pStyle w:val="ListParagraph"/>
+        <w:numPr>
+          <w:ilvl w:val="0"/>
+          <w:numId w:val="20"/>
+        </w:numPr>
+      </w:pPr>
+      <w:r>
+        <w:rPr>
+          <w:rFonts w:ascii="Calibri" w:hAnsi="Calibri"/>
+        </w:rPr>
+        <w:t xml:space="preserve">Admin features needed (create </w:t>
+      </w:r>
+      <w:r>
+        <w:rPr>
+          <w:rFonts w:ascii="Calibri" w:hAnsi="Calibri"/>
+        </w:rPr>
+        <w:t>user,</w:t>
+      </w:r>
+      <w:r>
+        <w:rPr>
+          <w:rFonts w:ascii="Calibri" w:hAnsi="Calibri"/>
+        </w:rPr>
+        <w:t xml:space="preserve"> delete )</w:t>
+      </w:r>
+    </w:p>
+    <w:p/>
+    <w:p>
+      <w:r>
+        <w:rPr>
+          <w:rFonts w:ascii="Calibri" w:hAnsi="Calibri"/>
+        </w:rPr>
+        <w:tab/>
+      </w:r>
+    </w:p>
+    <w:p>
+      <w:pPr>
+        <w:rPr>
+          <w:b/>
+        </w:rPr>
+      </w:pPr>
+      <w:r>
+        <w:rPr>
+          <w:rFonts w:ascii="Calibri" w:hAnsi="Calibri"/>
+          <w:b/>
+        </w:rPr>
+        <w:t xml:space="preserve">Assumptions: </w:t>
+      </w:r>
+    </w:p>
+    <w:p>
+      <w:pPr>
+        <w:pStyle w:val="ListParagraph"/>
+        <w:numPr>
+          <w:ilvl w:val="0"/>
+          <w:numId w:val="21"/>
+        </w:numPr>
+      </w:pPr>
+      <w:r>
+        <w:rPr>
+          <w:rFonts w:ascii="Calibri" w:hAnsi="Calibri"/>
+        </w:rPr>
+        <w:t>WebApp will work only in google chrome browser</w:t>
+      </w:r>
+    </w:p>
+    <w:p/>
+    <w:p/>
+    <w:p>
+      <w:pPr>
+        <w:pStyle w:val="Heading1"/>
+      </w:pPr>
+      <w:r>
+        <w:rPr>
+          <w:rFonts w:ascii="Calibri" w:hAnsi="Calibri"/>
+        </w:rPr>
+        <w:lastRenderedPageBreak/>
+        <w:t>3</w:t>
+      </w:r>
+      <w:r>
+        <w:rPr>
+          <w:rFonts w:ascii="Calibri" w:hAnsi="Calibri"/>
+        </w:rPr>
+        <w:t xml:space="preserve">. </w:t>
+      </w:r>
+      <w:r>
+        <w:rPr>
+          <w:rFonts w:ascii="Calibri" w:hAnsi="Calibri"/>
+        </w:rPr>
+        <w:t>Roles &amp; Responsibilities (R&amp;R)</w:t>
       </w:r>
     </w:p>
     <w:tbl>
       <w:tblPr>
         <w:tblW w:w="0" w:type="auto"/>
+        <w:tblBorders>
+          <w:top w:val="single" w:sz="4" w:space="0" w:color="auto"/>
+          <w:left w:val="single" w:sz="4" w:space="0" w:color="auto"/>
+          <w:bottom w:val="single" w:sz="4" w:space="0" w:color="auto"/>
+          <w:right w:val="single" w:sz="4" w:space="0" w:color="auto"/>
+          <w:insideH w:val="single" w:sz="4" w:space="0" w:color="auto"/>
+          <w:insideV w:val="single" w:sz="4" w:space="0" w:color="auto"/>
+        </w:tblBorders>
         <w:tblLook w:val="04A0" w:firstRow="1" w:lastRow="0" w:firstColumn="1" w:lastColumn="0" w:noHBand="0" w:noVBand="1"/>
       </w:tblPr>
       <w:tblGrid>
-        <w:gridCol w:w="2880"/>
-        <w:gridCol w:w="2880"/>
-        <w:gridCol w:w="2880"/>
+        <w:gridCol w:w="2876"/>
+        <w:gridCol w:w="2876"/>
+        <w:gridCol w:w="2878"/>
       </w:tblGrid>
       <w:tr>
         <w:tc>
@@ -201,8 +523,19 @@
             <w:tcW w:w="2880" w:type="dxa"/>
           </w:tcPr>
           <w:p>
+            <w:proofErr w:type="spellStart"/>
             <w:r>
-              <w:t>Arsany Monier</w:t>
+              <w:t>Arsany</w:t>
+            </w:r>
+            <w:proofErr w:type="spellEnd"/>
+            <w:r>
+              <w:t xml:space="preserve"> Mo</w:t>
+            </w:r>
+            <w:r>
+              <w:t>uni</w:t>
+            </w:r>
+            <w:r>
+              <w:t>r</w:t>
             </w:r>
           </w:p>
         </w:tc>
@@ -234,9 +567,16 @@
           </w:tcPr>
           <w:p>
             <w:r>
-              <w:lastRenderedPageBreak/>
               <w:t>Abdelaziz</w:t>
             </w:r>
+            <w:r>
+              <w:t xml:space="preserve"> </w:t>
+            </w:r>
+            <w:proofErr w:type="spellStart"/>
+            <w:r>
+              <w:t>Elsisi</w:t>
+            </w:r>
+            <w:proofErr w:type="spellEnd"/>
           </w:p>
         </w:tc>
         <w:tc>
@@ -268,6 +608,9 @@
           <w:p>
             <w:r>
               <w:t>Anas</w:t>
+            </w:r>
+            <w:r>
+              <w:t xml:space="preserve"> Mohamed</w:t>
             </w:r>
           </w:p>
         </w:tc>
@@ -301,6 +644,9 @@
             <w:r>
               <w:t>Ehab</w:t>
             </w:r>
+            <w:r>
+              <w:t xml:space="preserve"> Ahmed</w:t>
+            </w:r>
           </w:p>
         </w:tc>
         <w:tc>
@@ -329,89 +675,180 @@
       <w:pPr>
         <w:pStyle w:val="Heading1"/>
       </w:pPr>
+    </w:p>
+    <w:p/>
+    <w:p/>
+    <w:p/>
+    <w:p>
+      <w:pPr>
+        <w:pStyle w:val="Heading1"/>
+      </w:pPr>
       <w:r>
-        <w:t>3. Configuration Management (CM)</w:t>
+        <w:rPr>
+          <w:rFonts w:ascii="Calibri" w:hAnsi="Calibri"/>
+        </w:rPr>
+        <w:lastRenderedPageBreak/>
+        <w:t>4</w:t>
+      </w:r>
+      <w:r>
+        <w:rPr>
+          <w:rFonts w:ascii="Calibri" w:hAnsi="Calibri"/>
+        </w:rPr>
+        <w:t>.Configuration Management (CM)</w:t>
       </w:r>
     </w:p>
     <w:p>
       <w:r>
+        <w:rPr>
+          <w:rFonts w:ascii="Calibri" w:hAnsi="Calibri"/>
+        </w:rPr>
         <w:br/>
         <w:t>Version Control System: Git</w:t>
       </w:r>
       <w:r>
+        <w:rPr>
+          <w:rFonts w:ascii="Calibri" w:hAnsi="Calibri"/>
+        </w:rPr>
         <w:br/>
         <w:t>Repository Platform: GitHub</w:t>
       </w:r>
       <w:r>
+        <w:rPr>
+          <w:rFonts w:ascii="Calibri" w:hAnsi="Calibri"/>
+        </w:rPr>
         <w:br/>
         <w:t>Repository Link: https://github.com/ebrahem1812/Car-Purchasing</w:t>
       </w:r>
       <w:r>
+        <w:rPr>
+          <w:rFonts w:ascii="Calibri" w:hAnsi="Calibri"/>
+        </w:rPr>
         <w:br/>
       </w:r>
       <w:r>
+        <w:rPr>
+          <w:rFonts w:ascii="Calibri" w:hAnsi="Calibri"/>
+        </w:rPr>
         <w:br/>
         <w:t>Branching Strategy:</w:t>
       </w:r>
       <w:r>
+        <w:rPr>
+          <w:rFonts w:ascii="Calibri" w:hAnsi="Calibri"/>
+        </w:rPr>
         <w:br/>
         <w:t>- Main Branch: Stable version, reflects the latest approved version.</w:t>
       </w:r>
       <w:r>
+        <w:rPr>
+          <w:rFonts w:ascii="Calibri" w:hAnsi="Calibri"/>
+        </w:rPr>
         <w:br/>
         <w:t>- Development Branch: Ongoing work, feature development, and updates.</w:t>
       </w:r>
       <w:r>
+        <w:rPr>
+          <w:rFonts w:ascii="Calibri" w:hAnsi="Calibri"/>
+        </w:rPr>
         <w:br/>
       </w:r>
       <w:r>
+        <w:rPr>
+          <w:rFonts w:ascii="Calibri" w:hAnsi="Calibri"/>
+        </w:rPr>
         <w:br/>
         <w:t>Configuration Items Tracked:</w:t>
       </w:r>
       <w:r>
+        <w:rPr>
+          <w:rFonts w:ascii="Calibri" w:hAnsi="Calibri"/>
+        </w:rPr>
         <w:br/>
         <w:t>- Source code</w:t>
       </w:r>
       <w:r>
+        <w:rPr>
+          <w:rFonts w:ascii="Calibri" w:hAnsi="Calibri"/>
+        </w:rPr>
         <w:br/>
         <w:t>- Design files</w:t>
       </w:r>
       <w:r>
+        <w:rPr>
+          <w:rFonts w:ascii="Calibri" w:hAnsi="Calibri"/>
+        </w:rPr>
         <w:br/>
         <w:t>- PMP documents</w:t>
       </w:r>
       <w:r>
+        <w:rPr>
+          <w:rFonts w:ascii="Calibri" w:hAnsi="Calibri"/>
+        </w:rPr>
         <w:br/>
         <w:t>- Requirement specs</w:t>
       </w:r>
       <w:r>
+        <w:rPr>
+          <w:rFonts w:ascii="Calibri" w:hAnsi="Calibri"/>
+        </w:rPr>
         <w:br/>
         <w:t>- Testing artifacts</w:t>
       </w:r>
       <w:r>
+        <w:rPr>
+          <w:rFonts w:ascii="Calibri" w:hAnsi="Calibri"/>
+        </w:rPr>
         <w:br/>
         <w:t>- Review documents</w:t>
       </w:r>
       <w:r>
+        <w:rPr>
+          <w:rFonts w:ascii="Calibri" w:hAnsi="Calibri"/>
+        </w:rPr>
         <w:br/>
       </w:r>
       <w:r>
+        <w:rPr>
+          <w:rFonts w:ascii="Calibri" w:hAnsi="Calibri"/>
+        </w:rPr>
         <w:br/>
         <w:t>Change Tracking:</w:t>
       </w:r>
       <w:r>
+        <w:rPr>
+          <w:rFonts w:ascii="Calibri" w:hAnsi="Calibri"/>
+        </w:rPr>
         <w:br/>
         <w:t>- Changes are tracked using commits with clear messages.</w:t>
       </w:r>
       <w:r>
+        <w:rPr>
+          <w:rFonts w:ascii="Calibri" w:hAnsi="Calibri"/>
+        </w:rPr>
         <w:br/>
         <w:t>- Team members contribute via pull requests or direct commits (based on internal agreements).</w:t>
       </w:r>
       <w:r>
+        <w:rPr>
+          <w:rFonts w:ascii="Calibri" w:hAnsi="Calibri"/>
+        </w:rPr>
         <w:br/>
         <w:t>- History of changes is maintained and reviewed via Git logs.</w:t>
       </w:r>
+    </w:p>
+    <w:p/>
+    <w:p/>
+    <w:p/>
+    <w:p/>
+    <w:p/>
+    <w:p/>
+    <w:p/>
+    <w:p/>
+    <w:p>
       <w:r>
+        <w:rPr>
+          <w:rFonts w:ascii="Calibri" w:hAnsi="Calibri"/>
+        </w:rPr>
         <w:br/>
       </w:r>
     </w:p>
@@ -420,19 +857,36 @@
         <w:pStyle w:val="Heading1"/>
       </w:pPr>
       <w:r>
+        <w:rPr>
+          <w:rFonts w:ascii="Calibri" w:hAnsi="Calibri"/>
+        </w:rPr>
         <w:lastRenderedPageBreak/>
-        <w:t>4. Phases (Sprints Breakdown)</w:t>
+        <w:t>5</w:t>
+      </w:r>
+      <w:r>
+        <w:rPr>
+          <w:rFonts w:ascii="Calibri" w:hAnsi="Calibri"/>
+        </w:rPr>
+        <w:t>. Phases (Sprints Breakdown)</w:t>
       </w:r>
     </w:p>
     <w:tbl>
       <w:tblPr>
         <w:tblW w:w="0" w:type="auto"/>
+        <w:tblBorders>
+          <w:top w:val="single" w:sz="4" w:space="0" w:color="auto"/>
+          <w:left w:val="single" w:sz="4" w:space="0" w:color="auto"/>
+          <w:bottom w:val="single" w:sz="4" w:space="0" w:color="auto"/>
+          <w:right w:val="single" w:sz="4" w:space="0" w:color="auto"/>
+          <w:insideH w:val="single" w:sz="4" w:space="0" w:color="auto"/>
+          <w:insideV w:val="single" w:sz="4" w:space="0" w:color="auto"/>
+        </w:tblBorders>
         <w:tblLook w:val="04A0" w:firstRow="1" w:lastRow="0" w:firstColumn="1" w:lastColumn="0" w:noHBand="0" w:noVBand="1"/>
       </w:tblPr>
       <w:tblGrid>
-        <w:gridCol w:w="2880"/>
-        <w:gridCol w:w="2880"/>
-        <w:gridCol w:w="2880"/>
+        <w:gridCol w:w="2877"/>
+        <w:gridCol w:w="2876"/>
+        <w:gridCol w:w="2877"/>
       </w:tblGrid>
       <w:tr>
         <w:tc>
@@ -659,88 +1113,277 @@
         </w:tc>
       </w:tr>
     </w:tbl>
+    <w:p/>
     <w:p>
       <w:pPr>
         <w:pStyle w:val="Heading1"/>
       </w:pPr>
       <w:r>
-        <w:t>5. Change Requests (CR)</w:t>
+        <w:rPr>
+          <w:rFonts w:ascii="Calibri" w:hAnsi="Calibri"/>
+        </w:rPr>
+        <w:t>6.</w:t>
+      </w:r>
+      <w:r>
+        <w:rPr>
+          <w:rFonts w:ascii="Calibri" w:hAnsi="Calibri"/>
+        </w:rPr>
+        <w:t xml:space="preserve"> Change Requests (CR)</w:t>
       </w:r>
     </w:p>
     <w:p>
       <w:r>
+        <w:rPr>
+          <w:rFonts w:ascii="Calibri" w:hAnsi="Calibri"/>
+        </w:rPr>
         <w:br/>
         <w:t>Change Requests Process:</w:t>
       </w:r>
       <w:r>
+        <w:rPr>
+          <w:rFonts w:ascii="Calibri" w:hAnsi="Calibri"/>
+        </w:rPr>
         <w:br/>
         <w:t>- All change requests must be submitted through a formal CR Form or via documented email/meeting notes.</w:t>
       </w:r>
       <w:r>
+        <w:rPr>
+          <w:rFonts w:ascii="Calibri" w:hAnsi="Calibri"/>
+        </w:rPr>
         <w:br/>
         <w:t>- The Project Manager (Ebrahem Mostafa) reviews the request and assesses its impact on scope, cost, and schedule.</w:t>
       </w:r>
       <w:r>
+        <w:rPr>
+          <w:rFonts w:ascii="Calibri" w:hAnsi="Calibri"/>
+        </w:rPr>
         <w:br/>
         <w:t>- Based on the analysis, the change is either approved or rejected.</w:t>
       </w:r>
       <w:r>
+        <w:rPr>
+          <w:rFonts w:ascii="Calibri" w:hAnsi="Calibri"/>
+        </w:rPr>
         <w:br/>
         <w:t>- Approved changes are added to the backlog for future sprints.</w:t>
       </w:r>
+    </w:p>
+    <w:p/>
+    <w:p>
+      <w:pPr>
+        <w:pStyle w:val="Heading1"/>
+      </w:pPr>
       <w:r>
-        <w:br/>
+        <w:rPr>
+          <w:rFonts w:ascii="Calibri" w:hAnsi="Calibri"/>
+        </w:rPr>
+        <w:lastRenderedPageBreak/>
+        <w:t>7</w:t>
+      </w:r>
+      <w:r>
+        <w:rPr>
+          <w:rFonts w:ascii="Calibri" w:hAnsi="Calibri"/>
+        </w:rPr>
+        <w:t xml:space="preserve">. Risk </w:t>
+      </w:r>
+      <w:r>
+        <w:rPr>
+          <w:rFonts w:ascii="Calibri" w:hAnsi="Calibri"/>
+        </w:rPr>
+        <w:t>Management</w:t>
       </w:r>
     </w:p>
     <w:tbl>
       <w:tblPr>
-        <w:tblW w:w="0" w:type="auto"/>
+        <w:tblW w:w="9360" w:type="dxa"/>
+        <w:tblCellMar>
+          <w:top w:w="15" w:type="dxa"/>
+          <w:left w:w="15" w:type="dxa"/>
+          <w:bottom w:w="15" w:type="dxa"/>
+          <w:right w:w="15" w:type="dxa"/>
+        </w:tblCellMar>
         <w:tblLook w:val="04A0" w:firstRow="1" w:lastRow="0" w:firstColumn="1" w:lastColumn="0" w:noHBand="0" w:noVBand="1"/>
       </w:tblPr>
       <w:tblGrid>
-        <w:gridCol w:w="2160"/>
-        <w:gridCol w:w="2160"/>
-        <w:gridCol w:w="2160"/>
-        <w:gridCol w:w="2160"/>
+        <w:gridCol w:w="2399"/>
+        <w:gridCol w:w="1208"/>
+        <w:gridCol w:w="852"/>
+        <w:gridCol w:w="778"/>
+        <w:gridCol w:w="4123"/>
       </w:tblGrid>
       <w:tr>
         <w:tc>
           <w:tcPr>
-            <w:tcW w:w="2160" w:type="dxa"/>
+            <w:tcW w:w="0" w:type="auto"/>
+            <w:tcBorders>
+              <w:top w:val="single" w:sz="8" w:space="0" w:color="000000"/>
+              <w:left w:val="single" w:sz="8" w:space="0" w:color="000000"/>
+              <w:bottom w:val="single" w:sz="8" w:space="0" w:color="000000"/>
+              <w:right w:val="single" w:sz="8" w:space="0" w:color="000000"/>
+            </w:tcBorders>
+            <w:tcMar>
+              <w:top w:w="100" w:type="dxa"/>
+              <w:left w:w="100" w:type="dxa"/>
+              <w:bottom w:w="100" w:type="dxa"/>
+              <w:right w:w="100" w:type="dxa"/>
+            </w:tcMar>
+            <w:hideMark/>
           </w:tcPr>
           <w:p>
+            <w:pPr>
+              <w:spacing w:after="0" w:line="240" w:lineRule="auto"/>
+              <w:rPr>
+                <w:rFonts w:ascii="Times New Roman" w:eastAsia="Times New Roman" w:hAnsi="Times New Roman" w:cs="Times New Roman"/>
+                <w:sz w:val="24"/>
+                <w:szCs w:val="24"/>
+              </w:rPr>
+            </w:pPr>
             <w:r>
-              <w:t>#</w:t>
+              <w:rPr>
+                <w:rFonts w:ascii="Arial" w:eastAsia="Times New Roman" w:hAnsi="Arial" w:cs="Arial"/>
+                <w:color w:val="000000"/>
+              </w:rPr>
+              <w:t>Description</w:t>
             </w:r>
           </w:p>
         </w:tc>
         <w:tc>
           <w:tcPr>
-            <w:tcW w:w="2160" w:type="dxa"/>
+            <w:tcW w:w="0" w:type="auto"/>
+            <w:tcBorders>
+              <w:top w:val="single" w:sz="8" w:space="0" w:color="000000"/>
+              <w:left w:val="single" w:sz="8" w:space="0" w:color="000000"/>
+              <w:bottom w:val="single" w:sz="8" w:space="0" w:color="000000"/>
+              <w:right w:val="single" w:sz="8" w:space="0" w:color="000000"/>
+            </w:tcBorders>
+            <w:tcMar>
+              <w:top w:w="100" w:type="dxa"/>
+              <w:left w:w="100" w:type="dxa"/>
+              <w:bottom w:w="100" w:type="dxa"/>
+              <w:right w:w="100" w:type="dxa"/>
+            </w:tcMar>
+            <w:hideMark/>
           </w:tcPr>
           <w:p>
+            <w:pPr>
+              <w:spacing w:after="0" w:line="240" w:lineRule="auto"/>
+              <w:rPr>
+                <w:rFonts w:ascii="Times New Roman" w:eastAsia="Times New Roman" w:hAnsi="Times New Roman" w:cs="Times New Roman"/>
+                <w:sz w:val="24"/>
+                <w:szCs w:val="24"/>
+              </w:rPr>
+            </w:pPr>
             <w:r>
-              <w:t>Change Request</w:t>
+              <w:rPr>
+                <w:rFonts w:ascii="Arial" w:eastAsia="Times New Roman" w:hAnsi="Arial" w:cs="Arial"/>
+                <w:color w:val="000000"/>
+              </w:rPr>
+              <w:t>probability</w:t>
             </w:r>
           </w:p>
         </w:tc>
         <w:tc>
           <w:tcPr>
-            <w:tcW w:w="2160" w:type="dxa"/>
+            <w:tcW w:w="0" w:type="auto"/>
+            <w:tcBorders>
+              <w:top w:val="single" w:sz="8" w:space="0" w:color="000000"/>
+              <w:left w:val="single" w:sz="8" w:space="0" w:color="000000"/>
+              <w:bottom w:val="single" w:sz="8" w:space="0" w:color="000000"/>
+              <w:right w:val="single" w:sz="8" w:space="0" w:color="000000"/>
+            </w:tcBorders>
+            <w:tcMar>
+              <w:top w:w="100" w:type="dxa"/>
+              <w:left w:w="100" w:type="dxa"/>
+              <w:bottom w:w="100" w:type="dxa"/>
+              <w:right w:w="100" w:type="dxa"/>
+            </w:tcMar>
+            <w:hideMark/>
           </w:tcPr>
           <w:p>
+            <w:pPr>
+              <w:spacing w:after="0" w:line="240" w:lineRule="auto"/>
+              <w:rPr>
+                <w:rFonts w:ascii="Times New Roman" w:eastAsia="Times New Roman" w:hAnsi="Times New Roman" w:cs="Times New Roman"/>
+                <w:sz w:val="24"/>
+                <w:szCs w:val="24"/>
+              </w:rPr>
+            </w:pPr>
             <w:r>
-              <w:t>Impact</w:t>
+              <w:rPr>
+                <w:rFonts w:ascii="Arial" w:eastAsia="Times New Roman" w:hAnsi="Arial" w:cs="Arial"/>
+                <w:color w:val="000000"/>
+              </w:rPr>
+              <w:t>impact</w:t>
             </w:r>
           </w:p>
         </w:tc>
         <w:tc>
           <w:tcPr>
-            <w:tcW w:w="2160" w:type="dxa"/>
+            <w:tcW w:w="0" w:type="auto"/>
+            <w:tcBorders>
+              <w:top w:val="single" w:sz="8" w:space="0" w:color="000000"/>
+              <w:left w:val="single" w:sz="8" w:space="0" w:color="000000"/>
+              <w:bottom w:val="single" w:sz="8" w:space="0" w:color="000000"/>
+              <w:right w:val="single" w:sz="8" w:space="0" w:color="000000"/>
+            </w:tcBorders>
+            <w:tcMar>
+              <w:top w:w="100" w:type="dxa"/>
+              <w:left w:w="100" w:type="dxa"/>
+              <w:bottom w:w="100" w:type="dxa"/>
+              <w:right w:w="100" w:type="dxa"/>
+            </w:tcMar>
+            <w:hideMark/>
           </w:tcPr>
           <w:p>
+            <w:pPr>
+              <w:spacing w:after="0" w:line="240" w:lineRule="auto"/>
+              <w:rPr>
+                <w:rFonts w:ascii="Times New Roman" w:eastAsia="Times New Roman" w:hAnsi="Times New Roman" w:cs="Times New Roman"/>
+                <w:sz w:val="24"/>
+                <w:szCs w:val="24"/>
+              </w:rPr>
+            </w:pPr>
             <w:r>
-              <w:t>Status</w:t>
+              <w:rPr>
+                <w:rFonts w:ascii="Arial" w:eastAsia="Times New Roman" w:hAnsi="Arial" w:cs="Arial"/>
+                <w:color w:val="000000"/>
+              </w:rPr>
+              <w:t>Score</w:t>
+            </w:r>
+          </w:p>
+        </w:tc>
+        <w:tc>
+          <w:tcPr>
+            <w:tcW w:w="0" w:type="auto"/>
+            <w:tcBorders>
+              <w:top w:val="single" w:sz="8" w:space="0" w:color="000000"/>
+              <w:left w:val="single" w:sz="8" w:space="0" w:color="000000"/>
+              <w:bottom w:val="single" w:sz="8" w:space="0" w:color="000000"/>
+              <w:right w:val="single" w:sz="8" w:space="0" w:color="000000"/>
+            </w:tcBorders>
+            <w:tcMar>
+              <w:top w:w="100" w:type="dxa"/>
+              <w:left w:w="100" w:type="dxa"/>
+              <w:bottom w:w="100" w:type="dxa"/>
+              <w:right w:w="100" w:type="dxa"/>
+            </w:tcMar>
+            <w:hideMark/>
+          </w:tcPr>
+          <w:p>
+            <w:pPr>
+              <w:spacing w:after="0" w:line="240" w:lineRule="auto"/>
+              <w:rPr>
+                <w:rFonts w:ascii="Times New Roman" w:eastAsia="Times New Roman" w:hAnsi="Times New Roman" w:cs="Times New Roman"/>
+                <w:sz w:val="24"/>
+                <w:szCs w:val="24"/>
+              </w:rPr>
+            </w:pPr>
+            <w:r>
+              <w:rPr>
+                <w:rFonts w:ascii="Arial" w:eastAsia="Times New Roman" w:hAnsi="Arial" w:cs="Arial"/>
+                <w:color w:val="000000"/>
+              </w:rPr>
+              <w:t>Prevention Technique</w:t>
             </w:r>
           </w:p>
         </w:tc>
@@ -748,46 +1391,172 @@
       <w:tr>
         <w:tc>
           <w:tcPr>
-            <w:tcW w:w="2160" w:type="dxa"/>
+            <w:tcW w:w="0" w:type="auto"/>
+            <w:tcBorders>
+              <w:top w:val="single" w:sz="8" w:space="0" w:color="000000"/>
+              <w:left w:val="single" w:sz="8" w:space="0" w:color="000000"/>
+              <w:bottom w:val="single" w:sz="8" w:space="0" w:color="000000"/>
+              <w:right w:val="single" w:sz="8" w:space="0" w:color="000000"/>
+            </w:tcBorders>
+            <w:tcMar>
+              <w:top w:w="100" w:type="dxa"/>
+              <w:left w:w="100" w:type="dxa"/>
+              <w:bottom w:w="100" w:type="dxa"/>
+              <w:right w:w="100" w:type="dxa"/>
+            </w:tcMar>
+            <w:hideMark/>
           </w:tcPr>
           <w:p>
+            <w:pPr>
+              <w:spacing w:after="0" w:line="240" w:lineRule="auto"/>
+              <w:rPr>
+                <w:rFonts w:ascii="Times New Roman" w:eastAsia="Times New Roman" w:hAnsi="Times New Roman" w:cs="Times New Roman"/>
+                <w:sz w:val="24"/>
+                <w:szCs w:val="24"/>
+              </w:rPr>
+            </w:pPr>
             <w:r>
+              <w:rPr>
+                <w:rFonts w:ascii="Arial" w:eastAsia="Times New Roman" w:hAnsi="Arial" w:cs="Arial"/>
+                <w:color w:val="000000"/>
+              </w:rPr>
+              <w:t>Developer Absence </w:t>
+            </w:r>
+          </w:p>
+        </w:tc>
+        <w:tc>
+          <w:tcPr>
+            <w:tcW w:w="0" w:type="auto"/>
+            <w:tcBorders>
+              <w:top w:val="single" w:sz="8" w:space="0" w:color="000000"/>
+              <w:left w:val="single" w:sz="8" w:space="0" w:color="000000"/>
+              <w:bottom w:val="single" w:sz="8" w:space="0" w:color="000000"/>
+              <w:right w:val="single" w:sz="8" w:space="0" w:color="000000"/>
+            </w:tcBorders>
+            <w:tcMar>
+              <w:top w:w="100" w:type="dxa"/>
+              <w:left w:w="100" w:type="dxa"/>
+              <w:bottom w:w="100" w:type="dxa"/>
+              <w:right w:w="100" w:type="dxa"/>
+            </w:tcMar>
+            <w:hideMark/>
+          </w:tcPr>
+          <w:p>
+            <w:pPr>
+              <w:spacing w:after="0" w:line="240" w:lineRule="auto"/>
+              <w:rPr>
+                <w:rFonts w:ascii="Times New Roman" w:eastAsia="Times New Roman" w:hAnsi="Times New Roman" w:cs="Times New Roman"/>
+                <w:sz w:val="24"/>
+                <w:szCs w:val="24"/>
+              </w:rPr>
+            </w:pPr>
+            <w:r>
+              <w:rPr>
+                <w:rFonts w:ascii="Arial" w:eastAsia="Times New Roman" w:hAnsi="Arial" w:cs="Arial"/>
+                <w:color w:val="000000"/>
+              </w:rPr>
               <w:t>1</w:t>
             </w:r>
           </w:p>
         </w:tc>
         <w:tc>
           <w:tcPr>
-            <w:tcW w:w="2160" w:type="dxa"/>
+            <w:tcW w:w="0" w:type="auto"/>
+            <w:tcBorders>
+              <w:top w:val="single" w:sz="8" w:space="0" w:color="000000"/>
+              <w:left w:val="single" w:sz="8" w:space="0" w:color="000000"/>
+              <w:bottom w:val="single" w:sz="8" w:space="0" w:color="000000"/>
+              <w:right w:val="single" w:sz="8" w:space="0" w:color="000000"/>
+            </w:tcBorders>
+            <w:tcMar>
+              <w:top w:w="100" w:type="dxa"/>
+              <w:left w:w="100" w:type="dxa"/>
+              <w:bottom w:w="100" w:type="dxa"/>
+              <w:right w:w="100" w:type="dxa"/>
+            </w:tcMar>
+            <w:hideMark/>
           </w:tcPr>
           <w:p>
+            <w:pPr>
+              <w:spacing w:after="0" w:line="240" w:lineRule="auto"/>
+              <w:rPr>
+                <w:rFonts w:ascii="Times New Roman" w:eastAsia="Times New Roman" w:hAnsi="Times New Roman" w:cs="Times New Roman"/>
+                <w:sz w:val="24"/>
+                <w:szCs w:val="24"/>
+              </w:rPr>
+            </w:pPr>
             <w:r>
-              <w:t xml:space="preserve">Add a contact form to allow users to </w:t>
-            </w:r>
-            <w:r>
-              <w:lastRenderedPageBreak/>
-              <w:t>message the admin</w:t>
+              <w:rPr>
+                <w:rFonts w:ascii="Arial" w:eastAsia="Times New Roman" w:hAnsi="Arial" w:cs="Arial"/>
+                <w:color w:val="000000"/>
+              </w:rPr>
+              <w:t>4</w:t>
             </w:r>
           </w:p>
         </w:tc>
         <w:tc>
           <w:tcPr>
-            <w:tcW w:w="2160" w:type="dxa"/>
+            <w:tcW w:w="0" w:type="auto"/>
+            <w:tcBorders>
+              <w:top w:val="single" w:sz="8" w:space="0" w:color="000000"/>
+              <w:left w:val="single" w:sz="8" w:space="0" w:color="000000"/>
+              <w:bottom w:val="single" w:sz="8" w:space="0" w:color="000000"/>
+              <w:right w:val="single" w:sz="8" w:space="0" w:color="000000"/>
+            </w:tcBorders>
+            <w:tcMar>
+              <w:top w:w="100" w:type="dxa"/>
+              <w:left w:w="100" w:type="dxa"/>
+              <w:bottom w:w="100" w:type="dxa"/>
+              <w:right w:w="100" w:type="dxa"/>
+            </w:tcMar>
+            <w:hideMark/>
           </w:tcPr>
           <w:p>
+            <w:pPr>
+              <w:spacing w:after="0" w:line="240" w:lineRule="auto"/>
+              <w:rPr>
+                <w:rFonts w:ascii="Times New Roman" w:eastAsia="Times New Roman" w:hAnsi="Times New Roman" w:cs="Times New Roman"/>
+                <w:sz w:val="24"/>
+                <w:szCs w:val="24"/>
+              </w:rPr>
+            </w:pPr>
             <w:r>
-              <w:lastRenderedPageBreak/>
-              <w:t>Adds 1–2 days of dev &amp; testing time</w:t>
+              <w:rPr>
+                <w:rFonts w:ascii="Arial" w:eastAsia="Times New Roman" w:hAnsi="Arial" w:cs="Arial"/>
+                <w:color w:val="000000"/>
+              </w:rPr>
+              <w:t>4</w:t>
             </w:r>
           </w:p>
         </w:tc>
         <w:tc>
           <w:tcPr>
-            <w:tcW w:w="2160" w:type="dxa"/>
+            <w:tcW w:w="0" w:type="auto"/>
+            <w:tcBorders>
+              <w:top w:val="single" w:sz="8" w:space="0" w:color="000000"/>
+              <w:left w:val="single" w:sz="8" w:space="0" w:color="000000"/>
+              <w:bottom w:val="single" w:sz="8" w:space="0" w:color="000000"/>
+              <w:right w:val="single" w:sz="8" w:space="0" w:color="000000"/>
+            </w:tcBorders>
+            <w:tcMar>
+              <w:top w:w="100" w:type="dxa"/>
+              <w:left w:w="100" w:type="dxa"/>
+              <w:bottom w:w="100" w:type="dxa"/>
+              <w:right w:w="100" w:type="dxa"/>
+            </w:tcMar>
+            <w:hideMark/>
           </w:tcPr>
           <w:p>
+            <w:pPr>
+              <w:spacing w:after="0" w:line="240" w:lineRule="auto"/>
+              <w:rPr>
+                <w:rFonts w:ascii="Times New Roman" w:eastAsia="Times New Roman" w:hAnsi="Times New Roman" w:cs="Times New Roman"/>
+                <w:sz w:val="24"/>
+                <w:szCs w:val="24"/>
+              </w:rPr>
+            </w:pPr>
             <w:r>
-              <w:t>Under Review</w:t>
+              <w:t>2 backup team members by [19/4/2024].</w:t>
             </w:r>
           </w:p>
         </w:tc>
@@ -795,452 +1564,433 @@
       <w:tr>
         <w:tc>
           <w:tcPr>
-            <w:tcW w:w="2160" w:type="dxa"/>
+            <w:tcW w:w="0" w:type="auto"/>
+            <w:tcBorders>
+              <w:top w:val="single" w:sz="8" w:space="0" w:color="000000"/>
+              <w:left w:val="single" w:sz="8" w:space="0" w:color="000000"/>
+              <w:bottom w:val="single" w:sz="8" w:space="0" w:color="000000"/>
+              <w:right w:val="single" w:sz="8" w:space="0" w:color="000000"/>
+            </w:tcBorders>
+            <w:tcMar>
+              <w:top w:w="100" w:type="dxa"/>
+              <w:left w:w="100" w:type="dxa"/>
+              <w:bottom w:w="100" w:type="dxa"/>
+              <w:right w:w="100" w:type="dxa"/>
+            </w:tcMar>
+            <w:hideMark/>
           </w:tcPr>
           <w:p>
+            <w:pPr>
+              <w:spacing w:after="0" w:line="240" w:lineRule="auto"/>
+              <w:rPr>
+                <w:rFonts w:ascii="Times New Roman" w:eastAsia="Times New Roman" w:hAnsi="Times New Roman" w:cs="Times New Roman"/>
+                <w:sz w:val="24"/>
+                <w:szCs w:val="24"/>
+              </w:rPr>
+            </w:pPr>
             <w:r>
-              <w:t>2</w:t>
+              <w:rPr>
+                <w:rFonts w:ascii="Arial" w:eastAsia="Times New Roman" w:hAnsi="Arial" w:cs="Arial"/>
+                <w:color w:val="000000"/>
+              </w:rPr>
+              <w:t>Security vulnerabilities</w:t>
             </w:r>
+          </w:p>
+          <w:p>
+            <w:pPr>
+              <w:spacing w:after="0" w:line="240" w:lineRule="auto"/>
+              <w:rPr>
+                <w:rFonts w:ascii="Times New Roman" w:eastAsia="Times New Roman" w:hAnsi="Times New Roman" w:cs="Times New Roman"/>
+                <w:sz w:val="24"/>
+                <w:szCs w:val="24"/>
+              </w:rPr>
+            </w:pPr>
           </w:p>
         </w:tc>
         <w:tc>
           <w:tcPr>
-            <w:tcW w:w="2160" w:type="dxa"/>
+            <w:tcW w:w="0" w:type="auto"/>
+            <w:tcBorders>
+              <w:top w:val="single" w:sz="8" w:space="0" w:color="000000"/>
+              <w:left w:val="single" w:sz="8" w:space="0" w:color="000000"/>
+              <w:bottom w:val="single" w:sz="8" w:space="0" w:color="000000"/>
+              <w:right w:val="single" w:sz="8" w:space="0" w:color="000000"/>
+            </w:tcBorders>
+            <w:tcMar>
+              <w:top w:w="100" w:type="dxa"/>
+              <w:left w:w="100" w:type="dxa"/>
+              <w:bottom w:w="100" w:type="dxa"/>
+              <w:right w:w="100" w:type="dxa"/>
+            </w:tcMar>
+            <w:hideMark/>
           </w:tcPr>
           <w:p>
+            <w:pPr>
+              <w:spacing w:after="0" w:line="240" w:lineRule="auto"/>
+              <w:rPr>
+                <w:rFonts w:ascii="Times New Roman" w:eastAsia="Times New Roman" w:hAnsi="Times New Roman" w:cs="Times New Roman"/>
+                <w:sz w:val="24"/>
+                <w:szCs w:val="24"/>
+              </w:rPr>
+            </w:pPr>
             <w:r>
-              <w:t>Include an image gallery for each car listing</w:t>
-            </w:r>
-          </w:p>
-        </w:tc>
-        <w:tc>
-          <w:tcPr>
-            <w:tcW w:w="2160" w:type="dxa"/>
-          </w:tcPr>
-          <w:p>
-            <w:r>
-              <w:t>Requires redesign + backend update (~3 days)</w:t>
-            </w:r>
-          </w:p>
-        </w:tc>
-        <w:tc>
-          <w:tcPr>
-            <w:tcW w:w="2160" w:type="dxa"/>
-          </w:tcPr>
-          <w:p>
-            <w:r>
-              <w:t>Approved (Sprint 5)</w:t>
-            </w:r>
-          </w:p>
-        </w:tc>
-      </w:tr>
-      <w:tr>
-        <w:tc>
-          <w:tcPr>
-            <w:tcW w:w="2160" w:type="dxa"/>
-          </w:tcPr>
-          <w:p>
-            <w:r>
+              <w:rPr>
+                <w:rFonts w:ascii="Arial" w:eastAsia="Times New Roman" w:hAnsi="Arial" w:cs="Arial"/>
+                <w:color w:val="000000"/>
+              </w:rPr>
               <w:t>3</w:t>
             </w:r>
           </w:p>
         </w:tc>
         <w:tc>
           <w:tcPr>
-            <w:tcW w:w="2160" w:type="dxa"/>
+            <w:tcW w:w="0" w:type="auto"/>
+            <w:tcBorders>
+              <w:top w:val="single" w:sz="8" w:space="0" w:color="000000"/>
+              <w:left w:val="single" w:sz="8" w:space="0" w:color="000000"/>
+              <w:bottom w:val="single" w:sz="8" w:space="0" w:color="000000"/>
+              <w:right w:val="single" w:sz="8" w:space="0" w:color="000000"/>
+            </w:tcBorders>
+            <w:tcMar>
+              <w:top w:w="100" w:type="dxa"/>
+              <w:left w:w="100" w:type="dxa"/>
+              <w:bottom w:w="100" w:type="dxa"/>
+              <w:right w:w="100" w:type="dxa"/>
+            </w:tcMar>
+            <w:hideMark/>
           </w:tcPr>
           <w:p>
+            <w:pPr>
+              <w:spacing w:after="0" w:line="240" w:lineRule="auto"/>
+              <w:rPr>
+                <w:rFonts w:ascii="Times New Roman" w:eastAsia="Times New Roman" w:hAnsi="Times New Roman" w:cs="Times New Roman"/>
+                <w:sz w:val="24"/>
+                <w:szCs w:val="24"/>
+              </w:rPr>
+            </w:pPr>
             <w:r>
-              <w:t>Change reservation system from “hold” to “instant confirmation”</w:t>
+              <w:rPr>
+                <w:rFonts w:ascii="Arial" w:eastAsia="Times New Roman" w:hAnsi="Arial" w:cs="Arial"/>
+                <w:color w:val="000000"/>
+              </w:rPr>
+              <w:t>5</w:t>
             </w:r>
           </w:p>
         </w:tc>
         <w:tc>
           <w:tcPr>
-            <w:tcW w:w="2160" w:type="dxa"/>
+            <w:tcW w:w="0" w:type="auto"/>
+            <w:tcBorders>
+              <w:top w:val="single" w:sz="8" w:space="0" w:color="000000"/>
+              <w:left w:val="single" w:sz="8" w:space="0" w:color="000000"/>
+              <w:bottom w:val="single" w:sz="8" w:space="0" w:color="000000"/>
+              <w:right w:val="single" w:sz="8" w:space="0" w:color="000000"/>
+            </w:tcBorders>
+            <w:tcMar>
+              <w:top w:w="100" w:type="dxa"/>
+              <w:left w:w="100" w:type="dxa"/>
+              <w:bottom w:w="100" w:type="dxa"/>
+              <w:right w:w="100" w:type="dxa"/>
+            </w:tcMar>
+            <w:hideMark/>
           </w:tcPr>
           <w:p>
+            <w:pPr>
+              <w:spacing w:after="0" w:line="240" w:lineRule="auto"/>
+              <w:rPr>
+                <w:rFonts w:ascii="Times New Roman" w:eastAsia="Times New Roman" w:hAnsi="Times New Roman" w:cs="Times New Roman"/>
+                <w:sz w:val="24"/>
+                <w:szCs w:val="24"/>
+              </w:rPr>
+            </w:pPr>
             <w:r>
-              <w:t>Major backend logic update</w:t>
+              <w:rPr>
+                <w:rFonts w:ascii="Arial" w:eastAsia="Times New Roman" w:hAnsi="Arial" w:cs="Arial"/>
+                <w:color w:val="000000"/>
+              </w:rPr>
+              <w:t>15</w:t>
             </w:r>
           </w:p>
         </w:tc>
         <w:tc>
           <w:tcPr>
-            <w:tcW w:w="2160" w:type="dxa"/>
+            <w:tcW w:w="0" w:type="auto"/>
+            <w:tcBorders>
+              <w:top w:val="single" w:sz="8" w:space="0" w:color="000000"/>
+              <w:left w:val="single" w:sz="8" w:space="0" w:color="000000"/>
+              <w:bottom w:val="single" w:sz="8" w:space="0" w:color="000000"/>
+              <w:right w:val="single" w:sz="8" w:space="0" w:color="000000"/>
+            </w:tcBorders>
+            <w:tcMar>
+              <w:top w:w="100" w:type="dxa"/>
+              <w:left w:w="100" w:type="dxa"/>
+              <w:bottom w:w="100" w:type="dxa"/>
+              <w:right w:w="100" w:type="dxa"/>
+            </w:tcMar>
+            <w:hideMark/>
           </w:tcPr>
           <w:p>
+            <w:pPr>
+              <w:spacing w:after="0" w:line="240" w:lineRule="auto"/>
+              <w:rPr>
+                <w:rFonts w:ascii="Times New Roman" w:eastAsia="Times New Roman" w:hAnsi="Times New Roman" w:cs="Times New Roman"/>
+                <w:sz w:val="24"/>
+                <w:szCs w:val="24"/>
+              </w:rPr>
+            </w:pPr>
             <w:r>
-              <w:t>Rejected (out of scope)</w:t>
+              <w:rPr>
+                <w:rFonts w:ascii="Arial" w:eastAsia="Times New Roman" w:hAnsi="Arial" w:cs="Arial"/>
+                <w:color w:val="000000"/>
+              </w:rPr>
+              <w:t>Transfer</w:t>
             </w:r>
-          </w:p>
-        </w:tc>
-      </w:tr>
-      <w:tr>
-        <w:tc>
-          <w:tcPr>
-            <w:tcW w:w="2160" w:type="dxa"/>
-          </w:tcPr>
-          <w:p>
             <w:r>
-              <w:t>4</w:t>
-            </w:r>
-          </w:p>
-        </w:tc>
-        <w:tc>
-          <w:tcPr>
-            <w:tcW w:w="2160" w:type="dxa"/>
-          </w:tcPr>
-          <w:p>
-            <w:r>
-              <w:t>Add “Sort by price” feature on car search</w:t>
-            </w:r>
-          </w:p>
-        </w:tc>
-        <w:tc>
-          <w:tcPr>
-            <w:tcW w:w="2160" w:type="dxa"/>
-          </w:tcPr>
-          <w:p>
-            <w:r>
-              <w:t>Small frontend change, ~1 day</w:t>
-            </w:r>
-          </w:p>
-        </w:tc>
-        <w:tc>
-          <w:tcPr>
-            <w:tcW w:w="2160" w:type="dxa"/>
-          </w:tcPr>
-          <w:p>
-            <w:r>
-              <w:t>Approved (Sprint 5)</w:t>
+              <w:rPr>
+                <w:rFonts w:ascii="Arial" w:eastAsia="Times New Roman" w:hAnsi="Arial" w:cs="Arial"/>
+                <w:color w:val="000000"/>
+              </w:rPr>
+              <w:t xml:space="preserve"> to security department</w:t>
             </w:r>
           </w:p>
         </w:tc>
       </w:tr>
     </w:tbl>
+    <w:p/>
     <w:p>
       <w:pPr>
         <w:pStyle w:val="Heading1"/>
       </w:pPr>
       <w:r>
-        <w:t>6. Risks</w:t>
+        <w:rPr>
+          <w:rFonts w:ascii="Calibri" w:hAnsi="Calibri"/>
+        </w:rPr>
+        <w:t>8</w:t>
+      </w:r>
+      <w:r>
+        <w:rPr>
+          <w:rFonts w:ascii="Calibri" w:hAnsi="Calibri"/>
+        </w:rPr>
+        <w:t>. Reviews</w:t>
+      </w:r>
+    </w:p>
+    <w:p>
+      <w:r>
+        <w:rPr>
+          <w:rFonts w:ascii="Calibri" w:hAnsi="Calibri"/>
+        </w:rPr>
+        <w:br/>
+      </w:r>
+      <w:r>
+        <w:rPr>
+          <w:rFonts w:ascii="Calibri" w:hAnsi="Calibri"/>
+          <w:b/>
+        </w:rPr>
+        <w:t>Internal Team Reviews:</w:t>
+      </w:r>
+      <w:r>
+        <w:rPr>
+          <w:rFonts w:ascii="Calibri" w:hAnsi="Calibri"/>
+        </w:rPr>
+        <w:br/>
+        <w:t>- Every 2 days: Team members meet on Discord for short sync meetings to review progress, align tasks, and raise blockers.</w:t>
+      </w:r>
+      <w:r>
+        <w:rPr>
+          <w:rFonts w:ascii="Calibri" w:hAnsi="Calibri"/>
+        </w:rPr>
+        <w:br/>
+        <w:t>- Daily follow-ups via WhatsApp group to ensure continuous communication and quick updates.</w:t>
+      </w:r>
+      <w:r>
+        <w:rPr>
+          <w:rFonts w:ascii="Calibri" w:hAnsi="Calibri"/>
+        </w:rPr>
+        <w:br/>
+      </w:r>
+      <w:r>
+        <w:rPr>
+          <w:rFonts w:ascii="Calibri" w:hAnsi="Calibri"/>
+        </w:rPr>
+        <w:br/>
+      </w:r>
+      <w:r>
+        <w:rPr>
+          <w:rFonts w:ascii="Calibri" w:hAnsi="Calibri"/>
+          <w:b/>
+        </w:rPr>
+        <w:t>Sprint Review Meetings:</w:t>
+      </w:r>
+      <w:r>
+        <w:rPr>
+          <w:rFonts w:ascii="Calibri" w:hAnsi="Calibri"/>
+          <w:b/>
+        </w:rPr>
+        <w:br/>
+      </w:r>
+      <w:r>
+        <w:rPr>
+          <w:rFonts w:ascii="Calibri" w:hAnsi="Calibri"/>
+        </w:rPr>
+        <w:t xml:space="preserve"> </w:t>
+      </w:r>
+      <w:r>
+        <w:rPr>
+          <w:rFonts w:ascii="Calibri" w:hAnsi="Calibri"/>
+        </w:rPr>
+        <w:t>- End of every sprint: A formal r</w:t>
+      </w:r>
+      <w:r>
+        <w:rPr>
+          <w:rFonts w:ascii="Calibri" w:hAnsi="Calibri"/>
+        </w:rPr>
+        <w:t>eview meeting will be held to</w:t>
+      </w:r>
+      <w:r>
+        <w:rPr>
+          <w:rFonts w:ascii="Calibri" w:hAnsi="Calibri"/>
+        </w:rPr>
+        <w:br/>
+      </w:r>
+      <w:r>
+        <w:rPr>
+          <w:rFonts w:ascii="Calibri" w:hAnsi="Calibri"/>
+        </w:rPr>
+        <w:t xml:space="preserve"> </w:t>
+      </w:r>
+      <w:r>
+        <w:rPr>
+          <w:rFonts w:ascii="Calibri" w:hAnsi="Calibri"/>
+        </w:rPr>
+        <w:tab/>
+      </w:r>
+      <w:r>
+        <w:rPr>
+          <w:rFonts w:ascii="Calibri" w:hAnsi="Calibri"/>
+        </w:rPr>
+        <w:t>D</w:t>
+      </w:r>
+      <w:r>
+        <w:rPr>
+          <w:rFonts w:ascii="Calibri" w:hAnsi="Calibri"/>
+        </w:rPr>
+        <w:t>emonstrate sprint deliverables</w:t>
+      </w:r>
+      <w:r>
+        <w:rPr>
+          <w:rFonts w:ascii="Calibri" w:hAnsi="Calibri"/>
+        </w:rPr>
+        <w:br/>
+        <w:t xml:space="preserve"> </w:t>
+      </w:r>
+      <w:r>
+        <w:rPr>
+          <w:rFonts w:ascii="Calibri" w:hAnsi="Calibri"/>
+        </w:rPr>
+        <w:tab/>
+      </w:r>
+      <w:r>
+        <w:rPr>
+          <w:rFonts w:ascii="Calibri" w:hAnsi="Calibri"/>
+        </w:rPr>
+        <w:t>Get team feedback</w:t>
+      </w:r>
+      <w:r>
+        <w:rPr>
+          <w:rFonts w:ascii="Calibri" w:hAnsi="Calibri"/>
+        </w:rPr>
+        <w:br/>
+        <w:t xml:space="preserve"> </w:t>
+      </w:r>
+      <w:r>
+        <w:rPr>
+          <w:rFonts w:ascii="Calibri" w:hAnsi="Calibri"/>
+        </w:rPr>
+        <w:tab/>
+      </w:r>
+      <w:r>
+        <w:rPr>
+          <w:rFonts w:ascii="Calibri" w:hAnsi="Calibri"/>
+        </w:rPr>
+        <w:t>Prepare for the next sprint</w:t>
+      </w:r>
+      <w:r>
+        <w:rPr>
+          <w:rFonts w:ascii="Calibri" w:hAnsi="Calibri"/>
+        </w:rPr>
+        <w:br/>
+      </w:r>
+      <w:r>
+        <w:rPr>
+          <w:rFonts w:ascii="Calibri" w:hAnsi="Calibri"/>
+        </w:rPr>
+        <w:br/>
+      </w:r>
+      <w:r>
+        <w:rPr>
+          <w:rFonts w:ascii="Calibri" w:hAnsi="Calibri"/>
+          <w:b/>
+        </w:rPr>
+        <w:t>Customer Reviews:</w:t>
+      </w:r>
+      <w:r>
+        <w:rPr>
+          <w:rFonts w:ascii="Calibri" w:hAnsi="Calibri"/>
+          <w:b/>
+        </w:rPr>
+        <w:br/>
+      </w:r>
+      <w:r>
+        <w:rPr>
+          <w:rFonts w:ascii="Calibri" w:hAnsi="Calibri"/>
+        </w:rPr>
+        <w:t>- Sprint review outcomes will be shared with the customer for feedback.</w:t>
+      </w:r>
+      <w:r>
+        <w:rPr>
+          <w:rFonts w:ascii="Calibri" w:hAnsi="Calibri"/>
+        </w:rPr>
+        <w:br/>
+        <w:t>- All feedback will be documented and considered for the next sprint or raised as CRs.</w:t>
+      </w:r>
+    </w:p>
+    <w:p/>
+    <w:p/>
+    <w:p>
+      <w:pPr>
+        <w:pStyle w:val="Heading1"/>
+      </w:pPr>
+      <w:r>
+        <w:rPr>
+          <w:rFonts w:ascii="Calibri" w:hAnsi="Calibri"/>
+        </w:rPr>
+        <w:t>9.</w:t>
+      </w:r>
+      <w:r>
+        <w:rPr>
+          <w:rFonts w:ascii="Calibri" w:hAnsi="Calibri"/>
+        </w:rPr>
+        <w:t xml:space="preserve"> Communication Plan (Meetings &amp; Tools)</w:t>
       </w:r>
     </w:p>
     <w:tbl>
       <w:tblPr>
         <w:tblW w:w="0" w:type="auto"/>
+        <w:tblBorders>
+          <w:top w:val="single" w:sz="4" w:space="0" w:color="auto"/>
+          <w:left w:val="single" w:sz="4" w:space="0" w:color="auto"/>
+          <w:bottom w:val="single" w:sz="4" w:space="0" w:color="auto"/>
+          <w:right w:val="single" w:sz="4" w:space="0" w:color="auto"/>
+          <w:insideH w:val="single" w:sz="4" w:space="0" w:color="auto"/>
+          <w:insideV w:val="single" w:sz="4" w:space="0" w:color="auto"/>
+        </w:tblBorders>
         <w:tblLook w:val="04A0" w:firstRow="1" w:lastRow="0" w:firstColumn="1" w:lastColumn="0" w:noHBand="0" w:noVBand="1"/>
       </w:tblPr>
       <w:tblGrid>
-        <w:gridCol w:w="2880"/>
-        <w:gridCol w:w="2880"/>
-        <w:gridCol w:w="2880"/>
-      </w:tblGrid>
-      <w:tr>
-        <w:tc>
-          <w:tcPr>
-            <w:tcW w:w="2880" w:type="dxa"/>
-          </w:tcPr>
-          <w:p>
-            <w:r>
-              <w:t>Risk</w:t>
-            </w:r>
-          </w:p>
-        </w:tc>
-        <w:tc>
-          <w:tcPr>
-            <w:tcW w:w="2880" w:type="dxa"/>
-          </w:tcPr>
-          <w:p>
-            <w:r>
-              <w:t>Impact</w:t>
-            </w:r>
-          </w:p>
-        </w:tc>
-        <w:tc>
-          <w:tcPr>
-            <w:tcW w:w="2880" w:type="dxa"/>
-          </w:tcPr>
-          <w:p>
-            <w:r>
-              <w:t>Mitigation Strategy</w:t>
-            </w:r>
-          </w:p>
-        </w:tc>
-      </w:tr>
-      <w:tr>
-        <w:tc>
-          <w:tcPr>
-            <w:tcW w:w="2880" w:type="dxa"/>
-          </w:tcPr>
-          <w:p>
-            <w:r>
-              <w:t>Unclear or changing customer requirements</w:t>
-            </w:r>
-          </w:p>
-        </w:tc>
-        <w:tc>
-          <w:tcPr>
-            <w:tcW w:w="2880" w:type="dxa"/>
-          </w:tcPr>
-          <w:p>
-            <w:r>
-              <w:t>Rework and delays</w:t>
-            </w:r>
-          </w:p>
-        </w:tc>
-        <w:tc>
-          <w:tcPr>
-            <w:tcW w:w="2880" w:type="dxa"/>
-          </w:tcPr>
-          <w:p>
-            <w:r>
-              <w:t>Use SIQ/CRS documents, get approvals early, handle via CR process</w:t>
-            </w:r>
-          </w:p>
-        </w:tc>
-      </w:tr>
-      <w:tr>
-        <w:tc>
-          <w:tcPr>
-            <w:tcW w:w="2880" w:type="dxa"/>
-          </w:tcPr>
-          <w:p>
-            <w:r>
-              <w:t>Team member unavailability</w:t>
-            </w:r>
-          </w:p>
-        </w:tc>
-        <w:tc>
-          <w:tcPr>
-            <w:tcW w:w="2880" w:type="dxa"/>
-          </w:tcPr>
-          <w:p>
-            <w:r>
-              <w:t>Slowed progress in sprints</w:t>
-            </w:r>
-          </w:p>
-        </w:tc>
-        <w:tc>
-          <w:tcPr>
-            <w:tcW w:w="2880" w:type="dxa"/>
-          </w:tcPr>
-          <w:p>
-            <w:r>
-              <w:t>Assign backup members when possible, have clear documentation</w:t>
-            </w:r>
-          </w:p>
-        </w:tc>
-      </w:tr>
-      <w:tr>
-        <w:tc>
-          <w:tcPr>
-            <w:tcW w:w="2880" w:type="dxa"/>
-          </w:tcPr>
-          <w:p>
-            <w:r>
-              <w:t>Integration issues between frontend and backend</w:t>
-            </w:r>
-          </w:p>
-        </w:tc>
-        <w:tc>
-          <w:tcPr>
-            <w:tcW w:w="2880" w:type="dxa"/>
-          </w:tcPr>
-          <w:p>
-            <w:r>
-              <w:t>Technical delays and extra testing needed</w:t>
-            </w:r>
-          </w:p>
-        </w:tc>
-        <w:tc>
-          <w:tcPr>
-            <w:tcW w:w="2880" w:type="dxa"/>
-          </w:tcPr>
-          <w:p>
-            <w:r>
-              <w:t>Early and continuous integration, code reviews, daily sync-ups</w:t>
-            </w:r>
-          </w:p>
-        </w:tc>
-      </w:tr>
-      <w:tr>
-        <w:tc>
-          <w:tcPr>
-            <w:tcW w:w="2880" w:type="dxa"/>
-          </w:tcPr>
-          <w:p>
-            <w:r>
-              <w:t>Poor communication between team members</w:t>
-            </w:r>
-          </w:p>
-        </w:tc>
-        <w:tc>
-          <w:tcPr>
-            <w:tcW w:w="2880" w:type="dxa"/>
-          </w:tcPr>
-          <w:p>
-            <w:r>
-              <w:t>Misunderstandings and rework</w:t>
-            </w:r>
-          </w:p>
-        </w:tc>
-        <w:tc>
-          <w:tcPr>
-            <w:tcW w:w="2880" w:type="dxa"/>
-          </w:tcPr>
-          <w:p>
-            <w:r>
-              <w:t>Use tools like Teams and GitHub, hold regular standups</w:t>
-            </w:r>
-          </w:p>
-        </w:tc>
-      </w:tr>
-      <w:tr>
-        <w:tc>
-          <w:tcPr>
-            <w:tcW w:w="2880" w:type="dxa"/>
-          </w:tcPr>
-          <w:p>
-            <w:r>
-              <w:t>Underestimation of tasks</w:t>
-            </w:r>
-          </w:p>
-        </w:tc>
-        <w:tc>
-          <w:tcPr>
-            <w:tcW w:w="2880" w:type="dxa"/>
-          </w:tcPr>
-          <w:p>
-            <w:r>
-              <w:t>Sprint delays</w:t>
-            </w:r>
-          </w:p>
-        </w:tc>
-        <w:tc>
-          <w:tcPr>
-            <w:tcW w:w="2880" w:type="dxa"/>
-          </w:tcPr>
-          <w:p>
-            <w:r>
-              <w:t>Break tasks down, use sprint retrospectives to improve estimation</w:t>
-            </w:r>
-          </w:p>
-        </w:tc>
-      </w:tr>
-      <w:tr>
-        <w:tc>
-          <w:tcPr>
-            <w:tcW w:w="2880" w:type="dxa"/>
-          </w:tcPr>
-          <w:p>
-            <w:r>
-              <w:t>Customer feedback late in the project</w:t>
-            </w:r>
-          </w:p>
-        </w:tc>
-        <w:tc>
-          <w:tcPr>
-            <w:tcW w:w="2880" w:type="dxa"/>
-          </w:tcPr>
-          <w:p>
-            <w:r>
-              <w:t>May require major changes at the end</w:t>
-            </w:r>
-          </w:p>
-        </w:tc>
-        <w:tc>
-          <w:tcPr>
-            <w:tcW w:w="2880" w:type="dxa"/>
-          </w:tcPr>
-          <w:p>
-            <w:r>
-              <w:t>Frequent reviews with customer, demo progress regularly</w:t>
-            </w:r>
-          </w:p>
-        </w:tc>
-      </w:tr>
-    </w:tbl>
-    <w:p>
-      <w:pPr>
-        <w:pStyle w:val="Heading1"/>
-      </w:pPr>
-      <w:r>
-        <w:lastRenderedPageBreak/>
-        <w:t>7. Reviews</w:t>
-      </w:r>
-    </w:p>
-    <w:p>
-      <w:r>
-        <w:br/>
-        <w:t>Internal Team Reviews:</w:t>
-      </w:r>
-      <w:r>
-        <w:br/>
-        <w:t>- Every 2 days: Team members meet on Discord for short sync meetings to review progress, align tasks, and raise blockers.</w:t>
-      </w:r>
-      <w:r>
-        <w:br/>
-        <w:t>- Daily follow-ups via WhatsApp group to ensure continuous communication and quick updates.</w:t>
-      </w:r>
-      <w:r>
-        <w:br/>
-      </w:r>
-      <w:r>
-        <w:br/>
-        <w:t>Sprint Review Meetings:</w:t>
-      </w:r>
-      <w:r>
-        <w:br/>
-        <w:t>- End of every sprint: A formal review meeting will be held to:</w:t>
-      </w:r>
-      <w:r>
-        <w:br/>
-        <w:t xml:space="preserve">  - Demonstrate sprint deliverables</w:t>
-      </w:r>
-      <w:r>
-        <w:br/>
-        <w:t xml:space="preserve">  - Get team feedback</w:t>
-      </w:r>
-      <w:r>
-        <w:br/>
-        <w:t xml:space="preserve">  - Prepare for the next sprint</w:t>
-      </w:r>
-      <w:r>
-        <w:br/>
-      </w:r>
-      <w:r>
-        <w:br/>
-        <w:t>Customer Reviews:</w:t>
-      </w:r>
-      <w:r>
-        <w:br/>
-        <w:t>- Sprint review outcomes will be shared with the customer for feedback.</w:t>
-      </w:r>
-      <w:r>
-        <w:br/>
-        <w:t>- All feedback will be documented and considered for the next sprint or raised as CRs.</w:t>
-      </w:r>
-    </w:p>
-    <w:p>
-      <w:pPr>
-        <w:pStyle w:val="Heading1"/>
-      </w:pPr>
-      <w:r>
-        <w:t>8. Communication Plan (Meetings &amp; Tools)</w:t>
-      </w:r>
-    </w:p>
-    <w:tbl>
-      <w:tblPr>
-        <w:tblW w:w="0" w:type="auto"/>
-        <w:tblLook w:val="04A0" w:firstRow="1" w:lastRow="0" w:firstColumn="1" w:lastColumn="0" w:noHBand="0" w:noVBand="1"/>
-      </w:tblPr>
-      <w:tblGrid>
-        <w:gridCol w:w="2160"/>
-        <w:gridCol w:w="2160"/>
-        <w:gridCol w:w="2160"/>
-        <w:gridCol w:w="2160"/>
+        <w:gridCol w:w="2158"/>
+        <w:gridCol w:w="2157"/>
+        <w:gridCol w:w="2157"/>
+        <w:gridCol w:w="2158"/>
       </w:tblGrid>
       <w:tr>
         <w:tc>
@@ -1375,6 +2125,7 @@
           </w:tcPr>
           <w:p>
             <w:r>
+              <w:lastRenderedPageBreak/>
               <w:t>Sprint Review Meeting</w:t>
             </w:r>
           </w:p>
@@ -1427,7 +2178,7 @@
           </w:tcPr>
           <w:p>
             <w:r>
-              <w:t>Email / Discord</w:t>
+              <w:t>Email</w:t>
             </w:r>
           </w:p>
         </w:tc>
@@ -1469,7 +2220,7 @@
           </w:tcPr>
           <w:p>
             <w:r>
-              <w:t>Google Drive / GitHub</w:t>
+              <w:t>GitHub</w:t>
             </w:r>
           </w:p>
         </w:tc>
@@ -1495,7 +2246,971 @@
         </w:tc>
       </w:tr>
     </w:tbl>
-    <w:p/>
+    <w:p>
+      <w:pPr>
+        <w:pStyle w:val="Heading1"/>
+      </w:pPr>
+      <w:r>
+        <w:rPr>
+          <w:rFonts w:ascii="Calibri" w:hAnsi="Calibri"/>
+        </w:rPr>
+        <w:t>10</w:t>
+      </w:r>
+      <w:r>
+        <w:rPr>
+          <w:rFonts w:ascii="Calibri" w:hAnsi="Calibri"/>
+        </w:rPr>
+        <w:t xml:space="preserve">. Quality </w:t>
+      </w:r>
+      <w:r>
+        <w:rPr>
+          <w:rFonts w:ascii="Calibri" w:hAnsi="Calibri"/>
+        </w:rPr>
+        <w:t>Management</w:t>
+      </w:r>
+      <w:r>
+        <w:rPr>
+          <w:rFonts w:ascii="Calibri" w:hAnsi="Calibri"/>
+        </w:rPr>
+        <w:t xml:space="preserve"> </w:t>
+      </w:r>
+    </w:p>
+    <w:p>
+      <w:pPr>
+        <w:spacing w:before="100" w:beforeAutospacing="1" w:after="100" w:afterAutospacing="1" w:line="240" w:lineRule="auto"/>
+        <w:rPr>
+          <w:rFonts w:ascii="Times New Roman" w:eastAsia="Times New Roman" w:hAnsi="Times New Roman" w:cs="Times New Roman"/>
+          <w:sz w:val="24"/>
+          <w:szCs w:val="24"/>
+        </w:rPr>
+      </w:pPr>
+      <w:r>
+        <w:rPr>
+          <w:rFonts w:ascii="Calibri" w:eastAsia="Times New Roman" w:hAnsi="Calibri" w:cs="Times New Roman"/>
+          <w:b/>
+          <w:bCs/>
+          <w:szCs w:val="24"/>
+        </w:rPr>
+        <w:t>Goal:</w:t>
+      </w:r>
+      <w:r>
+        <w:rPr>
+          <w:rFonts w:ascii="Calibri" w:eastAsia="Times New Roman" w:hAnsi="Calibri" w:cs="Times New Roman"/>
+          <w:szCs w:val="24"/>
+        </w:rPr>
+        <w:br/>
+        <w:t>Ensure the Car Purchasing Web Application meets all functional, performance, and user expectations.</w:t>
+      </w:r>
+    </w:p>
+    <w:p>
+      <w:pPr>
+        <w:spacing w:before="100" w:beforeAutospacing="1" w:after="100" w:afterAutospacing="1" w:line="240" w:lineRule="auto"/>
+        <w:rPr>
+          <w:rFonts w:ascii="Times New Roman" w:eastAsia="Times New Roman" w:hAnsi="Times New Roman" w:cs="Times New Roman"/>
+          <w:sz w:val="24"/>
+          <w:szCs w:val="24"/>
+        </w:rPr>
+      </w:pPr>
+      <w:r>
+        <w:rPr>
+          <w:rFonts w:ascii="Calibri" w:eastAsia="Times New Roman" w:hAnsi="Calibri" w:cs="Times New Roman"/>
+          <w:b/>
+          <w:bCs/>
+          <w:szCs w:val="24"/>
+        </w:rPr>
+        <w:t>Main Objectives:</w:t>
+      </w:r>
+    </w:p>
+    <w:p>
+      <w:pPr>
+        <w:numPr>
+          <w:ilvl w:val="0"/>
+          <w:numId w:val="14"/>
+        </w:numPr>
+        <w:spacing w:before="100" w:beforeAutospacing="1" w:after="100" w:afterAutospacing="1" w:line="240" w:lineRule="auto"/>
+        <w:rPr>
+          <w:rFonts w:ascii="Times New Roman" w:eastAsia="Times New Roman" w:hAnsi="Times New Roman" w:cs="Times New Roman"/>
+          <w:sz w:val="24"/>
+          <w:szCs w:val="24"/>
+        </w:rPr>
+      </w:pPr>
+      <w:r>
+        <w:rPr>
+          <w:rFonts w:ascii="Calibri" w:eastAsia="Times New Roman" w:hAnsi="Calibri" w:cs="Times New Roman"/>
+          <w:szCs w:val="24"/>
+        </w:rPr>
+        <w:t>Core features (login, search, reservation) must work smoothly.</w:t>
+      </w:r>
+    </w:p>
+    <w:p>
+      <w:pPr>
+        <w:numPr>
+          <w:ilvl w:val="0"/>
+          <w:numId w:val="14"/>
+        </w:numPr>
+        <w:spacing w:before="100" w:beforeAutospacing="1" w:after="100" w:afterAutospacing="1" w:line="240" w:lineRule="auto"/>
+        <w:rPr>
+          <w:rFonts w:ascii="Times New Roman" w:eastAsia="Times New Roman" w:hAnsi="Times New Roman" w:cs="Times New Roman"/>
+          <w:sz w:val="24"/>
+          <w:szCs w:val="24"/>
+        </w:rPr>
+      </w:pPr>
+      <w:r>
+        <w:rPr>
+          <w:rFonts w:ascii="Calibri" w:eastAsia="Times New Roman" w:hAnsi="Calibri" w:cs="Times New Roman"/>
+          <w:szCs w:val="24"/>
+        </w:rPr>
+        <w:t>The app should be user-friendly, responsive, and secure.</w:t>
+      </w:r>
+    </w:p>
+    <w:p>
+      <w:pPr>
+        <w:numPr>
+          <w:ilvl w:val="0"/>
+          <w:numId w:val="14"/>
+        </w:numPr>
+        <w:spacing w:before="100" w:beforeAutospacing="1" w:after="100" w:afterAutospacing="1" w:line="240" w:lineRule="auto"/>
+        <w:rPr>
+          <w:rFonts w:ascii="Times New Roman" w:eastAsia="Times New Roman" w:hAnsi="Times New Roman" w:cs="Times New Roman"/>
+          <w:sz w:val="24"/>
+          <w:szCs w:val="24"/>
+        </w:rPr>
+      </w:pPr>
+      <w:r>
+        <w:rPr>
+          <w:rFonts w:ascii="Calibri" w:eastAsia="Times New Roman" w:hAnsi="Calibri" w:cs="Times New Roman"/>
+          <w:szCs w:val="24"/>
+        </w:rPr>
+        <w:t>User data must be protected with proper authentication.</w:t>
+      </w:r>
+    </w:p>
+    <w:p>
+      <w:pPr>
+        <w:spacing w:before="100" w:beforeAutospacing="1" w:after="100" w:afterAutospacing="1" w:line="240" w:lineRule="auto"/>
+        <w:rPr>
+          <w:rFonts w:ascii="Times New Roman" w:eastAsia="Times New Roman" w:hAnsi="Times New Roman" w:cs="Times New Roman"/>
+          <w:sz w:val="24"/>
+          <w:szCs w:val="24"/>
+        </w:rPr>
+      </w:pPr>
+      <w:r>
+        <w:rPr>
+          <w:rFonts w:ascii="Calibri" w:eastAsia="Times New Roman" w:hAnsi="Calibri" w:cs="Times New Roman"/>
+          <w:b/>
+          <w:bCs/>
+          <w:szCs w:val="24"/>
+        </w:rPr>
+        <w:t>Activities:</w:t>
+      </w:r>
+    </w:p>
+    <w:p>
+      <w:pPr>
+        <w:numPr>
+          <w:ilvl w:val="0"/>
+          <w:numId w:val="16"/>
+        </w:numPr>
+        <w:spacing w:before="100" w:beforeAutospacing="1" w:after="100" w:afterAutospacing="1" w:line="240" w:lineRule="auto"/>
+        <w:rPr>
+          <w:rFonts w:ascii="Times New Roman" w:eastAsia="Times New Roman" w:hAnsi="Times New Roman" w:cs="Times New Roman"/>
+          <w:sz w:val="24"/>
+          <w:szCs w:val="24"/>
+        </w:rPr>
+      </w:pPr>
+      <w:r>
+        <w:rPr>
+          <w:rFonts w:ascii="Calibri" w:eastAsia="Times New Roman" w:hAnsi="Calibri" w:cs="Times New Roman"/>
+          <w:b/>
+          <w:bCs/>
+          <w:szCs w:val="24"/>
+        </w:rPr>
+        <w:t>Quality Assurance (QA):</w:t>
+      </w:r>
+      <w:r>
+        <w:rPr>
+          <w:rFonts w:ascii="Calibri" w:eastAsia="Times New Roman" w:hAnsi="Calibri" w:cs="Times New Roman"/>
+          <w:szCs w:val="24"/>
+        </w:rPr>
+        <w:t xml:space="preserve"> Code reviews, design checks, and test planning.</w:t>
+      </w:r>
+    </w:p>
+    <w:p>
+      <w:pPr>
+        <w:numPr>
+          <w:ilvl w:val="0"/>
+          <w:numId w:val="16"/>
+        </w:numPr>
+        <w:spacing w:before="100" w:beforeAutospacing="1" w:after="100" w:afterAutospacing="1" w:line="240" w:lineRule="auto"/>
+        <w:rPr>
+          <w:rFonts w:ascii="Times New Roman" w:eastAsia="Times New Roman" w:hAnsi="Times New Roman" w:cs="Times New Roman"/>
+          <w:sz w:val="24"/>
+          <w:szCs w:val="24"/>
+        </w:rPr>
+      </w:pPr>
+      <w:r>
+        <w:rPr>
+          <w:rFonts w:ascii="Calibri" w:eastAsia="Times New Roman" w:hAnsi="Calibri" w:cs="Times New Roman"/>
+          <w:b/>
+          <w:bCs/>
+          <w:szCs w:val="24"/>
+        </w:rPr>
+        <w:t>Quality Control (QC):</w:t>
+      </w:r>
+      <w:r>
+        <w:rPr>
+          <w:rFonts w:ascii="Calibri" w:eastAsia="Times New Roman" w:hAnsi="Calibri" w:cs="Times New Roman"/>
+          <w:szCs w:val="24"/>
+        </w:rPr>
+        <w:t xml:space="preserve"> Functional testing</w:t>
+      </w:r>
+      <w:r>
+        <w:rPr>
+          <w:rFonts w:ascii="Calibri" w:eastAsia="Times New Roman" w:hAnsi="Calibri" w:cs="Times New Roman"/>
+          <w:szCs w:val="24"/>
+        </w:rPr>
+        <w:t>, and</w:t>
+      </w:r>
+      <w:r>
+        <w:rPr>
+          <w:rFonts w:ascii="Calibri" w:eastAsia="Times New Roman" w:hAnsi="Calibri" w:cs="Times New Roman"/>
+          <w:szCs w:val="24"/>
+        </w:rPr>
+        <w:t xml:space="preserve"> fixing bugs.</w:t>
+      </w:r>
+    </w:p>
+    <w:p>
+      <w:pPr>
+        <w:spacing w:before="100" w:beforeAutospacing="1" w:after="100" w:afterAutospacing="1" w:line="240" w:lineRule="auto"/>
+        <w:rPr>
+          <w:rFonts w:ascii="Times New Roman" w:eastAsia="Times New Roman" w:hAnsi="Times New Roman" w:cs="Times New Roman"/>
+          <w:sz w:val="24"/>
+          <w:szCs w:val="24"/>
+        </w:rPr>
+      </w:pPr>
+      <w:r>
+        <w:rPr>
+          <w:rFonts w:ascii="Calibri" w:eastAsia="Times New Roman" w:hAnsi="Calibri" w:cs="Times New Roman"/>
+          <w:b/>
+          <w:bCs/>
+          <w:szCs w:val="24"/>
+        </w:rPr>
+        <w:t>Team Roles:</w:t>
+      </w:r>
+    </w:p>
+    <w:p>
+      <w:pPr>
+        <w:numPr>
+          <w:ilvl w:val="0"/>
+          <w:numId w:val="17"/>
+        </w:numPr>
+        <w:spacing w:before="100" w:beforeAutospacing="1" w:after="100" w:afterAutospacing="1" w:line="240" w:lineRule="auto"/>
+        <w:rPr>
+          <w:rFonts w:ascii="Times New Roman" w:eastAsia="Times New Roman" w:hAnsi="Times New Roman" w:cs="Times New Roman"/>
+          <w:sz w:val="24"/>
+          <w:szCs w:val="24"/>
+        </w:rPr>
+      </w:pPr>
+      <w:r>
+        <w:rPr>
+          <w:rFonts w:ascii="Calibri" w:eastAsia="Times New Roman" w:hAnsi="Calibri" w:cs="Times New Roman"/>
+          <w:szCs w:val="24"/>
+        </w:rPr>
+        <w:t>PM manages quality efforts.</w:t>
+      </w:r>
+    </w:p>
+    <w:p>
+      <w:pPr>
+        <w:numPr>
+          <w:ilvl w:val="0"/>
+          <w:numId w:val="17"/>
+        </w:numPr>
+        <w:spacing w:before="100" w:beforeAutospacing="1" w:after="100" w:afterAutospacing="1" w:line="240" w:lineRule="auto"/>
+        <w:rPr>
+          <w:rFonts w:ascii="Times New Roman" w:eastAsia="Times New Roman" w:hAnsi="Times New Roman" w:cs="Times New Roman"/>
+          <w:sz w:val="24"/>
+          <w:szCs w:val="24"/>
+        </w:rPr>
+      </w:pPr>
+      <w:r>
+        <w:rPr>
+          <w:rFonts w:ascii="Calibri" w:eastAsia="Times New Roman" w:hAnsi="Calibri" w:cs="Times New Roman"/>
+          <w:szCs w:val="24"/>
+        </w:rPr>
+        <w:t>Testers</w:t>
+      </w:r>
+      <w:r>
+        <w:rPr>
+          <w:rFonts w:ascii="Calibri" w:eastAsia="Times New Roman" w:hAnsi="Calibri" w:cs="Times New Roman"/>
+          <w:szCs w:val="24"/>
+        </w:rPr>
+        <w:t xml:space="preserve"> </w:t>
+      </w:r>
+      <w:r>
+        <w:rPr>
+          <w:rFonts w:ascii="Calibri" w:eastAsia="Times New Roman" w:hAnsi="Calibri" w:cs="Times New Roman"/>
+          <w:szCs w:val="24"/>
+        </w:rPr>
+        <w:t>test</w:t>
+      </w:r>
+      <w:r>
+        <w:rPr>
+          <w:rFonts w:ascii="Calibri" w:eastAsia="Times New Roman" w:hAnsi="Calibri" w:cs="Times New Roman"/>
+          <w:szCs w:val="24"/>
+        </w:rPr>
+        <w:t xml:space="preserve"> the app.</w:t>
+      </w:r>
+    </w:p>
+    <w:p>
+      <w:pPr>
+        <w:numPr>
+          <w:ilvl w:val="0"/>
+          <w:numId w:val="17"/>
+        </w:numPr>
+        <w:spacing w:before="100" w:beforeAutospacing="1" w:after="100" w:afterAutospacing="1" w:line="240" w:lineRule="auto"/>
+        <w:rPr>
+          <w:rFonts w:ascii="Times New Roman" w:eastAsia="Times New Roman" w:hAnsi="Times New Roman" w:cs="Times New Roman"/>
+          <w:sz w:val="24"/>
+          <w:szCs w:val="24"/>
+        </w:rPr>
+      </w:pPr>
+      <w:r>
+        <w:rPr>
+          <w:rFonts w:ascii="Calibri" w:eastAsia="Times New Roman" w:hAnsi="Calibri" w:cs="Times New Roman"/>
+          <w:szCs w:val="24"/>
+        </w:rPr>
+        <w:t>Developers fix issues.</w:t>
+      </w:r>
+    </w:p>
+    <w:p>
+      <w:pPr>
+        <w:numPr>
+          <w:ilvl w:val="0"/>
+          <w:numId w:val="17"/>
+        </w:numPr>
+        <w:spacing w:before="100" w:beforeAutospacing="1" w:after="100" w:afterAutospacing="1" w:line="240" w:lineRule="auto"/>
+        <w:rPr>
+          <w:rFonts w:ascii="Times New Roman" w:eastAsia="Times New Roman" w:hAnsi="Times New Roman" w:cs="Times New Roman"/>
+          <w:sz w:val="24"/>
+          <w:szCs w:val="24"/>
+        </w:rPr>
+      </w:pPr>
+      <w:r>
+        <w:rPr>
+          <w:rFonts w:ascii="Calibri" w:eastAsia="Times New Roman" w:hAnsi="Calibri" w:cs="Times New Roman"/>
+          <w:szCs w:val="24"/>
+        </w:rPr>
+        <w:t xml:space="preserve">Users give feedback </w:t>
+      </w:r>
+      <w:r>
+        <w:rPr>
+          <w:rFonts w:ascii="Calibri" w:eastAsia="Times New Roman" w:hAnsi="Calibri" w:cs="Times New Roman"/>
+          <w:szCs w:val="24"/>
+        </w:rPr>
+        <w:t>on</w:t>
+      </w:r>
+      <w:r>
+        <w:rPr>
+          <w:rFonts w:ascii="Calibri" w:eastAsia="Times New Roman" w:hAnsi="Calibri" w:cs="Times New Roman"/>
+          <w:szCs w:val="24"/>
+        </w:rPr>
+        <w:t xml:space="preserve"> UAT.</w:t>
+      </w:r>
+    </w:p>
+    <w:p>
+      <w:pPr>
+        <w:spacing w:before="100" w:beforeAutospacing="1" w:after="100" w:afterAutospacing="1" w:line="240" w:lineRule="auto"/>
+        <w:rPr>
+          <w:rFonts w:ascii="Times New Roman" w:eastAsia="Times New Roman" w:hAnsi="Times New Roman" w:cs="Times New Roman"/>
+          <w:sz w:val="24"/>
+          <w:szCs w:val="24"/>
+        </w:rPr>
+      </w:pPr>
+      <w:r>
+        <w:rPr>
+          <w:rFonts w:ascii="Calibri" w:eastAsia="Times New Roman" w:hAnsi="Calibri" w:cs="Times New Roman"/>
+          <w:b/>
+          <w:bCs/>
+          <w:szCs w:val="24"/>
+        </w:rPr>
+        <w:t>Improvement:</w:t>
+      </w:r>
+    </w:p>
+    <w:p>
+      <w:pPr>
+        <w:numPr>
+          <w:ilvl w:val="0"/>
+          <w:numId w:val="18"/>
+        </w:numPr>
+        <w:spacing w:before="100" w:beforeAutospacing="1" w:after="100" w:afterAutospacing="1" w:line="240" w:lineRule="auto"/>
+        <w:rPr>
+          <w:rFonts w:ascii="Times New Roman" w:eastAsia="Times New Roman" w:hAnsi="Times New Roman" w:cs="Times New Roman"/>
+          <w:sz w:val="24"/>
+          <w:szCs w:val="24"/>
+        </w:rPr>
+      </w:pPr>
+      <w:r>
+        <w:rPr>
+          <w:rFonts w:ascii="Calibri" w:eastAsia="Times New Roman" w:hAnsi="Calibri" w:cs="Times New Roman"/>
+          <w:szCs w:val="24"/>
+        </w:rPr>
+        <w:t>Collect feedback, review results, and apply lessons learned.</w:t>
+      </w:r>
+    </w:p>
+    <w:p>
+      <w:pPr>
+        <w:pStyle w:val="Heading1"/>
+      </w:pPr>
+      <w:r>
+        <w:rPr>
+          <w:rFonts w:ascii="Calibri" w:hAnsi="Calibri"/>
+          <w:sz w:val="22"/>
+        </w:rPr>
+        <w:br w:type="page"/>
+      </w:r>
+    </w:p>
+    <w:p>
+      <w:pPr>
+        <w:pStyle w:val="Heading1"/>
+      </w:pPr>
+      <w:r>
+        <w:rPr>
+          <w:rFonts w:ascii="Calibri" w:hAnsi="Calibri"/>
+        </w:rPr>
+        <w:lastRenderedPageBreak/>
+        <w:t>11. Document Naming Conventions</w:t>
+      </w:r>
+    </w:p>
+    <w:p>
+      <w:r>
+        <w:rPr>
+          <w:rFonts w:ascii="Calibri" w:hAnsi="Calibri"/>
+        </w:rPr>
+        <w:t>To maintain consistency, traceability, and clarity across all project artifacts, the following naming conventions will be used for project documents:</w:t>
+      </w:r>
+    </w:p>
+    <w:tbl>
+      <w:tblPr>
+        <w:tblStyle w:val="LightGrid-Accent1"/>
+        <w:tblW w:w="0" w:type="auto"/>
+        <w:tblLook w:val="04A0" w:firstRow="1" w:lastRow="0" w:firstColumn="1" w:lastColumn="0" w:noHBand="0" w:noVBand="1"/>
+      </w:tblPr>
+      <w:tblGrid>
+        <w:gridCol w:w="1733"/>
+        <w:gridCol w:w="3742"/>
+        <w:gridCol w:w="3145"/>
+      </w:tblGrid>
+      <w:tr>
+        <w:trPr>
+          <w:cnfStyle w:val="100000000000" w:firstRow="1" w:lastRow="0" w:firstColumn="0" w:lastColumn="0" w:oddVBand="0" w:evenVBand="0" w:oddHBand="0" w:evenHBand="0" w:firstRowFirstColumn="0" w:firstRowLastColumn="0" w:lastRowFirstColumn="0" w:lastRowLastColumn="0"/>
+        </w:trPr>
+        <w:tc>
+          <w:tcPr>
+            <w:cnfStyle w:val="001000000000" w:firstRow="0" w:lastRow="0" w:firstColumn="1" w:lastColumn="0" w:oddVBand="0" w:evenVBand="0" w:oddHBand="0" w:evenHBand="0" w:firstRowFirstColumn="0" w:firstRowLastColumn="0" w:lastRowFirstColumn="0" w:lastRowLastColumn="0"/>
+            <w:tcW w:w="2880" w:type="dxa"/>
+          </w:tcPr>
+          <w:p>
+            <w:r>
+              <w:t>Document Type</w:t>
+            </w:r>
+          </w:p>
+        </w:tc>
+        <w:tc>
+          <w:tcPr>
+            <w:tcW w:w="2880" w:type="dxa"/>
+          </w:tcPr>
+          <w:p>
+            <w:pPr>
+              <w:cnfStyle w:val="100000000000" w:firstRow="1" w:lastRow="0" w:firstColumn="0" w:lastColumn="0" w:oddVBand="0" w:evenVBand="0" w:oddHBand="0" w:evenHBand="0" w:firstRowFirstColumn="0" w:firstRowLastColumn="0" w:lastRowFirstColumn="0" w:lastRowLastColumn="0"/>
+            </w:pPr>
+            <w:r>
+              <w:t>Naming Convention</w:t>
+            </w:r>
+          </w:p>
+        </w:tc>
+        <w:tc>
+          <w:tcPr>
+            <w:tcW w:w="2880" w:type="dxa"/>
+          </w:tcPr>
+          <w:p>
+            <w:pPr>
+              <w:cnfStyle w:val="100000000000" w:firstRow="1" w:lastRow="0" w:firstColumn="0" w:lastColumn="0" w:oddVBand="0" w:evenVBand="0" w:oddHBand="0" w:evenHBand="0" w:firstRowFirstColumn="0" w:firstRowLastColumn="0" w:lastRowFirstColumn="0" w:lastRowLastColumn="0"/>
+            </w:pPr>
+            <w:r>
+              <w:t>Example</w:t>
+            </w:r>
+          </w:p>
+        </w:tc>
+      </w:tr>
+      <w:tr>
+        <w:trPr>
+          <w:cnfStyle w:val="000000100000" w:firstRow="0" w:lastRow="0" w:firstColumn="0" w:lastColumn="0" w:oddVBand="0" w:evenVBand="0" w:oddHBand="1" w:evenHBand="0" w:firstRowFirstColumn="0" w:firstRowLastColumn="0" w:lastRowFirstColumn="0" w:lastRowLastColumn="0"/>
+        </w:trPr>
+        <w:tc>
+          <w:tcPr>
+            <w:cnfStyle w:val="001000000000" w:firstRow="0" w:lastRow="0" w:firstColumn="1" w:lastColumn="0" w:oddVBand="0" w:evenVBand="0" w:oddHBand="0" w:evenHBand="0" w:firstRowFirstColumn="0" w:firstRowLastColumn="0" w:lastRowFirstColumn="0" w:lastRowLastColumn="0"/>
+            <w:tcW w:w="2880" w:type="dxa"/>
+          </w:tcPr>
+          <w:p>
+            <w:r>
+              <w:t>Project Management Plan</w:t>
+            </w:r>
+          </w:p>
+        </w:tc>
+        <w:tc>
+          <w:tcPr>
+            <w:tcW w:w="2880" w:type="dxa"/>
+          </w:tcPr>
+          <w:p>
+            <w:pPr>
+              <w:cnfStyle w:val="000000100000" w:firstRow="0" w:lastRow="0" w:firstColumn="0" w:lastColumn="0" w:oddVBand="0" w:evenVBand="0" w:oddHBand="1" w:evenHBand="0" w:firstRowFirstColumn="0" w:firstRowLastColumn="0" w:lastRowFirstColumn="0" w:lastRowLastColumn="0"/>
+            </w:pPr>
+            <w:r>
+              <w:t>PMP_&lt;</w:t>
+            </w:r>
+            <w:proofErr w:type="spellStart"/>
+            <w:r>
+              <w:t>ProjectName</w:t>
+            </w:r>
+            <w:proofErr w:type="spellEnd"/>
+            <w:r>
+              <w:t>&gt;_&lt;Version&gt;.docx</w:t>
+            </w:r>
+          </w:p>
+        </w:tc>
+        <w:tc>
+          <w:tcPr>
+            <w:tcW w:w="2880" w:type="dxa"/>
+          </w:tcPr>
+          <w:p>
+            <w:pPr>
+              <w:cnfStyle w:val="000000100000" w:firstRow="0" w:lastRow="0" w:firstColumn="0" w:lastColumn="0" w:oddVBand="0" w:evenVBand="0" w:oddHBand="1" w:evenHBand="0" w:firstRowFirstColumn="0" w:firstRowLastColumn="0" w:lastRowFirstColumn="0" w:lastRowLastColumn="0"/>
+            </w:pPr>
+            <w:r>
+              <w:t>PMP_CarPurchasing_1.0.docx</w:t>
+            </w:r>
+          </w:p>
+        </w:tc>
+      </w:tr>
+      <w:tr>
+        <w:trPr>
+          <w:cnfStyle w:val="000000010000" w:firstRow="0" w:lastRow="0" w:firstColumn="0" w:lastColumn="0" w:oddVBand="0" w:evenVBand="0" w:oddHBand="0" w:evenHBand="1" w:firstRowFirstColumn="0" w:firstRowLastColumn="0" w:lastRowFirstColumn="0" w:lastRowLastColumn="0"/>
+        </w:trPr>
+        <w:tc>
+          <w:tcPr>
+            <w:cnfStyle w:val="001000000000" w:firstRow="0" w:lastRow="0" w:firstColumn="1" w:lastColumn="0" w:oddVBand="0" w:evenVBand="0" w:oddHBand="0" w:evenHBand="0" w:firstRowFirstColumn="0" w:firstRowLastColumn="0" w:lastRowFirstColumn="0" w:lastRowLastColumn="0"/>
+            <w:tcW w:w="2880" w:type="dxa"/>
+          </w:tcPr>
+          <w:p>
+            <w:r>
+              <w:t>Requirements Document</w:t>
+            </w:r>
+          </w:p>
+        </w:tc>
+        <w:tc>
+          <w:tcPr>
+            <w:tcW w:w="2880" w:type="dxa"/>
+          </w:tcPr>
+          <w:p>
+            <w:pPr>
+              <w:cnfStyle w:val="000000010000" w:firstRow="0" w:lastRow="0" w:firstColumn="0" w:lastColumn="0" w:oddVBand="0" w:evenVBand="0" w:oddHBand="0" w:evenHBand="1" w:firstRowFirstColumn="0" w:firstRowLastColumn="0" w:lastRowFirstColumn="0" w:lastRowLastColumn="0"/>
+            </w:pPr>
+            <w:r>
+              <w:t>REQ_&lt;</w:t>
+            </w:r>
+            <w:proofErr w:type="spellStart"/>
+            <w:r>
+              <w:t>ModuleName</w:t>
+            </w:r>
+            <w:proofErr w:type="spellEnd"/>
+            <w:r>
+              <w:t>&gt;_&lt;Version&gt;.docx</w:t>
+            </w:r>
+          </w:p>
+        </w:tc>
+        <w:tc>
+          <w:tcPr>
+            <w:tcW w:w="2880" w:type="dxa"/>
+          </w:tcPr>
+          <w:p>
+            <w:pPr>
+              <w:cnfStyle w:val="000000010000" w:firstRow="0" w:lastRow="0" w:firstColumn="0" w:lastColumn="0" w:oddVBand="0" w:evenVBand="0" w:oddHBand="0" w:evenHBand="1" w:firstRowFirstColumn="0" w:firstRowLastColumn="0" w:lastRowFirstColumn="0" w:lastRowLastColumn="0"/>
+            </w:pPr>
+            <w:r>
+              <w:t>REQ_CRS_1.0.docx</w:t>
+            </w:r>
+          </w:p>
+        </w:tc>
+      </w:tr>
+      <w:tr>
+        <w:trPr>
+          <w:cnfStyle w:val="000000100000" w:firstRow="0" w:lastRow="0" w:firstColumn="0" w:lastColumn="0" w:oddVBand="0" w:evenVBand="0" w:oddHBand="1" w:evenHBand="0" w:firstRowFirstColumn="0" w:firstRowLastColumn="0" w:lastRowFirstColumn="0" w:lastRowLastColumn="0"/>
+        </w:trPr>
+        <w:tc>
+          <w:tcPr>
+            <w:cnfStyle w:val="001000000000" w:firstRow="0" w:lastRow="0" w:firstColumn="1" w:lastColumn="0" w:oddVBand="0" w:evenVBand="0" w:oddHBand="0" w:evenHBand="0" w:firstRowFirstColumn="0" w:firstRowLastColumn="0" w:lastRowFirstColumn="0" w:lastRowLastColumn="0"/>
+            <w:tcW w:w="2880" w:type="dxa"/>
+          </w:tcPr>
+          <w:p>
+            <w:r>
+              <w:t>Software Design Document</w:t>
+            </w:r>
+          </w:p>
+        </w:tc>
+        <w:tc>
+          <w:tcPr>
+            <w:tcW w:w="2880" w:type="dxa"/>
+          </w:tcPr>
+          <w:p>
+            <w:pPr>
+              <w:cnfStyle w:val="000000100000" w:firstRow="0" w:lastRow="0" w:firstColumn="0" w:lastColumn="0" w:oddVBand="0" w:evenVBand="0" w:oddHBand="1" w:evenHBand="0" w:firstRowFirstColumn="0" w:firstRowLastColumn="0" w:lastRowFirstColumn="0" w:lastRowLastColumn="0"/>
+            </w:pPr>
+            <w:r>
+              <w:t>SDD_&lt;</w:t>
+            </w:r>
+            <w:proofErr w:type="spellStart"/>
+            <w:r>
+              <w:t>ModuleName</w:t>
+            </w:r>
+            <w:proofErr w:type="spellEnd"/>
+            <w:r>
+              <w:t>&gt;_&lt;Version&gt;.docx</w:t>
+            </w:r>
+          </w:p>
+        </w:tc>
+        <w:tc>
+          <w:tcPr>
+            <w:tcW w:w="2880" w:type="dxa"/>
+          </w:tcPr>
+          <w:p>
+            <w:pPr>
+              <w:cnfStyle w:val="000000100000" w:firstRow="0" w:lastRow="0" w:firstColumn="0" w:lastColumn="0" w:oddVBand="0" w:evenVBand="0" w:oddHBand="1" w:evenHBand="0" w:firstRowFirstColumn="0" w:firstRowLastColumn="0" w:lastRowFirstColumn="0" w:lastRowLastColumn="0"/>
+            </w:pPr>
+            <w:r>
+              <w:t>SDD_UserLogin_1.0.docx</w:t>
+            </w:r>
+          </w:p>
+        </w:tc>
+      </w:tr>
+      <w:tr>
+        <w:trPr>
+          <w:cnfStyle w:val="000000010000" w:firstRow="0" w:lastRow="0" w:firstColumn="0" w:lastColumn="0" w:oddVBand="0" w:evenVBand="0" w:oddHBand="0" w:evenHBand="1" w:firstRowFirstColumn="0" w:firstRowLastColumn="0" w:lastRowFirstColumn="0" w:lastRowLastColumn="0"/>
+        </w:trPr>
+        <w:tc>
+          <w:tcPr>
+            <w:cnfStyle w:val="001000000000" w:firstRow="0" w:lastRow="0" w:firstColumn="1" w:lastColumn="0" w:oddVBand="0" w:evenVBand="0" w:oddHBand="0" w:evenHBand="0" w:firstRowFirstColumn="0" w:firstRowLastColumn="0" w:lastRowFirstColumn="0" w:lastRowLastColumn="0"/>
+            <w:tcW w:w="2880" w:type="dxa"/>
+          </w:tcPr>
+          <w:p>
+            <w:r>
+              <w:t>Test Plan</w:t>
+            </w:r>
+          </w:p>
+        </w:tc>
+        <w:tc>
+          <w:tcPr>
+            <w:tcW w:w="2880" w:type="dxa"/>
+          </w:tcPr>
+          <w:p>
+            <w:pPr>
+              <w:cnfStyle w:val="000000010000" w:firstRow="0" w:lastRow="0" w:firstColumn="0" w:lastColumn="0" w:oddVBand="0" w:evenVBand="0" w:oddHBand="0" w:evenHBand="1" w:firstRowFirstColumn="0" w:firstRowLastColumn="0" w:lastRowFirstColumn="0" w:lastRowLastColumn="0"/>
+            </w:pPr>
+            <w:proofErr w:type="spellStart"/>
+            <w:r>
+              <w:t>TestPlan</w:t>
+            </w:r>
+            <w:proofErr w:type="spellEnd"/>
+            <w:r>
+              <w:t>_&lt;Sprint/Module&gt;.docx</w:t>
+            </w:r>
+          </w:p>
+        </w:tc>
+        <w:tc>
+          <w:tcPr>
+            <w:tcW w:w="2880" w:type="dxa"/>
+          </w:tcPr>
+          <w:p>
+            <w:pPr>
+              <w:cnfStyle w:val="000000010000" w:firstRow="0" w:lastRow="0" w:firstColumn="0" w:lastColumn="0" w:oddVBand="0" w:evenVBand="0" w:oddHBand="0" w:evenHBand="1" w:firstRowFirstColumn="0" w:firstRowLastColumn="0" w:lastRowFirstColumn="0" w:lastRowLastColumn="0"/>
+            </w:pPr>
+            <w:r>
+              <w:t>TestPlan_Sprint4_1.0.docx</w:t>
+            </w:r>
+          </w:p>
+        </w:tc>
+      </w:tr>
+      <w:tr>
+        <w:trPr>
+          <w:cnfStyle w:val="000000100000" w:firstRow="0" w:lastRow="0" w:firstColumn="0" w:lastColumn="0" w:oddVBand="0" w:evenVBand="0" w:oddHBand="1" w:evenHBand="0" w:firstRowFirstColumn="0" w:firstRowLastColumn="0" w:lastRowFirstColumn="0" w:lastRowLastColumn="0"/>
+        </w:trPr>
+        <w:tc>
+          <w:tcPr>
+            <w:cnfStyle w:val="001000000000" w:firstRow="0" w:lastRow="0" w:firstColumn="1" w:lastColumn="0" w:oddVBand="0" w:evenVBand="0" w:oddHBand="0" w:evenHBand="0" w:firstRowFirstColumn="0" w:firstRowLastColumn="0" w:lastRowFirstColumn="0" w:lastRowLastColumn="0"/>
+            <w:tcW w:w="2880" w:type="dxa"/>
+          </w:tcPr>
+          <w:p>
+            <w:r>
+              <w:t>Test Case Document</w:t>
+            </w:r>
+          </w:p>
+        </w:tc>
+        <w:tc>
+          <w:tcPr>
+            <w:tcW w:w="2880" w:type="dxa"/>
+          </w:tcPr>
+          <w:p>
+            <w:pPr>
+              <w:cnfStyle w:val="000000100000" w:firstRow="0" w:lastRow="0" w:firstColumn="0" w:lastColumn="0" w:oddVBand="0" w:evenVBand="0" w:oddHBand="1" w:evenHBand="0" w:firstRowFirstColumn="0" w:firstRowLastColumn="0" w:lastRowFirstColumn="0" w:lastRowLastColumn="0"/>
+            </w:pPr>
+            <w:proofErr w:type="spellStart"/>
+            <w:r>
+              <w:t>TestCases</w:t>
+            </w:r>
+            <w:proofErr w:type="spellEnd"/>
+            <w:r>
+              <w:t>_&lt;Function/Module&gt;.xlsx</w:t>
+            </w:r>
+          </w:p>
+        </w:tc>
+        <w:tc>
+          <w:tcPr>
+            <w:tcW w:w="2880" w:type="dxa"/>
+          </w:tcPr>
+          <w:p>
+            <w:pPr>
+              <w:cnfStyle w:val="000000100000" w:firstRow="0" w:lastRow="0" w:firstColumn="0" w:lastColumn="0" w:oddVBand="0" w:evenVBand="0" w:oddHBand="1" w:evenHBand="0" w:firstRowFirstColumn="0" w:firstRowLastColumn="0" w:lastRowFirstColumn="0" w:lastRowLastColumn="0"/>
+            </w:pPr>
+            <w:r>
+              <w:t>TestCases_Reservation_1.0.xlsx</w:t>
+            </w:r>
+          </w:p>
+        </w:tc>
+      </w:tr>
+      <w:tr>
+        <w:trPr>
+          <w:cnfStyle w:val="000000010000" w:firstRow="0" w:lastRow="0" w:firstColumn="0" w:lastColumn="0" w:oddVBand="0" w:evenVBand="0" w:oddHBand="0" w:evenHBand="1" w:firstRowFirstColumn="0" w:firstRowLastColumn="0" w:lastRowFirstColumn="0" w:lastRowLastColumn="0"/>
+        </w:trPr>
+        <w:tc>
+          <w:tcPr>
+            <w:cnfStyle w:val="001000000000" w:firstRow="0" w:lastRow="0" w:firstColumn="1" w:lastColumn="0" w:oddVBand="0" w:evenVBand="0" w:oddHBand="0" w:evenHBand="0" w:firstRowFirstColumn="0" w:firstRowLastColumn="0" w:lastRowFirstColumn="0" w:lastRowLastColumn="0"/>
+            <w:tcW w:w="2880" w:type="dxa"/>
+          </w:tcPr>
+          <w:p>
+            <w:r>
+              <w:t>Review Documents</w:t>
+            </w:r>
+          </w:p>
+        </w:tc>
+        <w:tc>
+          <w:tcPr>
+            <w:tcW w:w="2880" w:type="dxa"/>
+          </w:tcPr>
+          <w:p>
+            <w:pPr>
+              <w:cnfStyle w:val="000000010000" w:firstRow="0" w:lastRow="0" w:firstColumn="0" w:lastColumn="0" w:oddVBand="0" w:evenVBand="0" w:oddHBand="0" w:evenHBand="1" w:firstRowFirstColumn="0" w:firstRowLastColumn="0" w:lastRowFirstColumn="0" w:lastRowLastColumn="0"/>
+            </w:pPr>
+            <w:r>
+              <w:t>Review_&lt;</w:t>
+            </w:r>
+            <w:proofErr w:type="spellStart"/>
+            <w:r>
+              <w:t>DocType</w:t>
+            </w:r>
+            <w:proofErr w:type="spellEnd"/>
+            <w:r>
+              <w:t>&gt;_&lt;Module&gt;.docx</w:t>
+            </w:r>
+          </w:p>
+        </w:tc>
+        <w:tc>
+          <w:tcPr>
+            <w:tcW w:w="2880" w:type="dxa"/>
+          </w:tcPr>
+          <w:p>
+            <w:pPr>
+              <w:cnfStyle w:val="000000010000" w:firstRow="0" w:lastRow="0" w:firstColumn="0" w:lastColumn="0" w:oddVBand="0" w:evenVBand="0" w:oddHBand="0" w:evenHBand="1" w:firstRowFirstColumn="0" w:firstRowLastColumn="0" w:lastRowFirstColumn="0" w:lastRowLastColumn="0"/>
+            </w:pPr>
+            <w:r>
+              <w:t>Review_CR_Reservation.docx</w:t>
+            </w:r>
+          </w:p>
+        </w:tc>
+      </w:tr>
+      <w:tr>
+        <w:trPr>
+          <w:cnfStyle w:val="000000100000" w:firstRow="0" w:lastRow="0" w:firstColumn="0" w:lastColumn="0" w:oddVBand="0" w:evenVBand="0" w:oddHBand="1" w:evenHBand="0" w:firstRowFirstColumn="0" w:firstRowLastColumn="0" w:lastRowFirstColumn="0" w:lastRowLastColumn="0"/>
+        </w:trPr>
+        <w:tc>
+          <w:tcPr>
+            <w:cnfStyle w:val="001000000000" w:firstRow="0" w:lastRow="0" w:firstColumn="1" w:lastColumn="0" w:oddVBand="0" w:evenVBand="0" w:oddHBand="0" w:evenHBand="0" w:firstRowFirstColumn="0" w:firstRowLastColumn="0" w:lastRowFirstColumn="0" w:lastRowLastColumn="0"/>
+            <w:tcW w:w="2880" w:type="dxa"/>
+          </w:tcPr>
+          <w:p>
+            <w:r>
+              <w:t>Change Request</w:t>
+            </w:r>
+          </w:p>
+        </w:tc>
+        <w:tc>
+          <w:tcPr>
+            <w:tcW w:w="2880" w:type="dxa"/>
+          </w:tcPr>
+          <w:p>
+            <w:pPr>
+              <w:cnfStyle w:val="000000100000" w:firstRow="0" w:lastRow="0" w:firstColumn="0" w:lastColumn="0" w:oddVBand="0" w:evenVBand="0" w:oddHBand="1" w:evenHBand="0" w:firstRowFirstColumn="0" w:firstRowLastColumn="0" w:lastRowFirstColumn="0" w:lastRowLastColumn="0"/>
+            </w:pPr>
+            <w:r>
+              <w:t>CR_&lt;</w:t>
+            </w:r>
+            <w:proofErr w:type="spellStart"/>
+            <w:r>
+              <w:t>ChangeTitle</w:t>
+            </w:r>
+            <w:proofErr w:type="spellEnd"/>
+            <w:r>
+              <w:t>&gt;_&lt;Date&gt;.docx</w:t>
+            </w:r>
+          </w:p>
+        </w:tc>
+        <w:tc>
+          <w:tcPr>
+            <w:tcW w:w="2880" w:type="dxa"/>
+          </w:tcPr>
+          <w:p>
+            <w:pPr>
+              <w:cnfStyle w:val="000000100000" w:firstRow="0" w:lastRow="0" w:firstColumn="0" w:lastColumn="0" w:oddVBand="0" w:evenVBand="0" w:oddHBand="1" w:evenHBand="0" w:firstRowFirstColumn="0" w:firstRowLastColumn="0" w:lastRowFirstColumn="0" w:lastRowLastColumn="0"/>
+            </w:pPr>
+            <w:r>
+              <w:t>CR_AddAdminPanel_2025-04-10.docx</w:t>
+            </w:r>
+          </w:p>
+        </w:tc>
+      </w:tr>
+      <w:tr>
+        <w:trPr>
+          <w:cnfStyle w:val="000000010000" w:firstRow="0" w:lastRow="0" w:firstColumn="0" w:lastColumn="0" w:oddVBand="0" w:evenVBand="0" w:oddHBand="0" w:evenHBand="1" w:firstRowFirstColumn="0" w:firstRowLastColumn="0" w:lastRowFirstColumn="0" w:lastRowLastColumn="0"/>
+        </w:trPr>
+        <w:tc>
+          <w:tcPr>
+            <w:cnfStyle w:val="001000000000" w:firstRow="0" w:lastRow="0" w:firstColumn="1" w:lastColumn="0" w:oddVBand="0" w:evenVBand="0" w:oddHBand="0" w:evenHBand="0" w:firstRowFirstColumn="0" w:firstRowLastColumn="0" w:lastRowFirstColumn="0" w:lastRowLastColumn="0"/>
+            <w:tcW w:w="2880" w:type="dxa"/>
+          </w:tcPr>
+          <w:p>
+            <w:r>
+              <w:t>Meeting Minutes</w:t>
+            </w:r>
+          </w:p>
+        </w:tc>
+        <w:tc>
+          <w:tcPr>
+            <w:tcW w:w="2880" w:type="dxa"/>
+          </w:tcPr>
+          <w:p>
+            <w:pPr>
+              <w:cnfStyle w:val="000000010000" w:firstRow="0" w:lastRow="0" w:firstColumn="0" w:lastColumn="0" w:oddVBand="0" w:evenVBand="0" w:oddHBand="0" w:evenHBand="1" w:firstRowFirstColumn="0" w:firstRowLastColumn="0" w:lastRowFirstColumn="0" w:lastRowLastColumn="0"/>
+            </w:pPr>
+            <w:r>
+              <w:t>Minutes_&lt;Topic&gt;_&lt;Date&gt;.docx</w:t>
+            </w:r>
+          </w:p>
+        </w:tc>
+        <w:tc>
+          <w:tcPr>
+            <w:tcW w:w="2880" w:type="dxa"/>
+          </w:tcPr>
+          <w:p>
+            <w:pPr>
+              <w:cnfStyle w:val="000000010000" w:firstRow="0" w:lastRow="0" w:firstColumn="0" w:lastColumn="0" w:oddVBand="0" w:evenVBand="0" w:oddHBand="0" w:evenHBand="1" w:firstRowFirstColumn="0" w:firstRowLastColumn="0" w:lastRowFirstColumn="0" w:lastRowLastColumn="0"/>
+            </w:pPr>
+            <w:r>
+              <w:t>Minutes_Sprint1Kickoff_2025-04-01.docx</w:t>
+            </w:r>
+          </w:p>
+        </w:tc>
+      </w:tr>
+      <w:tr>
+        <w:trPr>
+          <w:cnfStyle w:val="000000100000" w:firstRow="0" w:lastRow="0" w:firstColumn="0" w:lastColumn="0" w:oddVBand="0" w:evenVBand="0" w:oddHBand="1" w:evenHBand="0" w:firstRowFirstColumn="0" w:firstRowLastColumn="0" w:lastRowFirstColumn="0" w:lastRowLastColumn="0"/>
+        </w:trPr>
+        <w:tc>
+          <w:tcPr>
+            <w:cnfStyle w:val="001000000000" w:firstRow="0" w:lastRow="0" w:firstColumn="1" w:lastColumn="0" w:oddVBand="0" w:evenVBand="0" w:oddHBand="0" w:evenHBand="0" w:firstRowFirstColumn="0" w:firstRowLastColumn="0" w:lastRowFirstColumn="0" w:lastRowLastColumn="0"/>
+            <w:tcW w:w="2880" w:type="dxa"/>
+          </w:tcPr>
+          <w:p>
+            <w:r>
+              <w:t>UI Design Files</w:t>
+            </w:r>
+          </w:p>
+        </w:tc>
+        <w:tc>
+          <w:tcPr>
+            <w:tcW w:w="2880" w:type="dxa"/>
+          </w:tcPr>
+          <w:p>
+            <w:pPr>
+              <w:cnfStyle w:val="000000100000" w:firstRow="0" w:lastRow="0" w:firstColumn="0" w:lastColumn="0" w:oddVBand="0" w:evenVBand="0" w:oddHBand="1" w:evenHBand="0" w:firstRowFirstColumn="0" w:firstRowLastColumn="0" w:lastRowFirstColumn="0" w:lastRowLastColumn="0"/>
+            </w:pPr>
+            <w:r>
+              <w:t>UI_&lt;</w:t>
+            </w:r>
+            <w:proofErr w:type="spellStart"/>
+            <w:r>
+              <w:t>ScreenName</w:t>
+            </w:r>
+            <w:proofErr w:type="spellEnd"/>
+            <w:r>
+              <w:t>&gt;_&lt;Version&gt;.fig</w:t>
+            </w:r>
+          </w:p>
+        </w:tc>
+        <w:tc>
+          <w:tcPr>
+            <w:tcW w:w="2880" w:type="dxa"/>
+          </w:tcPr>
+          <w:p>
+            <w:pPr>
+              <w:cnfStyle w:val="000000100000" w:firstRow="0" w:lastRow="0" w:firstColumn="0" w:lastColumn="0" w:oddVBand="0" w:evenVBand="0" w:oddHBand="1" w:evenHBand="0" w:firstRowFirstColumn="0" w:firstRowLastColumn="0" w:lastRowFirstColumn="0" w:lastRowLastColumn="0"/>
+            </w:pPr>
+            <w:r>
+              <w:t>UI_Homepage_1.0.fig</w:t>
+            </w:r>
+          </w:p>
+        </w:tc>
+      </w:tr>
+    </w:tbl>
+    <w:p>
+      <w:r>
+        <w:rPr>
+          <w:rFonts w:ascii="Calibri" w:hAnsi="Calibri"/>
+        </w:rPr>
+        <w:t xml:space="preserve">Versioning should follow the </w:t>
+      </w:r>
+      <w:r>
+        <w:rPr>
+          <w:rFonts w:ascii="Calibri" w:hAnsi="Calibri"/>
+        </w:rPr>
+        <w:t>format,</w:t>
+      </w:r>
+      <w:r>
+        <w:rPr>
+          <w:rFonts w:ascii="Calibri" w:hAnsi="Calibri"/>
+        </w:rPr>
+        <w:t xml:space="preserve"> </w:t>
+      </w:r>
+      <w:proofErr w:type="spellStart"/>
+      <w:r>
+        <w:rPr>
+          <w:rFonts w:ascii="Calibri" w:hAnsi="Calibri"/>
+        </w:rPr>
+        <w:t>Major.Minor</w:t>
+      </w:r>
+      <w:proofErr w:type="spellEnd"/>
+      <w:r>
+        <w:rPr>
+          <w:rFonts w:ascii="Calibri" w:hAnsi="Calibri"/>
+        </w:rPr>
+        <w:t xml:space="preserve"> (e.g., 1.0, 1.1), and documents should be updated and baselined after every approved review cycle.</w:t>
+      </w:r>
+    </w:p>
     <w:sectPr>
       <w:pgSz w:w="12240" w:h="15840"/>
       <w:pgMar w:top="1440" w:right="1800" w:bottom="1440" w:left="1800" w:header="720" w:footer="720" w:gutter="0"/>
@@ -1504,6 +3219,56 @@
     </w:sectPr>
   </w:body>
 </w:document>
+</file>
+
+<file path=word/endnotes.xml><?xml version="1.0" encoding="utf-8"?>
+<w:endnotes xmlns:wpc="http://schemas.microsoft.com/office/word/2010/wordprocessingCanvas" xmlns:cx="http://schemas.microsoft.com/office/drawing/2014/chartex" xmlns:cx1="http://schemas.microsoft.com/office/drawing/2015/9/8/chartex" xmlns:cx2="http://schemas.microsoft.com/office/drawing/2015/10/21/chartex" xmlns:cx3="http://schemas.microsoft.com/office/drawing/2016/5/9/chartex" xmlns:cx4="http://schemas.microsoft.com/office/drawing/2016/5/10/chartex" xmlns:cx5="http://schemas.microsoft.com/office/drawing/2016/5/11/chartex" xmlns:cx6="http://schemas.microsoft.com/office/drawing/2016/5/12/chartex" xmlns:cx7="http://schemas.microsoft.com/office/drawing/2016/5/13/chartex" xmlns:cx8="http://schemas.microsoft.com/office/drawing/2016/5/14/chartex" xmlns:mc="http://schemas.openxmlformats.org/markup-compatibility/2006" xmlns:aink="http://schemas.microsoft.com/office/drawing/2016/ink" xmlns:am3d="http://schemas.microsoft.com/office/drawing/2017/model3d" xmlns:o="urn:schemas-microsoft-com:office:office" xmlns:oel="http://schemas.microsoft.com/office/2019/extlst" xmlns:r="http://schemas.openxmlformats.org/officeDocument/2006/relationships" xmlns:m="http://schemas.openxmlformats.org/officeDocument/2006/math" xmlns:v="urn:schemas-microsoft-com:vml" xmlns:wp14="http://schemas.microsoft.com/office/word/2010/wordprocessingDrawing" xmlns:wp="http://schemas.openxmlformats.org/drawingml/2006/wordprocessingDrawing" xmlns:w10="urn:schemas-microsoft-com:office:word" xmlns:w="http://schemas.openxmlformats.org/wordprocessingml/2006/main" xmlns:w14="http://schemas.microsoft.com/office/word/2010/wordml" xmlns:w15="http://schemas.microsoft.com/office/word/2012/wordml" xmlns:w16cex="http://schemas.microsoft.com/office/word/2018/wordml/cex" xmlns:w16cid="http://schemas.microsoft.com/office/word/2016/wordml/cid" xmlns:w16="http://schemas.microsoft.com/office/word/2018/wordml" xmlns:w16du="http://schemas.microsoft.com/office/word/2023/wordml/word16du" xmlns:w16sdtdh="http://schemas.microsoft.com/office/word/2020/wordml/sdtdatahash" xmlns:w16sdtfl="http://schemas.microsoft.com/office/word/2024/wordml/sdtformatlock" xmlns:w16se="http://schemas.microsoft.com/office/word/2015/wordml/symex" xmlns:wpg="http://schemas.microsoft.com/office/word/2010/wordprocessingGroup" xmlns:wpi="http://schemas.microsoft.com/office/word/2010/wordprocessingInk" xmlns:wne="http://schemas.microsoft.com/office/word/2006/wordml" xmlns:wps="http://schemas.microsoft.com/office/word/2010/wordprocessingShape" mc:Ignorable="w14 w15 w16se w16cid w16 w16cex w16sdtdh w16sdtfl w16du wp14">
+  <w:endnote w:type="separator" w:id="-1">
+    <w:p>
+      <w:pPr>
+        <w:spacing w:after="0" w:line="240" w:lineRule="auto"/>
+      </w:pPr>
+      <w:r>
+        <w:separator/>
+      </w:r>
+    </w:p>
+  </w:endnote>
+  <w:endnote w:type="continuationSeparator" w:id="0">
+    <w:p>
+      <w:pPr>
+        <w:spacing w:after="0" w:line="240" w:lineRule="auto"/>
+      </w:pPr>
+      <w:r>
+        <w:continuationSeparator/>
+      </w:r>
+    </w:p>
+  </w:endnote>
+</w:endnotes>
+</file>
+
+<file path=word/footnotes.xml><?xml version="1.0" encoding="utf-8"?>
+<w:footnotes xmlns:wpc="http://schemas.microsoft.com/office/word/2010/wordprocessingCanvas" xmlns:cx="http://schemas.microsoft.com/office/drawing/2014/chartex" xmlns:cx1="http://schemas.microsoft.com/office/drawing/2015/9/8/chartex" xmlns:cx2="http://schemas.microsoft.com/office/drawing/2015/10/21/chartex" xmlns:cx3="http://schemas.microsoft.com/office/drawing/2016/5/9/chartex" xmlns:cx4="http://schemas.microsoft.com/office/drawing/2016/5/10/chartex" xmlns:cx5="http://schemas.microsoft.com/office/drawing/2016/5/11/chartex" xmlns:cx6="http://schemas.microsoft.com/office/drawing/2016/5/12/chartex" xmlns:cx7="http://schemas.microsoft.com/office/drawing/2016/5/13/chartex" xmlns:cx8="http://schemas.microsoft.com/office/drawing/2016/5/14/chartex" xmlns:mc="http://schemas.openxmlformats.org/markup-compatibility/2006" xmlns:aink="http://schemas.microsoft.com/office/drawing/2016/ink" xmlns:am3d="http://schemas.microsoft.com/office/drawing/2017/model3d" xmlns:o="urn:schemas-microsoft-com:office:office" xmlns:oel="http://schemas.microsoft.com/office/2019/extlst" xmlns:r="http://schemas.openxmlformats.org/officeDocument/2006/relationships" xmlns:m="http://schemas.openxmlformats.org/officeDocument/2006/math" xmlns:v="urn:schemas-microsoft-com:vml" xmlns:wp14="http://schemas.microsoft.com/office/word/2010/wordprocessingDrawing" xmlns:wp="http://schemas.openxmlformats.org/drawingml/2006/wordprocessingDrawing" xmlns:w10="urn:schemas-microsoft-com:office:word" xmlns:w="http://schemas.openxmlformats.org/wordprocessingml/2006/main" xmlns:w14="http://schemas.microsoft.com/office/word/2010/wordml" xmlns:w15="http://schemas.microsoft.com/office/word/2012/wordml" xmlns:w16cex="http://schemas.microsoft.com/office/word/2018/wordml/cex" xmlns:w16cid="http://schemas.microsoft.com/office/word/2016/wordml/cid" xmlns:w16="http://schemas.microsoft.com/office/word/2018/wordml" xmlns:w16du="http://schemas.microsoft.com/office/word/2023/wordml/word16du" xmlns:w16sdtdh="http://schemas.microsoft.com/office/word/2020/wordml/sdtdatahash" xmlns:w16sdtfl="http://schemas.microsoft.com/office/word/2024/wordml/sdtformatlock" xmlns:w16se="http://schemas.microsoft.com/office/word/2015/wordml/symex" xmlns:wpg="http://schemas.microsoft.com/office/word/2010/wordprocessingGroup" xmlns:wpi="http://schemas.microsoft.com/office/word/2010/wordprocessingInk" xmlns:wne="http://schemas.microsoft.com/office/word/2006/wordml" xmlns:wps="http://schemas.microsoft.com/office/word/2010/wordprocessingShape" mc:Ignorable="w14 w15 w16se w16cid w16 w16cex w16sdtdh w16sdtfl w16du wp14">
+  <w:footnote w:type="separator" w:id="-1">
+    <w:p>
+      <w:pPr>
+        <w:spacing w:after="0" w:line="240" w:lineRule="auto"/>
+      </w:pPr>
+      <w:r>
+        <w:separator/>
+      </w:r>
+    </w:p>
+  </w:footnote>
+  <w:footnote w:type="continuationSeparator" w:id="0">
+    <w:p>
+      <w:pPr>
+        <w:spacing w:after="0" w:line="240" w:lineRule="auto"/>
+      </w:pPr>
+      <w:r>
+        <w:continuationSeparator/>
+      </w:r>
+    </w:p>
+  </w:footnote>
+</w:footnotes>
 </file>
 
 <file path=word/numbering.xml><?xml version="1.0" encoding="utf-8"?>
@@ -1679,32 +3444,1676 @@
       </w:rPr>
     </w:lvl>
   </w:abstractNum>
-  <w:num w:numId="1" w16cid:durableId="1074159817">
+  <w:abstractNum w:abstractNumId="9" w15:restartNumberingAfterBreak="0">
+    <w:nsid w:val="05F66348"/>
+    <w:multiLevelType w:val="multilevel"/>
+    <w:tmpl w:val="218685CA"/>
+    <w:lvl w:ilvl="0">
+      <w:start w:val="1"/>
+      <w:numFmt w:val="bullet"/>
+      <w:lvlText w:val=""/>
+      <w:lvlJc w:val="left"/>
+      <w:pPr>
+        <w:tabs>
+          <w:tab w:val="num" w:pos="720"/>
+        </w:tabs>
+        <w:ind w:left="720" w:hanging="360"/>
+      </w:pPr>
+      <w:rPr>
+        <w:rFonts w:ascii="Symbol" w:hAnsi="Symbol" w:hint="default"/>
+        <w:sz w:val="20"/>
+      </w:rPr>
+    </w:lvl>
+    <w:lvl w:ilvl="1" w:tentative="1">
+      <w:start w:val="1"/>
+      <w:numFmt w:val="bullet"/>
+      <w:lvlText w:val="o"/>
+      <w:lvlJc w:val="left"/>
+      <w:pPr>
+        <w:tabs>
+          <w:tab w:val="num" w:pos="1440"/>
+        </w:tabs>
+        <w:ind w:left="1440" w:hanging="360"/>
+      </w:pPr>
+      <w:rPr>
+        <w:rFonts w:ascii="Courier New" w:hAnsi="Courier New" w:hint="default"/>
+        <w:sz w:val="20"/>
+      </w:rPr>
+    </w:lvl>
+    <w:lvl w:ilvl="2" w:tentative="1">
+      <w:start w:val="1"/>
+      <w:numFmt w:val="bullet"/>
+      <w:lvlText w:val=""/>
+      <w:lvlJc w:val="left"/>
+      <w:pPr>
+        <w:tabs>
+          <w:tab w:val="num" w:pos="2160"/>
+        </w:tabs>
+        <w:ind w:left="2160" w:hanging="360"/>
+      </w:pPr>
+      <w:rPr>
+        <w:rFonts w:ascii="Wingdings" w:hAnsi="Wingdings" w:hint="default"/>
+        <w:sz w:val="20"/>
+      </w:rPr>
+    </w:lvl>
+    <w:lvl w:ilvl="3" w:tentative="1">
+      <w:start w:val="1"/>
+      <w:numFmt w:val="bullet"/>
+      <w:lvlText w:val=""/>
+      <w:lvlJc w:val="left"/>
+      <w:pPr>
+        <w:tabs>
+          <w:tab w:val="num" w:pos="2880"/>
+        </w:tabs>
+        <w:ind w:left="2880" w:hanging="360"/>
+      </w:pPr>
+      <w:rPr>
+        <w:rFonts w:ascii="Wingdings" w:hAnsi="Wingdings" w:hint="default"/>
+        <w:sz w:val="20"/>
+      </w:rPr>
+    </w:lvl>
+    <w:lvl w:ilvl="4" w:tentative="1">
+      <w:start w:val="1"/>
+      <w:numFmt w:val="bullet"/>
+      <w:lvlText w:val=""/>
+      <w:lvlJc w:val="left"/>
+      <w:pPr>
+        <w:tabs>
+          <w:tab w:val="num" w:pos="3600"/>
+        </w:tabs>
+        <w:ind w:left="3600" w:hanging="360"/>
+      </w:pPr>
+      <w:rPr>
+        <w:rFonts w:ascii="Wingdings" w:hAnsi="Wingdings" w:hint="default"/>
+        <w:sz w:val="20"/>
+      </w:rPr>
+    </w:lvl>
+    <w:lvl w:ilvl="5" w:tentative="1">
+      <w:start w:val="1"/>
+      <w:numFmt w:val="bullet"/>
+      <w:lvlText w:val=""/>
+      <w:lvlJc w:val="left"/>
+      <w:pPr>
+        <w:tabs>
+          <w:tab w:val="num" w:pos="4320"/>
+        </w:tabs>
+        <w:ind w:left="4320" w:hanging="360"/>
+      </w:pPr>
+      <w:rPr>
+        <w:rFonts w:ascii="Wingdings" w:hAnsi="Wingdings" w:hint="default"/>
+        <w:sz w:val="20"/>
+      </w:rPr>
+    </w:lvl>
+    <w:lvl w:ilvl="6" w:tentative="1">
+      <w:start w:val="1"/>
+      <w:numFmt w:val="bullet"/>
+      <w:lvlText w:val=""/>
+      <w:lvlJc w:val="left"/>
+      <w:pPr>
+        <w:tabs>
+          <w:tab w:val="num" w:pos="5040"/>
+        </w:tabs>
+        <w:ind w:left="5040" w:hanging="360"/>
+      </w:pPr>
+      <w:rPr>
+        <w:rFonts w:ascii="Wingdings" w:hAnsi="Wingdings" w:hint="default"/>
+        <w:sz w:val="20"/>
+      </w:rPr>
+    </w:lvl>
+    <w:lvl w:ilvl="7" w:tentative="1">
+      <w:start w:val="1"/>
+      <w:numFmt w:val="bullet"/>
+      <w:lvlText w:val=""/>
+      <w:lvlJc w:val="left"/>
+      <w:pPr>
+        <w:tabs>
+          <w:tab w:val="num" w:pos="5760"/>
+        </w:tabs>
+        <w:ind w:left="5760" w:hanging="360"/>
+      </w:pPr>
+      <w:rPr>
+        <w:rFonts w:ascii="Wingdings" w:hAnsi="Wingdings" w:hint="default"/>
+        <w:sz w:val="20"/>
+      </w:rPr>
+    </w:lvl>
+    <w:lvl w:ilvl="8" w:tentative="1">
+      <w:start w:val="1"/>
+      <w:numFmt w:val="bullet"/>
+      <w:lvlText w:val=""/>
+      <w:lvlJc w:val="left"/>
+      <w:pPr>
+        <w:tabs>
+          <w:tab w:val="num" w:pos="6480"/>
+        </w:tabs>
+        <w:ind w:left="6480" w:hanging="360"/>
+      </w:pPr>
+      <w:rPr>
+        <w:rFonts w:ascii="Wingdings" w:hAnsi="Wingdings" w:hint="default"/>
+        <w:sz w:val="20"/>
+      </w:rPr>
+    </w:lvl>
+  </w:abstractNum>
+  <w:abstractNum w:abstractNumId="10" w15:restartNumberingAfterBreak="0">
+    <w:nsid w:val="0A407D61"/>
+    <w:multiLevelType w:val="multilevel"/>
+    <w:tmpl w:val="A7E6C186"/>
+    <w:lvl w:ilvl="0">
+      <w:start w:val="1"/>
+      <w:numFmt w:val="bullet"/>
+      <w:lvlText w:val=""/>
+      <w:lvlJc w:val="left"/>
+      <w:pPr>
+        <w:tabs>
+          <w:tab w:val="num" w:pos="720"/>
+        </w:tabs>
+        <w:ind w:left="720" w:hanging="360"/>
+      </w:pPr>
+      <w:rPr>
+        <w:rFonts w:ascii="Symbol" w:hAnsi="Symbol" w:hint="default"/>
+        <w:sz w:val="20"/>
+      </w:rPr>
+    </w:lvl>
+    <w:lvl w:ilvl="1" w:tentative="1">
+      <w:start w:val="1"/>
+      <w:numFmt w:val="bullet"/>
+      <w:lvlText w:val="o"/>
+      <w:lvlJc w:val="left"/>
+      <w:pPr>
+        <w:tabs>
+          <w:tab w:val="num" w:pos="1440"/>
+        </w:tabs>
+        <w:ind w:left="1440" w:hanging="360"/>
+      </w:pPr>
+      <w:rPr>
+        <w:rFonts w:ascii="Courier New" w:hAnsi="Courier New" w:hint="default"/>
+        <w:sz w:val="20"/>
+      </w:rPr>
+    </w:lvl>
+    <w:lvl w:ilvl="2" w:tentative="1">
+      <w:start w:val="1"/>
+      <w:numFmt w:val="bullet"/>
+      <w:lvlText w:val=""/>
+      <w:lvlJc w:val="left"/>
+      <w:pPr>
+        <w:tabs>
+          <w:tab w:val="num" w:pos="2160"/>
+        </w:tabs>
+        <w:ind w:left="2160" w:hanging="360"/>
+      </w:pPr>
+      <w:rPr>
+        <w:rFonts w:ascii="Wingdings" w:hAnsi="Wingdings" w:hint="default"/>
+        <w:sz w:val="20"/>
+      </w:rPr>
+    </w:lvl>
+    <w:lvl w:ilvl="3" w:tentative="1">
+      <w:start w:val="1"/>
+      <w:numFmt w:val="bullet"/>
+      <w:lvlText w:val=""/>
+      <w:lvlJc w:val="left"/>
+      <w:pPr>
+        <w:tabs>
+          <w:tab w:val="num" w:pos="2880"/>
+        </w:tabs>
+        <w:ind w:left="2880" w:hanging="360"/>
+      </w:pPr>
+      <w:rPr>
+        <w:rFonts w:ascii="Wingdings" w:hAnsi="Wingdings" w:hint="default"/>
+        <w:sz w:val="20"/>
+      </w:rPr>
+    </w:lvl>
+    <w:lvl w:ilvl="4" w:tentative="1">
+      <w:start w:val="1"/>
+      <w:numFmt w:val="bullet"/>
+      <w:lvlText w:val=""/>
+      <w:lvlJc w:val="left"/>
+      <w:pPr>
+        <w:tabs>
+          <w:tab w:val="num" w:pos="3600"/>
+        </w:tabs>
+        <w:ind w:left="3600" w:hanging="360"/>
+      </w:pPr>
+      <w:rPr>
+        <w:rFonts w:ascii="Wingdings" w:hAnsi="Wingdings" w:hint="default"/>
+        <w:sz w:val="20"/>
+      </w:rPr>
+    </w:lvl>
+    <w:lvl w:ilvl="5" w:tentative="1">
+      <w:start w:val="1"/>
+      <w:numFmt w:val="bullet"/>
+      <w:lvlText w:val=""/>
+      <w:lvlJc w:val="left"/>
+      <w:pPr>
+        <w:tabs>
+          <w:tab w:val="num" w:pos="4320"/>
+        </w:tabs>
+        <w:ind w:left="4320" w:hanging="360"/>
+      </w:pPr>
+      <w:rPr>
+        <w:rFonts w:ascii="Wingdings" w:hAnsi="Wingdings" w:hint="default"/>
+        <w:sz w:val="20"/>
+      </w:rPr>
+    </w:lvl>
+    <w:lvl w:ilvl="6" w:tentative="1">
+      <w:start w:val="1"/>
+      <w:numFmt w:val="bullet"/>
+      <w:lvlText w:val=""/>
+      <w:lvlJc w:val="left"/>
+      <w:pPr>
+        <w:tabs>
+          <w:tab w:val="num" w:pos="5040"/>
+        </w:tabs>
+        <w:ind w:left="5040" w:hanging="360"/>
+      </w:pPr>
+      <w:rPr>
+        <w:rFonts w:ascii="Wingdings" w:hAnsi="Wingdings" w:hint="default"/>
+        <w:sz w:val="20"/>
+      </w:rPr>
+    </w:lvl>
+    <w:lvl w:ilvl="7" w:tentative="1">
+      <w:start w:val="1"/>
+      <w:numFmt w:val="bullet"/>
+      <w:lvlText w:val=""/>
+      <w:lvlJc w:val="left"/>
+      <w:pPr>
+        <w:tabs>
+          <w:tab w:val="num" w:pos="5760"/>
+        </w:tabs>
+        <w:ind w:left="5760" w:hanging="360"/>
+      </w:pPr>
+      <w:rPr>
+        <w:rFonts w:ascii="Wingdings" w:hAnsi="Wingdings" w:hint="default"/>
+        <w:sz w:val="20"/>
+      </w:rPr>
+    </w:lvl>
+    <w:lvl w:ilvl="8" w:tentative="1">
+      <w:start w:val="1"/>
+      <w:numFmt w:val="bullet"/>
+      <w:lvlText w:val=""/>
+      <w:lvlJc w:val="left"/>
+      <w:pPr>
+        <w:tabs>
+          <w:tab w:val="num" w:pos="6480"/>
+        </w:tabs>
+        <w:ind w:left="6480" w:hanging="360"/>
+      </w:pPr>
+      <w:rPr>
+        <w:rFonts w:ascii="Wingdings" w:hAnsi="Wingdings" w:hint="default"/>
+        <w:sz w:val="20"/>
+      </w:rPr>
+    </w:lvl>
+  </w:abstractNum>
+  <w:abstractNum w:abstractNumId="11" w15:restartNumberingAfterBreak="0">
+    <w:nsid w:val="13636A7F"/>
+    <w:multiLevelType w:val="multilevel"/>
+    <w:tmpl w:val="CD0E0A7E"/>
+    <w:lvl w:ilvl="0">
+      <w:start w:val="1"/>
+      <w:numFmt w:val="bullet"/>
+      <w:lvlText w:val=""/>
+      <w:lvlJc w:val="left"/>
+      <w:pPr>
+        <w:tabs>
+          <w:tab w:val="num" w:pos="720"/>
+        </w:tabs>
+        <w:ind w:left="720" w:hanging="360"/>
+      </w:pPr>
+      <w:rPr>
+        <w:rFonts w:ascii="Symbol" w:hAnsi="Symbol" w:hint="default"/>
+        <w:sz w:val="20"/>
+      </w:rPr>
+    </w:lvl>
+    <w:lvl w:ilvl="1" w:tentative="1">
+      <w:start w:val="1"/>
+      <w:numFmt w:val="bullet"/>
+      <w:lvlText w:val="o"/>
+      <w:lvlJc w:val="left"/>
+      <w:pPr>
+        <w:tabs>
+          <w:tab w:val="num" w:pos="1440"/>
+        </w:tabs>
+        <w:ind w:left="1440" w:hanging="360"/>
+      </w:pPr>
+      <w:rPr>
+        <w:rFonts w:ascii="Courier New" w:hAnsi="Courier New" w:hint="default"/>
+        <w:sz w:val="20"/>
+      </w:rPr>
+    </w:lvl>
+    <w:lvl w:ilvl="2" w:tentative="1">
+      <w:start w:val="1"/>
+      <w:numFmt w:val="bullet"/>
+      <w:lvlText w:val=""/>
+      <w:lvlJc w:val="left"/>
+      <w:pPr>
+        <w:tabs>
+          <w:tab w:val="num" w:pos="2160"/>
+        </w:tabs>
+        <w:ind w:left="2160" w:hanging="360"/>
+      </w:pPr>
+      <w:rPr>
+        <w:rFonts w:ascii="Wingdings" w:hAnsi="Wingdings" w:hint="default"/>
+        <w:sz w:val="20"/>
+      </w:rPr>
+    </w:lvl>
+    <w:lvl w:ilvl="3" w:tentative="1">
+      <w:start w:val="1"/>
+      <w:numFmt w:val="bullet"/>
+      <w:lvlText w:val=""/>
+      <w:lvlJc w:val="left"/>
+      <w:pPr>
+        <w:tabs>
+          <w:tab w:val="num" w:pos="2880"/>
+        </w:tabs>
+        <w:ind w:left="2880" w:hanging="360"/>
+      </w:pPr>
+      <w:rPr>
+        <w:rFonts w:ascii="Wingdings" w:hAnsi="Wingdings" w:hint="default"/>
+        <w:sz w:val="20"/>
+      </w:rPr>
+    </w:lvl>
+    <w:lvl w:ilvl="4" w:tentative="1">
+      <w:start w:val="1"/>
+      <w:numFmt w:val="bullet"/>
+      <w:lvlText w:val=""/>
+      <w:lvlJc w:val="left"/>
+      <w:pPr>
+        <w:tabs>
+          <w:tab w:val="num" w:pos="3600"/>
+        </w:tabs>
+        <w:ind w:left="3600" w:hanging="360"/>
+      </w:pPr>
+      <w:rPr>
+        <w:rFonts w:ascii="Wingdings" w:hAnsi="Wingdings" w:hint="default"/>
+        <w:sz w:val="20"/>
+      </w:rPr>
+    </w:lvl>
+    <w:lvl w:ilvl="5" w:tentative="1">
+      <w:start w:val="1"/>
+      <w:numFmt w:val="bullet"/>
+      <w:lvlText w:val=""/>
+      <w:lvlJc w:val="left"/>
+      <w:pPr>
+        <w:tabs>
+          <w:tab w:val="num" w:pos="4320"/>
+        </w:tabs>
+        <w:ind w:left="4320" w:hanging="360"/>
+      </w:pPr>
+      <w:rPr>
+        <w:rFonts w:ascii="Wingdings" w:hAnsi="Wingdings" w:hint="default"/>
+        <w:sz w:val="20"/>
+      </w:rPr>
+    </w:lvl>
+    <w:lvl w:ilvl="6" w:tentative="1">
+      <w:start w:val="1"/>
+      <w:numFmt w:val="bullet"/>
+      <w:lvlText w:val=""/>
+      <w:lvlJc w:val="left"/>
+      <w:pPr>
+        <w:tabs>
+          <w:tab w:val="num" w:pos="5040"/>
+        </w:tabs>
+        <w:ind w:left="5040" w:hanging="360"/>
+      </w:pPr>
+      <w:rPr>
+        <w:rFonts w:ascii="Wingdings" w:hAnsi="Wingdings" w:hint="default"/>
+        <w:sz w:val="20"/>
+      </w:rPr>
+    </w:lvl>
+    <w:lvl w:ilvl="7" w:tentative="1">
+      <w:start w:val="1"/>
+      <w:numFmt w:val="bullet"/>
+      <w:lvlText w:val=""/>
+      <w:lvlJc w:val="left"/>
+      <w:pPr>
+        <w:tabs>
+          <w:tab w:val="num" w:pos="5760"/>
+        </w:tabs>
+        <w:ind w:left="5760" w:hanging="360"/>
+      </w:pPr>
+      <w:rPr>
+        <w:rFonts w:ascii="Wingdings" w:hAnsi="Wingdings" w:hint="default"/>
+        <w:sz w:val="20"/>
+      </w:rPr>
+    </w:lvl>
+    <w:lvl w:ilvl="8" w:tentative="1">
+      <w:start w:val="1"/>
+      <w:numFmt w:val="bullet"/>
+      <w:lvlText w:val=""/>
+      <w:lvlJc w:val="left"/>
+      <w:pPr>
+        <w:tabs>
+          <w:tab w:val="num" w:pos="6480"/>
+        </w:tabs>
+        <w:ind w:left="6480" w:hanging="360"/>
+      </w:pPr>
+      <w:rPr>
+        <w:rFonts w:ascii="Wingdings" w:hAnsi="Wingdings" w:hint="default"/>
+        <w:sz w:val="20"/>
+      </w:rPr>
+    </w:lvl>
+  </w:abstractNum>
+  <w:abstractNum w:abstractNumId="12" w15:restartNumberingAfterBreak="0">
+    <w:nsid w:val="19D402B6"/>
+    <w:multiLevelType w:val="hybridMultilevel"/>
+    <w:tmpl w:val="614E5C8E"/>
+    <w:lvl w:ilvl="0" w:tplc="04090001">
+      <w:start w:val="1"/>
+      <w:numFmt w:val="bullet"/>
+      <w:lvlText w:val=""/>
+      <w:lvlJc w:val="left"/>
+      <w:pPr>
+        <w:ind w:left="720" w:hanging="360"/>
+      </w:pPr>
+      <w:rPr>
+        <w:rFonts w:ascii="Symbol" w:hAnsi="Symbol" w:hint="default"/>
+      </w:rPr>
+    </w:lvl>
+    <w:lvl w:ilvl="1" w:tplc="04090003" w:tentative="1">
+      <w:start w:val="1"/>
+      <w:numFmt w:val="bullet"/>
+      <w:lvlText w:val="o"/>
+      <w:lvlJc w:val="left"/>
+      <w:pPr>
+        <w:ind w:left="1440" w:hanging="360"/>
+      </w:pPr>
+      <w:rPr>
+        <w:rFonts w:ascii="Courier New" w:hAnsi="Courier New" w:cs="Courier New" w:hint="default"/>
+      </w:rPr>
+    </w:lvl>
+    <w:lvl w:ilvl="2" w:tplc="04090005" w:tentative="1">
+      <w:start w:val="1"/>
+      <w:numFmt w:val="bullet"/>
+      <w:lvlText w:val=""/>
+      <w:lvlJc w:val="left"/>
+      <w:pPr>
+        <w:ind w:left="2160" w:hanging="360"/>
+      </w:pPr>
+      <w:rPr>
+        <w:rFonts w:ascii="Wingdings" w:hAnsi="Wingdings" w:hint="default"/>
+      </w:rPr>
+    </w:lvl>
+    <w:lvl w:ilvl="3" w:tplc="04090001" w:tentative="1">
+      <w:start w:val="1"/>
+      <w:numFmt w:val="bullet"/>
+      <w:lvlText w:val=""/>
+      <w:lvlJc w:val="left"/>
+      <w:pPr>
+        <w:ind w:left="2880" w:hanging="360"/>
+      </w:pPr>
+      <w:rPr>
+        <w:rFonts w:ascii="Symbol" w:hAnsi="Symbol" w:hint="default"/>
+      </w:rPr>
+    </w:lvl>
+    <w:lvl w:ilvl="4" w:tplc="04090003" w:tentative="1">
+      <w:start w:val="1"/>
+      <w:numFmt w:val="bullet"/>
+      <w:lvlText w:val="o"/>
+      <w:lvlJc w:val="left"/>
+      <w:pPr>
+        <w:ind w:left="3600" w:hanging="360"/>
+      </w:pPr>
+      <w:rPr>
+        <w:rFonts w:ascii="Courier New" w:hAnsi="Courier New" w:cs="Courier New" w:hint="default"/>
+      </w:rPr>
+    </w:lvl>
+    <w:lvl w:ilvl="5" w:tplc="04090005" w:tentative="1">
+      <w:start w:val="1"/>
+      <w:numFmt w:val="bullet"/>
+      <w:lvlText w:val=""/>
+      <w:lvlJc w:val="left"/>
+      <w:pPr>
+        <w:ind w:left="4320" w:hanging="360"/>
+      </w:pPr>
+      <w:rPr>
+        <w:rFonts w:ascii="Wingdings" w:hAnsi="Wingdings" w:hint="default"/>
+      </w:rPr>
+    </w:lvl>
+    <w:lvl w:ilvl="6" w:tplc="04090001" w:tentative="1">
+      <w:start w:val="1"/>
+      <w:numFmt w:val="bullet"/>
+      <w:lvlText w:val=""/>
+      <w:lvlJc w:val="left"/>
+      <w:pPr>
+        <w:ind w:left="5040" w:hanging="360"/>
+      </w:pPr>
+      <w:rPr>
+        <w:rFonts w:ascii="Symbol" w:hAnsi="Symbol" w:hint="default"/>
+      </w:rPr>
+    </w:lvl>
+    <w:lvl w:ilvl="7" w:tplc="04090003" w:tentative="1">
+      <w:start w:val="1"/>
+      <w:numFmt w:val="bullet"/>
+      <w:lvlText w:val="o"/>
+      <w:lvlJc w:val="left"/>
+      <w:pPr>
+        <w:ind w:left="5760" w:hanging="360"/>
+      </w:pPr>
+      <w:rPr>
+        <w:rFonts w:ascii="Courier New" w:hAnsi="Courier New" w:cs="Courier New" w:hint="default"/>
+      </w:rPr>
+    </w:lvl>
+    <w:lvl w:ilvl="8" w:tplc="04090005" w:tentative="1">
+      <w:start w:val="1"/>
+      <w:numFmt w:val="bullet"/>
+      <w:lvlText w:val=""/>
+      <w:lvlJc w:val="left"/>
+      <w:pPr>
+        <w:ind w:left="6480" w:hanging="360"/>
+      </w:pPr>
+      <w:rPr>
+        <w:rFonts w:ascii="Wingdings" w:hAnsi="Wingdings" w:hint="default"/>
+      </w:rPr>
+    </w:lvl>
+  </w:abstractNum>
+  <w:abstractNum w:abstractNumId="13" w15:restartNumberingAfterBreak="0">
+    <w:nsid w:val="1E491F96"/>
+    <w:multiLevelType w:val="multilevel"/>
+    <w:tmpl w:val="D2D82B90"/>
+    <w:lvl w:ilvl="0">
+      <w:start w:val="1"/>
+      <w:numFmt w:val="bullet"/>
+      <w:lvlText w:val=""/>
+      <w:lvlJc w:val="left"/>
+      <w:pPr>
+        <w:tabs>
+          <w:tab w:val="num" w:pos="720"/>
+        </w:tabs>
+        <w:ind w:left="720" w:hanging="360"/>
+      </w:pPr>
+      <w:rPr>
+        <w:rFonts w:ascii="Symbol" w:hAnsi="Symbol" w:hint="default"/>
+        <w:sz w:val="20"/>
+      </w:rPr>
+    </w:lvl>
+    <w:lvl w:ilvl="1" w:tentative="1">
+      <w:start w:val="1"/>
+      <w:numFmt w:val="bullet"/>
+      <w:lvlText w:val="o"/>
+      <w:lvlJc w:val="left"/>
+      <w:pPr>
+        <w:tabs>
+          <w:tab w:val="num" w:pos="1440"/>
+        </w:tabs>
+        <w:ind w:left="1440" w:hanging="360"/>
+      </w:pPr>
+      <w:rPr>
+        <w:rFonts w:ascii="Courier New" w:hAnsi="Courier New" w:hint="default"/>
+        <w:sz w:val="20"/>
+      </w:rPr>
+    </w:lvl>
+    <w:lvl w:ilvl="2" w:tentative="1">
+      <w:start w:val="1"/>
+      <w:numFmt w:val="bullet"/>
+      <w:lvlText w:val=""/>
+      <w:lvlJc w:val="left"/>
+      <w:pPr>
+        <w:tabs>
+          <w:tab w:val="num" w:pos="2160"/>
+        </w:tabs>
+        <w:ind w:left="2160" w:hanging="360"/>
+      </w:pPr>
+      <w:rPr>
+        <w:rFonts w:ascii="Wingdings" w:hAnsi="Wingdings" w:hint="default"/>
+        <w:sz w:val="20"/>
+      </w:rPr>
+    </w:lvl>
+    <w:lvl w:ilvl="3" w:tentative="1">
+      <w:start w:val="1"/>
+      <w:numFmt w:val="bullet"/>
+      <w:lvlText w:val=""/>
+      <w:lvlJc w:val="left"/>
+      <w:pPr>
+        <w:tabs>
+          <w:tab w:val="num" w:pos="2880"/>
+        </w:tabs>
+        <w:ind w:left="2880" w:hanging="360"/>
+      </w:pPr>
+      <w:rPr>
+        <w:rFonts w:ascii="Wingdings" w:hAnsi="Wingdings" w:hint="default"/>
+        <w:sz w:val="20"/>
+      </w:rPr>
+    </w:lvl>
+    <w:lvl w:ilvl="4" w:tentative="1">
+      <w:start w:val="1"/>
+      <w:numFmt w:val="bullet"/>
+      <w:lvlText w:val=""/>
+      <w:lvlJc w:val="left"/>
+      <w:pPr>
+        <w:tabs>
+          <w:tab w:val="num" w:pos="3600"/>
+        </w:tabs>
+        <w:ind w:left="3600" w:hanging="360"/>
+      </w:pPr>
+      <w:rPr>
+        <w:rFonts w:ascii="Wingdings" w:hAnsi="Wingdings" w:hint="default"/>
+        <w:sz w:val="20"/>
+      </w:rPr>
+    </w:lvl>
+    <w:lvl w:ilvl="5" w:tentative="1">
+      <w:start w:val="1"/>
+      <w:numFmt w:val="bullet"/>
+      <w:lvlText w:val=""/>
+      <w:lvlJc w:val="left"/>
+      <w:pPr>
+        <w:tabs>
+          <w:tab w:val="num" w:pos="4320"/>
+        </w:tabs>
+        <w:ind w:left="4320" w:hanging="360"/>
+      </w:pPr>
+      <w:rPr>
+        <w:rFonts w:ascii="Wingdings" w:hAnsi="Wingdings" w:hint="default"/>
+        <w:sz w:val="20"/>
+      </w:rPr>
+    </w:lvl>
+    <w:lvl w:ilvl="6" w:tentative="1">
+      <w:start w:val="1"/>
+      <w:numFmt w:val="bullet"/>
+      <w:lvlText w:val=""/>
+      <w:lvlJc w:val="left"/>
+      <w:pPr>
+        <w:tabs>
+          <w:tab w:val="num" w:pos="5040"/>
+        </w:tabs>
+        <w:ind w:left="5040" w:hanging="360"/>
+      </w:pPr>
+      <w:rPr>
+        <w:rFonts w:ascii="Wingdings" w:hAnsi="Wingdings" w:hint="default"/>
+        <w:sz w:val="20"/>
+      </w:rPr>
+    </w:lvl>
+    <w:lvl w:ilvl="7" w:tentative="1">
+      <w:start w:val="1"/>
+      <w:numFmt w:val="bullet"/>
+      <w:lvlText w:val=""/>
+      <w:lvlJc w:val="left"/>
+      <w:pPr>
+        <w:tabs>
+          <w:tab w:val="num" w:pos="5760"/>
+        </w:tabs>
+        <w:ind w:left="5760" w:hanging="360"/>
+      </w:pPr>
+      <w:rPr>
+        <w:rFonts w:ascii="Wingdings" w:hAnsi="Wingdings" w:hint="default"/>
+        <w:sz w:val="20"/>
+      </w:rPr>
+    </w:lvl>
+    <w:lvl w:ilvl="8" w:tentative="1">
+      <w:start w:val="1"/>
+      <w:numFmt w:val="bullet"/>
+      <w:lvlText w:val=""/>
+      <w:lvlJc w:val="left"/>
+      <w:pPr>
+        <w:tabs>
+          <w:tab w:val="num" w:pos="6480"/>
+        </w:tabs>
+        <w:ind w:left="6480" w:hanging="360"/>
+      </w:pPr>
+      <w:rPr>
+        <w:rFonts w:ascii="Wingdings" w:hAnsi="Wingdings" w:hint="default"/>
+        <w:sz w:val="20"/>
+      </w:rPr>
+    </w:lvl>
+  </w:abstractNum>
+  <w:abstractNum w:abstractNumId="14" w15:restartNumberingAfterBreak="0">
+    <w:nsid w:val="2FB01D96"/>
+    <w:multiLevelType w:val="hybridMultilevel"/>
+    <w:tmpl w:val="739ED96E"/>
+    <w:lvl w:ilvl="0" w:tplc="04090001">
+      <w:start w:val="1"/>
+      <w:numFmt w:val="bullet"/>
+      <w:lvlText w:val=""/>
+      <w:lvlJc w:val="left"/>
+      <w:pPr>
+        <w:ind w:left="720" w:hanging="360"/>
+      </w:pPr>
+      <w:rPr>
+        <w:rFonts w:ascii="Symbol" w:hAnsi="Symbol" w:hint="default"/>
+      </w:rPr>
+    </w:lvl>
+    <w:lvl w:ilvl="1" w:tplc="04090003" w:tentative="1">
+      <w:start w:val="1"/>
+      <w:numFmt w:val="bullet"/>
+      <w:lvlText w:val="o"/>
+      <w:lvlJc w:val="left"/>
+      <w:pPr>
+        <w:ind w:left="1440" w:hanging="360"/>
+      </w:pPr>
+      <w:rPr>
+        <w:rFonts w:ascii="Courier New" w:hAnsi="Courier New" w:cs="Courier New" w:hint="default"/>
+      </w:rPr>
+    </w:lvl>
+    <w:lvl w:ilvl="2" w:tplc="04090005" w:tentative="1">
+      <w:start w:val="1"/>
+      <w:numFmt w:val="bullet"/>
+      <w:lvlText w:val=""/>
+      <w:lvlJc w:val="left"/>
+      <w:pPr>
+        <w:ind w:left="2160" w:hanging="360"/>
+      </w:pPr>
+      <w:rPr>
+        <w:rFonts w:ascii="Wingdings" w:hAnsi="Wingdings" w:hint="default"/>
+      </w:rPr>
+    </w:lvl>
+    <w:lvl w:ilvl="3" w:tplc="04090001" w:tentative="1">
+      <w:start w:val="1"/>
+      <w:numFmt w:val="bullet"/>
+      <w:lvlText w:val=""/>
+      <w:lvlJc w:val="left"/>
+      <w:pPr>
+        <w:ind w:left="2880" w:hanging="360"/>
+      </w:pPr>
+      <w:rPr>
+        <w:rFonts w:ascii="Symbol" w:hAnsi="Symbol" w:hint="default"/>
+      </w:rPr>
+    </w:lvl>
+    <w:lvl w:ilvl="4" w:tplc="04090003" w:tentative="1">
+      <w:start w:val="1"/>
+      <w:numFmt w:val="bullet"/>
+      <w:lvlText w:val="o"/>
+      <w:lvlJc w:val="left"/>
+      <w:pPr>
+        <w:ind w:left="3600" w:hanging="360"/>
+      </w:pPr>
+      <w:rPr>
+        <w:rFonts w:ascii="Courier New" w:hAnsi="Courier New" w:cs="Courier New" w:hint="default"/>
+      </w:rPr>
+    </w:lvl>
+    <w:lvl w:ilvl="5" w:tplc="04090005" w:tentative="1">
+      <w:start w:val="1"/>
+      <w:numFmt w:val="bullet"/>
+      <w:lvlText w:val=""/>
+      <w:lvlJc w:val="left"/>
+      <w:pPr>
+        <w:ind w:left="4320" w:hanging="360"/>
+      </w:pPr>
+      <w:rPr>
+        <w:rFonts w:ascii="Wingdings" w:hAnsi="Wingdings" w:hint="default"/>
+      </w:rPr>
+    </w:lvl>
+    <w:lvl w:ilvl="6" w:tplc="04090001" w:tentative="1">
+      <w:start w:val="1"/>
+      <w:numFmt w:val="bullet"/>
+      <w:lvlText w:val=""/>
+      <w:lvlJc w:val="left"/>
+      <w:pPr>
+        <w:ind w:left="5040" w:hanging="360"/>
+      </w:pPr>
+      <w:rPr>
+        <w:rFonts w:ascii="Symbol" w:hAnsi="Symbol" w:hint="default"/>
+      </w:rPr>
+    </w:lvl>
+    <w:lvl w:ilvl="7" w:tplc="04090003" w:tentative="1">
+      <w:start w:val="1"/>
+      <w:numFmt w:val="bullet"/>
+      <w:lvlText w:val="o"/>
+      <w:lvlJc w:val="left"/>
+      <w:pPr>
+        <w:ind w:left="5760" w:hanging="360"/>
+      </w:pPr>
+      <w:rPr>
+        <w:rFonts w:ascii="Courier New" w:hAnsi="Courier New" w:cs="Courier New" w:hint="default"/>
+      </w:rPr>
+    </w:lvl>
+    <w:lvl w:ilvl="8" w:tplc="04090005" w:tentative="1">
+      <w:start w:val="1"/>
+      <w:numFmt w:val="bullet"/>
+      <w:lvlText w:val=""/>
+      <w:lvlJc w:val="left"/>
+      <w:pPr>
+        <w:ind w:left="6480" w:hanging="360"/>
+      </w:pPr>
+      <w:rPr>
+        <w:rFonts w:ascii="Wingdings" w:hAnsi="Wingdings" w:hint="default"/>
+      </w:rPr>
+    </w:lvl>
+  </w:abstractNum>
+  <w:abstractNum w:abstractNumId="15" w15:restartNumberingAfterBreak="0">
+    <w:nsid w:val="3A8F514C"/>
+    <w:multiLevelType w:val="hybridMultilevel"/>
+    <w:tmpl w:val="4FD0668C"/>
+    <w:lvl w:ilvl="0" w:tplc="04090001">
+      <w:start w:val="1"/>
+      <w:numFmt w:val="bullet"/>
+      <w:lvlText w:val=""/>
+      <w:lvlJc w:val="left"/>
+      <w:pPr>
+        <w:ind w:left="720" w:hanging="360"/>
+      </w:pPr>
+      <w:rPr>
+        <w:rFonts w:ascii="Symbol" w:hAnsi="Symbol" w:hint="default"/>
+      </w:rPr>
+    </w:lvl>
+    <w:lvl w:ilvl="1" w:tplc="04090003" w:tentative="1">
+      <w:start w:val="1"/>
+      <w:numFmt w:val="bullet"/>
+      <w:lvlText w:val="o"/>
+      <w:lvlJc w:val="left"/>
+      <w:pPr>
+        <w:ind w:left="1440" w:hanging="360"/>
+      </w:pPr>
+      <w:rPr>
+        <w:rFonts w:ascii="Courier New" w:hAnsi="Courier New" w:cs="Courier New" w:hint="default"/>
+      </w:rPr>
+    </w:lvl>
+    <w:lvl w:ilvl="2" w:tplc="04090005" w:tentative="1">
+      <w:start w:val="1"/>
+      <w:numFmt w:val="bullet"/>
+      <w:lvlText w:val=""/>
+      <w:lvlJc w:val="left"/>
+      <w:pPr>
+        <w:ind w:left="2160" w:hanging="360"/>
+      </w:pPr>
+      <w:rPr>
+        <w:rFonts w:ascii="Wingdings" w:hAnsi="Wingdings" w:hint="default"/>
+      </w:rPr>
+    </w:lvl>
+    <w:lvl w:ilvl="3" w:tplc="04090001" w:tentative="1">
+      <w:start w:val="1"/>
+      <w:numFmt w:val="bullet"/>
+      <w:lvlText w:val=""/>
+      <w:lvlJc w:val="left"/>
+      <w:pPr>
+        <w:ind w:left="2880" w:hanging="360"/>
+      </w:pPr>
+      <w:rPr>
+        <w:rFonts w:ascii="Symbol" w:hAnsi="Symbol" w:hint="default"/>
+      </w:rPr>
+    </w:lvl>
+    <w:lvl w:ilvl="4" w:tplc="04090003" w:tentative="1">
+      <w:start w:val="1"/>
+      <w:numFmt w:val="bullet"/>
+      <w:lvlText w:val="o"/>
+      <w:lvlJc w:val="left"/>
+      <w:pPr>
+        <w:ind w:left="3600" w:hanging="360"/>
+      </w:pPr>
+      <w:rPr>
+        <w:rFonts w:ascii="Courier New" w:hAnsi="Courier New" w:cs="Courier New" w:hint="default"/>
+      </w:rPr>
+    </w:lvl>
+    <w:lvl w:ilvl="5" w:tplc="04090005" w:tentative="1">
+      <w:start w:val="1"/>
+      <w:numFmt w:val="bullet"/>
+      <w:lvlText w:val=""/>
+      <w:lvlJc w:val="left"/>
+      <w:pPr>
+        <w:ind w:left="4320" w:hanging="360"/>
+      </w:pPr>
+      <w:rPr>
+        <w:rFonts w:ascii="Wingdings" w:hAnsi="Wingdings" w:hint="default"/>
+      </w:rPr>
+    </w:lvl>
+    <w:lvl w:ilvl="6" w:tplc="04090001" w:tentative="1">
+      <w:start w:val="1"/>
+      <w:numFmt w:val="bullet"/>
+      <w:lvlText w:val=""/>
+      <w:lvlJc w:val="left"/>
+      <w:pPr>
+        <w:ind w:left="5040" w:hanging="360"/>
+      </w:pPr>
+      <w:rPr>
+        <w:rFonts w:ascii="Symbol" w:hAnsi="Symbol" w:hint="default"/>
+      </w:rPr>
+    </w:lvl>
+    <w:lvl w:ilvl="7" w:tplc="04090003" w:tentative="1">
+      <w:start w:val="1"/>
+      <w:numFmt w:val="bullet"/>
+      <w:lvlText w:val="o"/>
+      <w:lvlJc w:val="left"/>
+      <w:pPr>
+        <w:ind w:left="5760" w:hanging="360"/>
+      </w:pPr>
+      <w:rPr>
+        <w:rFonts w:ascii="Courier New" w:hAnsi="Courier New" w:cs="Courier New" w:hint="default"/>
+      </w:rPr>
+    </w:lvl>
+    <w:lvl w:ilvl="8" w:tplc="04090005" w:tentative="1">
+      <w:start w:val="1"/>
+      <w:numFmt w:val="bullet"/>
+      <w:lvlText w:val=""/>
+      <w:lvlJc w:val="left"/>
+      <w:pPr>
+        <w:ind w:left="6480" w:hanging="360"/>
+      </w:pPr>
+      <w:rPr>
+        <w:rFonts w:ascii="Wingdings" w:hAnsi="Wingdings" w:hint="default"/>
+      </w:rPr>
+    </w:lvl>
+  </w:abstractNum>
+  <w:abstractNum w:abstractNumId="16" w15:restartNumberingAfterBreak="0">
+    <w:nsid w:val="42493160"/>
+    <w:multiLevelType w:val="hybridMultilevel"/>
+    <w:tmpl w:val="3BA8EABC"/>
+    <w:lvl w:ilvl="0" w:tplc="04090001">
+      <w:start w:val="1"/>
+      <w:numFmt w:val="bullet"/>
+      <w:lvlText w:val=""/>
+      <w:lvlJc w:val="left"/>
+      <w:pPr>
+        <w:ind w:left="720" w:hanging="360"/>
+      </w:pPr>
+      <w:rPr>
+        <w:rFonts w:ascii="Symbol" w:hAnsi="Symbol" w:hint="default"/>
+      </w:rPr>
+    </w:lvl>
+    <w:lvl w:ilvl="1" w:tplc="04090003" w:tentative="1">
+      <w:start w:val="1"/>
+      <w:numFmt w:val="bullet"/>
+      <w:lvlText w:val="o"/>
+      <w:lvlJc w:val="left"/>
+      <w:pPr>
+        <w:ind w:left="1440" w:hanging="360"/>
+      </w:pPr>
+      <w:rPr>
+        <w:rFonts w:ascii="Courier New" w:hAnsi="Courier New" w:cs="Courier New" w:hint="default"/>
+      </w:rPr>
+    </w:lvl>
+    <w:lvl w:ilvl="2" w:tplc="04090005" w:tentative="1">
+      <w:start w:val="1"/>
+      <w:numFmt w:val="bullet"/>
+      <w:lvlText w:val=""/>
+      <w:lvlJc w:val="left"/>
+      <w:pPr>
+        <w:ind w:left="2160" w:hanging="360"/>
+      </w:pPr>
+      <w:rPr>
+        <w:rFonts w:ascii="Wingdings" w:hAnsi="Wingdings" w:hint="default"/>
+      </w:rPr>
+    </w:lvl>
+    <w:lvl w:ilvl="3" w:tplc="04090001" w:tentative="1">
+      <w:start w:val="1"/>
+      <w:numFmt w:val="bullet"/>
+      <w:lvlText w:val=""/>
+      <w:lvlJc w:val="left"/>
+      <w:pPr>
+        <w:ind w:left="2880" w:hanging="360"/>
+      </w:pPr>
+      <w:rPr>
+        <w:rFonts w:ascii="Symbol" w:hAnsi="Symbol" w:hint="default"/>
+      </w:rPr>
+    </w:lvl>
+    <w:lvl w:ilvl="4" w:tplc="04090003" w:tentative="1">
+      <w:start w:val="1"/>
+      <w:numFmt w:val="bullet"/>
+      <w:lvlText w:val="o"/>
+      <w:lvlJc w:val="left"/>
+      <w:pPr>
+        <w:ind w:left="3600" w:hanging="360"/>
+      </w:pPr>
+      <w:rPr>
+        <w:rFonts w:ascii="Courier New" w:hAnsi="Courier New" w:cs="Courier New" w:hint="default"/>
+      </w:rPr>
+    </w:lvl>
+    <w:lvl w:ilvl="5" w:tplc="04090005" w:tentative="1">
+      <w:start w:val="1"/>
+      <w:numFmt w:val="bullet"/>
+      <w:lvlText w:val=""/>
+      <w:lvlJc w:val="left"/>
+      <w:pPr>
+        <w:ind w:left="4320" w:hanging="360"/>
+      </w:pPr>
+      <w:rPr>
+        <w:rFonts w:ascii="Wingdings" w:hAnsi="Wingdings" w:hint="default"/>
+      </w:rPr>
+    </w:lvl>
+    <w:lvl w:ilvl="6" w:tplc="04090001" w:tentative="1">
+      <w:start w:val="1"/>
+      <w:numFmt w:val="bullet"/>
+      <w:lvlText w:val=""/>
+      <w:lvlJc w:val="left"/>
+      <w:pPr>
+        <w:ind w:left="5040" w:hanging="360"/>
+      </w:pPr>
+      <w:rPr>
+        <w:rFonts w:ascii="Symbol" w:hAnsi="Symbol" w:hint="default"/>
+      </w:rPr>
+    </w:lvl>
+    <w:lvl w:ilvl="7" w:tplc="04090003" w:tentative="1">
+      <w:start w:val="1"/>
+      <w:numFmt w:val="bullet"/>
+      <w:lvlText w:val="o"/>
+      <w:lvlJc w:val="left"/>
+      <w:pPr>
+        <w:ind w:left="5760" w:hanging="360"/>
+      </w:pPr>
+      <w:rPr>
+        <w:rFonts w:ascii="Courier New" w:hAnsi="Courier New" w:cs="Courier New" w:hint="default"/>
+      </w:rPr>
+    </w:lvl>
+    <w:lvl w:ilvl="8" w:tplc="04090005" w:tentative="1">
+      <w:start w:val="1"/>
+      <w:numFmt w:val="bullet"/>
+      <w:lvlText w:val=""/>
+      <w:lvlJc w:val="left"/>
+      <w:pPr>
+        <w:ind w:left="6480" w:hanging="360"/>
+      </w:pPr>
+      <w:rPr>
+        <w:rFonts w:ascii="Wingdings" w:hAnsi="Wingdings" w:hint="default"/>
+      </w:rPr>
+    </w:lvl>
+  </w:abstractNum>
+  <w:abstractNum w:abstractNumId="17" w15:restartNumberingAfterBreak="0">
+    <w:nsid w:val="42533C7D"/>
+    <w:multiLevelType w:val="multilevel"/>
+    <w:tmpl w:val="6F904510"/>
+    <w:lvl w:ilvl="0">
+      <w:start w:val="1"/>
+      <w:numFmt w:val="bullet"/>
+      <w:lvlText w:val=""/>
+      <w:lvlJc w:val="left"/>
+      <w:pPr>
+        <w:tabs>
+          <w:tab w:val="num" w:pos="720"/>
+        </w:tabs>
+        <w:ind w:left="720" w:hanging="360"/>
+      </w:pPr>
+      <w:rPr>
+        <w:rFonts w:ascii="Symbol" w:hAnsi="Symbol" w:hint="default"/>
+        <w:sz w:val="20"/>
+      </w:rPr>
+    </w:lvl>
+    <w:lvl w:ilvl="1" w:tentative="1">
+      <w:start w:val="1"/>
+      <w:numFmt w:val="bullet"/>
+      <w:lvlText w:val="o"/>
+      <w:lvlJc w:val="left"/>
+      <w:pPr>
+        <w:tabs>
+          <w:tab w:val="num" w:pos="1440"/>
+        </w:tabs>
+        <w:ind w:left="1440" w:hanging="360"/>
+      </w:pPr>
+      <w:rPr>
+        <w:rFonts w:ascii="Courier New" w:hAnsi="Courier New" w:hint="default"/>
+        <w:sz w:val="20"/>
+      </w:rPr>
+    </w:lvl>
+    <w:lvl w:ilvl="2" w:tentative="1">
+      <w:start w:val="1"/>
+      <w:numFmt w:val="bullet"/>
+      <w:lvlText w:val=""/>
+      <w:lvlJc w:val="left"/>
+      <w:pPr>
+        <w:tabs>
+          <w:tab w:val="num" w:pos="2160"/>
+        </w:tabs>
+        <w:ind w:left="2160" w:hanging="360"/>
+      </w:pPr>
+      <w:rPr>
+        <w:rFonts w:ascii="Wingdings" w:hAnsi="Wingdings" w:hint="default"/>
+        <w:sz w:val="20"/>
+      </w:rPr>
+    </w:lvl>
+    <w:lvl w:ilvl="3" w:tentative="1">
+      <w:start w:val="1"/>
+      <w:numFmt w:val="bullet"/>
+      <w:lvlText w:val=""/>
+      <w:lvlJc w:val="left"/>
+      <w:pPr>
+        <w:tabs>
+          <w:tab w:val="num" w:pos="2880"/>
+        </w:tabs>
+        <w:ind w:left="2880" w:hanging="360"/>
+      </w:pPr>
+      <w:rPr>
+        <w:rFonts w:ascii="Wingdings" w:hAnsi="Wingdings" w:hint="default"/>
+        <w:sz w:val="20"/>
+      </w:rPr>
+    </w:lvl>
+    <w:lvl w:ilvl="4" w:tentative="1">
+      <w:start w:val="1"/>
+      <w:numFmt w:val="bullet"/>
+      <w:lvlText w:val=""/>
+      <w:lvlJc w:val="left"/>
+      <w:pPr>
+        <w:tabs>
+          <w:tab w:val="num" w:pos="3600"/>
+        </w:tabs>
+        <w:ind w:left="3600" w:hanging="360"/>
+      </w:pPr>
+      <w:rPr>
+        <w:rFonts w:ascii="Wingdings" w:hAnsi="Wingdings" w:hint="default"/>
+        <w:sz w:val="20"/>
+      </w:rPr>
+    </w:lvl>
+    <w:lvl w:ilvl="5" w:tentative="1">
+      <w:start w:val="1"/>
+      <w:numFmt w:val="bullet"/>
+      <w:lvlText w:val=""/>
+      <w:lvlJc w:val="left"/>
+      <w:pPr>
+        <w:tabs>
+          <w:tab w:val="num" w:pos="4320"/>
+        </w:tabs>
+        <w:ind w:left="4320" w:hanging="360"/>
+      </w:pPr>
+      <w:rPr>
+        <w:rFonts w:ascii="Wingdings" w:hAnsi="Wingdings" w:hint="default"/>
+        <w:sz w:val="20"/>
+      </w:rPr>
+    </w:lvl>
+    <w:lvl w:ilvl="6" w:tentative="1">
+      <w:start w:val="1"/>
+      <w:numFmt w:val="bullet"/>
+      <w:lvlText w:val=""/>
+      <w:lvlJc w:val="left"/>
+      <w:pPr>
+        <w:tabs>
+          <w:tab w:val="num" w:pos="5040"/>
+        </w:tabs>
+        <w:ind w:left="5040" w:hanging="360"/>
+      </w:pPr>
+      <w:rPr>
+        <w:rFonts w:ascii="Wingdings" w:hAnsi="Wingdings" w:hint="default"/>
+        <w:sz w:val="20"/>
+      </w:rPr>
+    </w:lvl>
+    <w:lvl w:ilvl="7" w:tentative="1">
+      <w:start w:val="1"/>
+      <w:numFmt w:val="bullet"/>
+      <w:lvlText w:val=""/>
+      <w:lvlJc w:val="left"/>
+      <w:pPr>
+        <w:tabs>
+          <w:tab w:val="num" w:pos="5760"/>
+        </w:tabs>
+        <w:ind w:left="5760" w:hanging="360"/>
+      </w:pPr>
+      <w:rPr>
+        <w:rFonts w:ascii="Wingdings" w:hAnsi="Wingdings" w:hint="default"/>
+        <w:sz w:val="20"/>
+      </w:rPr>
+    </w:lvl>
+    <w:lvl w:ilvl="8" w:tentative="1">
+      <w:start w:val="1"/>
+      <w:numFmt w:val="bullet"/>
+      <w:lvlText w:val=""/>
+      <w:lvlJc w:val="left"/>
+      <w:pPr>
+        <w:tabs>
+          <w:tab w:val="num" w:pos="6480"/>
+        </w:tabs>
+        <w:ind w:left="6480" w:hanging="360"/>
+      </w:pPr>
+      <w:rPr>
+        <w:rFonts w:ascii="Wingdings" w:hAnsi="Wingdings" w:hint="default"/>
+        <w:sz w:val="20"/>
+      </w:rPr>
+    </w:lvl>
+  </w:abstractNum>
+  <w:abstractNum w:abstractNumId="18" w15:restartNumberingAfterBreak="0">
+    <w:nsid w:val="530B1BED"/>
+    <w:multiLevelType w:val="multilevel"/>
+    <w:tmpl w:val="D2D82B90"/>
+    <w:lvl w:ilvl="0">
+      <w:start w:val="1"/>
+      <w:numFmt w:val="bullet"/>
+      <w:lvlText w:val=""/>
+      <w:lvlJc w:val="left"/>
+      <w:pPr>
+        <w:tabs>
+          <w:tab w:val="num" w:pos="720"/>
+        </w:tabs>
+        <w:ind w:left="720" w:hanging="360"/>
+      </w:pPr>
+      <w:rPr>
+        <w:rFonts w:ascii="Symbol" w:hAnsi="Symbol" w:hint="default"/>
+        <w:sz w:val="20"/>
+      </w:rPr>
+    </w:lvl>
+    <w:lvl w:ilvl="1">
+      <w:start w:val="1"/>
+      <w:numFmt w:val="bullet"/>
+      <w:lvlText w:val="o"/>
+      <w:lvlJc w:val="left"/>
+      <w:pPr>
+        <w:tabs>
+          <w:tab w:val="num" w:pos="1440"/>
+        </w:tabs>
+        <w:ind w:left="1440" w:hanging="360"/>
+      </w:pPr>
+      <w:rPr>
+        <w:rFonts w:ascii="Courier New" w:hAnsi="Courier New" w:hint="default"/>
+        <w:sz w:val="20"/>
+      </w:rPr>
+    </w:lvl>
+    <w:lvl w:ilvl="2" w:tentative="1">
+      <w:start w:val="1"/>
+      <w:numFmt w:val="bullet"/>
+      <w:lvlText w:val=""/>
+      <w:lvlJc w:val="left"/>
+      <w:pPr>
+        <w:tabs>
+          <w:tab w:val="num" w:pos="2160"/>
+        </w:tabs>
+        <w:ind w:left="2160" w:hanging="360"/>
+      </w:pPr>
+      <w:rPr>
+        <w:rFonts w:ascii="Wingdings" w:hAnsi="Wingdings" w:hint="default"/>
+        <w:sz w:val="20"/>
+      </w:rPr>
+    </w:lvl>
+    <w:lvl w:ilvl="3" w:tentative="1">
+      <w:start w:val="1"/>
+      <w:numFmt w:val="bullet"/>
+      <w:lvlText w:val=""/>
+      <w:lvlJc w:val="left"/>
+      <w:pPr>
+        <w:tabs>
+          <w:tab w:val="num" w:pos="2880"/>
+        </w:tabs>
+        <w:ind w:left="2880" w:hanging="360"/>
+      </w:pPr>
+      <w:rPr>
+        <w:rFonts w:ascii="Wingdings" w:hAnsi="Wingdings" w:hint="default"/>
+        <w:sz w:val="20"/>
+      </w:rPr>
+    </w:lvl>
+    <w:lvl w:ilvl="4" w:tentative="1">
+      <w:start w:val="1"/>
+      <w:numFmt w:val="bullet"/>
+      <w:lvlText w:val=""/>
+      <w:lvlJc w:val="left"/>
+      <w:pPr>
+        <w:tabs>
+          <w:tab w:val="num" w:pos="3600"/>
+        </w:tabs>
+        <w:ind w:left="3600" w:hanging="360"/>
+      </w:pPr>
+      <w:rPr>
+        <w:rFonts w:ascii="Wingdings" w:hAnsi="Wingdings" w:hint="default"/>
+        <w:sz w:val="20"/>
+      </w:rPr>
+    </w:lvl>
+    <w:lvl w:ilvl="5" w:tentative="1">
+      <w:start w:val="1"/>
+      <w:numFmt w:val="bullet"/>
+      <w:lvlText w:val=""/>
+      <w:lvlJc w:val="left"/>
+      <w:pPr>
+        <w:tabs>
+          <w:tab w:val="num" w:pos="4320"/>
+        </w:tabs>
+        <w:ind w:left="4320" w:hanging="360"/>
+      </w:pPr>
+      <w:rPr>
+        <w:rFonts w:ascii="Wingdings" w:hAnsi="Wingdings" w:hint="default"/>
+        <w:sz w:val="20"/>
+      </w:rPr>
+    </w:lvl>
+    <w:lvl w:ilvl="6" w:tentative="1">
+      <w:start w:val="1"/>
+      <w:numFmt w:val="bullet"/>
+      <w:lvlText w:val=""/>
+      <w:lvlJc w:val="left"/>
+      <w:pPr>
+        <w:tabs>
+          <w:tab w:val="num" w:pos="5040"/>
+        </w:tabs>
+        <w:ind w:left="5040" w:hanging="360"/>
+      </w:pPr>
+      <w:rPr>
+        <w:rFonts w:ascii="Wingdings" w:hAnsi="Wingdings" w:hint="default"/>
+        <w:sz w:val="20"/>
+      </w:rPr>
+    </w:lvl>
+    <w:lvl w:ilvl="7" w:tentative="1">
+      <w:start w:val="1"/>
+      <w:numFmt w:val="bullet"/>
+      <w:lvlText w:val=""/>
+      <w:lvlJc w:val="left"/>
+      <w:pPr>
+        <w:tabs>
+          <w:tab w:val="num" w:pos="5760"/>
+        </w:tabs>
+        <w:ind w:left="5760" w:hanging="360"/>
+      </w:pPr>
+      <w:rPr>
+        <w:rFonts w:ascii="Wingdings" w:hAnsi="Wingdings" w:hint="default"/>
+        <w:sz w:val="20"/>
+      </w:rPr>
+    </w:lvl>
+    <w:lvl w:ilvl="8" w:tentative="1">
+      <w:start w:val="1"/>
+      <w:numFmt w:val="bullet"/>
+      <w:lvlText w:val=""/>
+      <w:lvlJc w:val="left"/>
+      <w:pPr>
+        <w:tabs>
+          <w:tab w:val="num" w:pos="6480"/>
+        </w:tabs>
+        <w:ind w:left="6480" w:hanging="360"/>
+      </w:pPr>
+      <w:rPr>
+        <w:rFonts w:ascii="Wingdings" w:hAnsi="Wingdings" w:hint="default"/>
+        <w:sz w:val="20"/>
+      </w:rPr>
+    </w:lvl>
+  </w:abstractNum>
+  <w:abstractNum w:abstractNumId="19" w15:restartNumberingAfterBreak="0">
+    <w:nsid w:val="672E2D3C"/>
+    <w:multiLevelType w:val="hybridMultilevel"/>
+    <w:tmpl w:val="017C35FC"/>
+    <w:lvl w:ilvl="0" w:tplc="04090001">
+      <w:start w:val="1"/>
+      <w:numFmt w:val="bullet"/>
+      <w:lvlText w:val=""/>
+      <w:lvlJc w:val="left"/>
+      <w:pPr>
+        <w:ind w:left="720" w:hanging="360"/>
+      </w:pPr>
+      <w:rPr>
+        <w:rFonts w:ascii="Symbol" w:hAnsi="Symbol" w:hint="default"/>
+      </w:rPr>
+    </w:lvl>
+    <w:lvl w:ilvl="1" w:tplc="04090003" w:tentative="1">
+      <w:start w:val="1"/>
+      <w:numFmt w:val="bullet"/>
+      <w:lvlText w:val="o"/>
+      <w:lvlJc w:val="left"/>
+      <w:pPr>
+        <w:ind w:left="1440" w:hanging="360"/>
+      </w:pPr>
+      <w:rPr>
+        <w:rFonts w:ascii="Courier New" w:hAnsi="Courier New" w:cs="Courier New" w:hint="default"/>
+      </w:rPr>
+    </w:lvl>
+    <w:lvl w:ilvl="2" w:tplc="04090005" w:tentative="1">
+      <w:start w:val="1"/>
+      <w:numFmt w:val="bullet"/>
+      <w:lvlText w:val=""/>
+      <w:lvlJc w:val="left"/>
+      <w:pPr>
+        <w:ind w:left="2160" w:hanging="360"/>
+      </w:pPr>
+      <w:rPr>
+        <w:rFonts w:ascii="Wingdings" w:hAnsi="Wingdings" w:hint="default"/>
+      </w:rPr>
+    </w:lvl>
+    <w:lvl w:ilvl="3" w:tplc="04090001" w:tentative="1">
+      <w:start w:val="1"/>
+      <w:numFmt w:val="bullet"/>
+      <w:lvlText w:val=""/>
+      <w:lvlJc w:val="left"/>
+      <w:pPr>
+        <w:ind w:left="2880" w:hanging="360"/>
+      </w:pPr>
+      <w:rPr>
+        <w:rFonts w:ascii="Symbol" w:hAnsi="Symbol" w:hint="default"/>
+      </w:rPr>
+    </w:lvl>
+    <w:lvl w:ilvl="4" w:tplc="04090003" w:tentative="1">
+      <w:start w:val="1"/>
+      <w:numFmt w:val="bullet"/>
+      <w:lvlText w:val="o"/>
+      <w:lvlJc w:val="left"/>
+      <w:pPr>
+        <w:ind w:left="3600" w:hanging="360"/>
+      </w:pPr>
+      <w:rPr>
+        <w:rFonts w:ascii="Courier New" w:hAnsi="Courier New" w:cs="Courier New" w:hint="default"/>
+      </w:rPr>
+    </w:lvl>
+    <w:lvl w:ilvl="5" w:tplc="04090005" w:tentative="1">
+      <w:start w:val="1"/>
+      <w:numFmt w:val="bullet"/>
+      <w:lvlText w:val=""/>
+      <w:lvlJc w:val="left"/>
+      <w:pPr>
+        <w:ind w:left="4320" w:hanging="360"/>
+      </w:pPr>
+      <w:rPr>
+        <w:rFonts w:ascii="Wingdings" w:hAnsi="Wingdings" w:hint="default"/>
+      </w:rPr>
+    </w:lvl>
+    <w:lvl w:ilvl="6" w:tplc="04090001" w:tentative="1">
+      <w:start w:val="1"/>
+      <w:numFmt w:val="bullet"/>
+      <w:lvlText w:val=""/>
+      <w:lvlJc w:val="left"/>
+      <w:pPr>
+        <w:ind w:left="5040" w:hanging="360"/>
+      </w:pPr>
+      <w:rPr>
+        <w:rFonts w:ascii="Symbol" w:hAnsi="Symbol" w:hint="default"/>
+      </w:rPr>
+    </w:lvl>
+    <w:lvl w:ilvl="7" w:tplc="04090003" w:tentative="1">
+      <w:start w:val="1"/>
+      <w:numFmt w:val="bullet"/>
+      <w:lvlText w:val="o"/>
+      <w:lvlJc w:val="left"/>
+      <w:pPr>
+        <w:ind w:left="5760" w:hanging="360"/>
+      </w:pPr>
+      <w:rPr>
+        <w:rFonts w:ascii="Courier New" w:hAnsi="Courier New" w:cs="Courier New" w:hint="default"/>
+      </w:rPr>
+    </w:lvl>
+    <w:lvl w:ilvl="8" w:tplc="04090005" w:tentative="1">
+      <w:start w:val="1"/>
+      <w:numFmt w:val="bullet"/>
+      <w:lvlText w:val=""/>
+      <w:lvlJc w:val="left"/>
+      <w:pPr>
+        <w:ind w:left="6480" w:hanging="360"/>
+      </w:pPr>
+      <w:rPr>
+        <w:rFonts w:ascii="Wingdings" w:hAnsi="Wingdings" w:hint="default"/>
+      </w:rPr>
+    </w:lvl>
+  </w:abstractNum>
+  <w:abstractNum w:abstractNumId="20" w15:restartNumberingAfterBreak="0">
+    <w:nsid w:val="6C302FF9"/>
+    <w:multiLevelType w:val="multilevel"/>
+    <w:tmpl w:val="60CCC58E"/>
+    <w:lvl w:ilvl="0">
+      <w:start w:val="1"/>
+      <w:numFmt w:val="bullet"/>
+      <w:lvlText w:val=""/>
+      <w:lvlJc w:val="left"/>
+      <w:pPr>
+        <w:tabs>
+          <w:tab w:val="num" w:pos="720"/>
+        </w:tabs>
+        <w:ind w:left="720" w:hanging="360"/>
+      </w:pPr>
+      <w:rPr>
+        <w:rFonts w:ascii="Symbol" w:hAnsi="Symbol" w:hint="default"/>
+        <w:sz w:val="20"/>
+      </w:rPr>
+    </w:lvl>
+    <w:lvl w:ilvl="1" w:tentative="1">
+      <w:start w:val="1"/>
+      <w:numFmt w:val="bullet"/>
+      <w:lvlText w:val="o"/>
+      <w:lvlJc w:val="left"/>
+      <w:pPr>
+        <w:tabs>
+          <w:tab w:val="num" w:pos="1440"/>
+        </w:tabs>
+        <w:ind w:left="1440" w:hanging="360"/>
+      </w:pPr>
+      <w:rPr>
+        <w:rFonts w:ascii="Courier New" w:hAnsi="Courier New" w:hint="default"/>
+        <w:sz w:val="20"/>
+      </w:rPr>
+    </w:lvl>
+    <w:lvl w:ilvl="2" w:tentative="1">
+      <w:start w:val="1"/>
+      <w:numFmt w:val="bullet"/>
+      <w:lvlText w:val=""/>
+      <w:lvlJc w:val="left"/>
+      <w:pPr>
+        <w:tabs>
+          <w:tab w:val="num" w:pos="2160"/>
+        </w:tabs>
+        <w:ind w:left="2160" w:hanging="360"/>
+      </w:pPr>
+      <w:rPr>
+        <w:rFonts w:ascii="Wingdings" w:hAnsi="Wingdings" w:hint="default"/>
+        <w:sz w:val="20"/>
+      </w:rPr>
+    </w:lvl>
+    <w:lvl w:ilvl="3" w:tentative="1">
+      <w:start w:val="1"/>
+      <w:numFmt w:val="bullet"/>
+      <w:lvlText w:val=""/>
+      <w:lvlJc w:val="left"/>
+      <w:pPr>
+        <w:tabs>
+          <w:tab w:val="num" w:pos="2880"/>
+        </w:tabs>
+        <w:ind w:left="2880" w:hanging="360"/>
+      </w:pPr>
+      <w:rPr>
+        <w:rFonts w:ascii="Wingdings" w:hAnsi="Wingdings" w:hint="default"/>
+        <w:sz w:val="20"/>
+      </w:rPr>
+    </w:lvl>
+    <w:lvl w:ilvl="4" w:tentative="1">
+      <w:start w:val="1"/>
+      <w:numFmt w:val="bullet"/>
+      <w:lvlText w:val=""/>
+      <w:lvlJc w:val="left"/>
+      <w:pPr>
+        <w:tabs>
+          <w:tab w:val="num" w:pos="3600"/>
+        </w:tabs>
+        <w:ind w:left="3600" w:hanging="360"/>
+      </w:pPr>
+      <w:rPr>
+        <w:rFonts w:ascii="Wingdings" w:hAnsi="Wingdings" w:hint="default"/>
+        <w:sz w:val="20"/>
+      </w:rPr>
+    </w:lvl>
+    <w:lvl w:ilvl="5" w:tentative="1">
+      <w:start w:val="1"/>
+      <w:numFmt w:val="bullet"/>
+      <w:lvlText w:val=""/>
+      <w:lvlJc w:val="left"/>
+      <w:pPr>
+        <w:tabs>
+          <w:tab w:val="num" w:pos="4320"/>
+        </w:tabs>
+        <w:ind w:left="4320" w:hanging="360"/>
+      </w:pPr>
+      <w:rPr>
+        <w:rFonts w:ascii="Wingdings" w:hAnsi="Wingdings" w:hint="default"/>
+        <w:sz w:val="20"/>
+      </w:rPr>
+    </w:lvl>
+    <w:lvl w:ilvl="6" w:tentative="1">
+      <w:start w:val="1"/>
+      <w:numFmt w:val="bullet"/>
+      <w:lvlText w:val=""/>
+      <w:lvlJc w:val="left"/>
+      <w:pPr>
+        <w:tabs>
+          <w:tab w:val="num" w:pos="5040"/>
+        </w:tabs>
+        <w:ind w:left="5040" w:hanging="360"/>
+      </w:pPr>
+      <w:rPr>
+        <w:rFonts w:ascii="Wingdings" w:hAnsi="Wingdings" w:hint="default"/>
+        <w:sz w:val="20"/>
+      </w:rPr>
+    </w:lvl>
+    <w:lvl w:ilvl="7" w:tentative="1">
+      <w:start w:val="1"/>
+      <w:numFmt w:val="bullet"/>
+      <w:lvlText w:val=""/>
+      <w:lvlJc w:val="left"/>
+      <w:pPr>
+        <w:tabs>
+          <w:tab w:val="num" w:pos="5760"/>
+        </w:tabs>
+        <w:ind w:left="5760" w:hanging="360"/>
+      </w:pPr>
+      <w:rPr>
+        <w:rFonts w:ascii="Wingdings" w:hAnsi="Wingdings" w:hint="default"/>
+        <w:sz w:val="20"/>
+      </w:rPr>
+    </w:lvl>
+    <w:lvl w:ilvl="8" w:tentative="1">
+      <w:start w:val="1"/>
+      <w:numFmt w:val="bullet"/>
+      <w:lvlText w:val=""/>
+      <w:lvlJc w:val="left"/>
+      <w:pPr>
+        <w:tabs>
+          <w:tab w:val="num" w:pos="6480"/>
+        </w:tabs>
+        <w:ind w:left="6480" w:hanging="360"/>
+      </w:pPr>
+      <w:rPr>
+        <w:rFonts w:ascii="Wingdings" w:hAnsi="Wingdings" w:hint="default"/>
+        <w:sz w:val="20"/>
+      </w:rPr>
+    </w:lvl>
+  </w:abstractNum>
+  <w:num w:numId="1" w16cid:durableId="1634753365">
     <w:abstractNumId w:val="8"/>
   </w:num>
-  <w:num w:numId="2" w16cid:durableId="1754350634">
+  <w:num w:numId="2" w16cid:durableId="1534268814">
     <w:abstractNumId w:val="6"/>
   </w:num>
-  <w:num w:numId="3" w16cid:durableId="1160802902">
+  <w:num w:numId="3" w16cid:durableId="1927031686">
     <w:abstractNumId w:val="5"/>
   </w:num>
-  <w:num w:numId="4" w16cid:durableId="508252317">
+  <w:num w:numId="4" w16cid:durableId="1057703919">
     <w:abstractNumId w:val="4"/>
   </w:num>
-  <w:num w:numId="5" w16cid:durableId="1775007698">
+  <w:num w:numId="5" w16cid:durableId="71005932">
     <w:abstractNumId w:val="7"/>
   </w:num>
-  <w:num w:numId="6" w16cid:durableId="1049457160">
+  <w:num w:numId="6" w16cid:durableId="70667687">
     <w:abstractNumId w:val="3"/>
   </w:num>
-  <w:num w:numId="7" w16cid:durableId="1036735667">
+  <w:num w:numId="7" w16cid:durableId="1495679936">
     <w:abstractNumId w:val="2"/>
   </w:num>
-  <w:num w:numId="8" w16cid:durableId="1659459445">
+  <w:num w:numId="8" w16cid:durableId="1247760488">
     <w:abstractNumId w:val="1"/>
   </w:num>
-  <w:num w:numId="9" w16cid:durableId="977690843">
+  <w:num w:numId="9" w16cid:durableId="1356156461">
     <w:abstractNumId w:val="0"/>
+  </w:num>
+  <w:num w:numId="10" w16cid:durableId="974213374">
+    <w:abstractNumId w:val="10"/>
+  </w:num>
+  <w:num w:numId="11" w16cid:durableId="178204077">
+    <w:abstractNumId w:val="14"/>
+  </w:num>
+  <w:num w:numId="12" w16cid:durableId="1306355873">
+    <w:abstractNumId w:val="19"/>
+  </w:num>
+  <w:num w:numId="13" w16cid:durableId="2008054182">
+    <w:abstractNumId w:val="12"/>
+  </w:num>
+  <w:num w:numId="14" w16cid:durableId="1899050708">
+    <w:abstractNumId w:val="13"/>
+  </w:num>
+  <w:num w:numId="15" w16cid:durableId="244340666">
+    <w:abstractNumId w:val="17"/>
+  </w:num>
+  <w:num w:numId="16" w16cid:durableId="1065223450">
+    <w:abstractNumId w:val="9"/>
+  </w:num>
+  <w:num w:numId="17" w16cid:durableId="2016375581">
+    <w:abstractNumId w:val="11"/>
+  </w:num>
+  <w:num w:numId="18" w16cid:durableId="1128627117">
+    <w:abstractNumId w:val="20"/>
+  </w:num>
+  <w:num w:numId="19" w16cid:durableId="380399309">
+    <w:abstractNumId w:val="18"/>
+  </w:num>
+  <w:num w:numId="20" w16cid:durableId="159539112">
+    <w:abstractNumId w:val="16"/>
+  </w:num>
+  <w:num w:numId="21" w16cid:durableId="889801186">
+    <w:abstractNumId w:val="15"/>
   </w:num>
 </w:numbering>
 </file>
@@ -13089,6 +16498,22 @@
       </w:tcPr>
     </w:tblStylePr>
   </w:style>
+  <w:style w:type="paragraph" w:styleId="NormalWeb">
+    <w:name w:val="Normal (Web)"/>
+    <w:basedOn w:val="Normal"/>
+    <w:uiPriority w:val="99"/>
+    <w:semiHidden/>
+    <w:unhideWhenUsed/>
+    <w:rsid w:val="00EE4C45"/>
+    <w:pPr>
+      <w:spacing w:before="100" w:beforeAutospacing="1" w:after="100" w:afterAutospacing="1" w:line="240" w:lineRule="auto"/>
+    </w:pPr>
+    <w:rPr>
+      <w:rFonts w:ascii="Times New Roman" w:eastAsia="Times New Roman" w:hAnsi="Times New Roman" w:cs="Times New Roman"/>
+      <w:sz w:val="24"/>
+      <w:szCs w:val="24"/>
+    </w:rPr>
+  </w:style>
 </w:styles>
 </file>
 
@@ -13417,7 +16842,7 @@
 </file>
 
 <file path=customXml/itemProps1.xml><?xml version="1.0" encoding="utf-8"?>
-<ds:datastoreItem xmlns:ds="http://schemas.openxmlformats.org/officeDocument/2006/customXml" ds:itemID="{EF278816-EC6F-A645-907D-7F25AECB1D4A}">
+<ds:datastoreItem xmlns:ds="http://schemas.openxmlformats.org/officeDocument/2006/customXml" ds:itemID="{8F02F2F4-F24F-4CA3-B4AE-3434A543B4F9}">
   <ds:schemaRefs>
     <ds:schemaRef ds:uri="http://schemas.openxmlformats.org/officeDocument/2006/bibliography"/>
   </ds:schemaRefs>

</xml_diff>

<commit_message>
Add new Section for tracking tool
</commit_message>
<xml_diff>
--- a/PMP/PMP_Car_Purchasing_Website.docx
+++ b/PMP/PMP_Car_Purchasing_Website.docx
@@ -523,13 +523,8 @@
             <w:tcW w:w="2880" w:type="dxa"/>
           </w:tcPr>
           <w:p>
-            <w:proofErr w:type="spellStart"/>
             <w:r>
-              <w:t>Arsany</w:t>
-            </w:r>
-            <w:proofErr w:type="spellEnd"/>
-            <w:r>
-              <w:t xml:space="preserve"> Mo</w:t>
+              <w:t>Arsany Mo</w:t>
             </w:r>
             <w:r>
               <w:t>uni</w:t>
@@ -570,13 +565,8 @@
               <w:t>Abdelaziz</w:t>
             </w:r>
             <w:r>
-              <w:t xml:space="preserve"> </w:t>
+              <w:t xml:space="preserve"> Elsisi</w:t>
             </w:r>
-            <w:proofErr w:type="spellStart"/>
-            <w:r>
-              <w:t>Elsisi</w:t>
-            </w:r>
-            <w:proofErr w:type="spellEnd"/>
           </w:p>
         </w:tc>
         <w:tc>
@@ -1117,12 +1107,112 @@
     <w:p>
       <w:pPr>
         <w:pStyle w:val="Heading1"/>
+        <w:rPr>
+          <w:rFonts w:ascii="Calibri" w:hAnsi="Calibri"/>
+        </w:rPr>
       </w:pPr>
       <w:r>
         <w:rPr>
           <w:rFonts w:ascii="Calibri" w:hAnsi="Calibri"/>
         </w:rPr>
-        <w:t>6.</w:t>
+        <w:t>6</w:t>
+      </w:r>
+      <w:r>
+        <w:rPr>
+          <w:rFonts w:ascii="Calibri" w:hAnsi="Calibri"/>
+        </w:rPr>
+        <w:t>. Task Management (Jira)</w:t>
+      </w:r>
+    </w:p>
+    <w:p>
+      <w:r>
+        <w:t xml:space="preserve">The team uses </w:t>
+      </w:r>
+      <w:r>
+        <w:rPr>
+          <w:b/>
+          <w:bCs/>
+        </w:rPr>
+        <w:t>Jira</w:t>
+      </w:r>
+      <w:r>
+        <w:t xml:space="preserve"> to manage and track all project tasks. Each work item—such as creating documents, developing features, or testing—is logged as a separate issue.</w:t>
+      </w:r>
+    </w:p>
+    <w:p>
+      <w:r>
+        <w:t xml:space="preserve">Tasks follow a structured flow: </w:t>
+      </w:r>
+      <w:r>
+        <w:rPr>
+          <w:b/>
+          <w:bCs/>
+        </w:rPr>
+        <w:t>To Do → In Progress → Done</w:t>
+      </w:r>
+      <w:r>
+        <w:t>.</w:t>
+      </w:r>
+    </w:p>
+    <w:p>
+      <w:r>
+        <w:t>Jira also supports:</w:t>
+      </w:r>
+    </w:p>
+    <w:p>
+      <w:pPr>
+        <w:numPr>
+          <w:ilvl w:val="0"/>
+          <w:numId w:val="22"/>
+        </w:numPr>
+      </w:pPr>
+      <w:r>
+        <w:t>Sprint planning and tracking</w:t>
+      </w:r>
+    </w:p>
+    <w:p>
+      <w:pPr>
+        <w:numPr>
+          <w:ilvl w:val="0"/>
+          <w:numId w:val="22"/>
+        </w:numPr>
+      </w:pPr>
+      <w:r>
+        <w:t>Assigning responsibilities</w:t>
+      </w:r>
+    </w:p>
+    <w:p>
+      <w:pPr>
+        <w:numPr>
+          <w:ilvl w:val="0"/>
+          <w:numId w:val="22"/>
+        </w:numPr>
+      </w:pPr>
+      <w:r>
+        <w:t>Reviewing and baselining deliverables</w:t>
+      </w:r>
+    </w:p>
+    <w:p>
+      <w:r>
+        <w:t>This ensures transparency, accountability, and smooth progress throughout the project.</w:t>
+      </w:r>
+    </w:p>
+    <w:p/>
+    <w:p>
+      <w:pPr>
+        <w:pStyle w:val="Heading1"/>
+      </w:pPr>
+      <w:r>
+        <w:rPr>
+          <w:rFonts w:ascii="Calibri" w:hAnsi="Calibri"/>
+        </w:rPr>
+        <w:t>7</w:t>
+      </w:r>
+      <w:r>
+        <w:rPr>
+          <w:rFonts w:ascii="Calibri" w:hAnsi="Calibri"/>
+        </w:rPr>
+        <w:t>.</w:t>
       </w:r>
       <w:r>
         <w:rPr>
@@ -1177,8 +1267,7 @@
         <w:rPr>
           <w:rFonts w:ascii="Calibri" w:hAnsi="Calibri"/>
         </w:rPr>
-        <w:lastRenderedPageBreak/>
-        <w:t>7</w:t>
+        <w:t>8</w:t>
       </w:r>
       <w:r>
         <w:rPr>
@@ -1765,7 +1854,7 @@
         <w:rPr>
           <w:rFonts w:ascii="Calibri" w:hAnsi="Calibri"/>
         </w:rPr>
-        <w:t>8</w:t>
+        <w:t>9</w:t>
       </w:r>
       <w:r>
         <w:rPr>
@@ -1964,7 +2053,13 @@
         <w:rPr>
           <w:rFonts w:ascii="Calibri" w:hAnsi="Calibri"/>
         </w:rPr>
-        <w:t>9.</w:t>
+        <w:t>10</w:t>
+      </w:r>
+      <w:r>
+        <w:rPr>
+          <w:rFonts w:ascii="Calibri" w:hAnsi="Calibri"/>
+        </w:rPr>
+        <w:t>.</w:t>
       </w:r>
       <w:r>
         <w:rPr>
@@ -2125,7 +2220,6 @@
           </w:tcPr>
           <w:p>
             <w:r>
-              <w:lastRenderedPageBreak/>
               <w:t>Sprint Review Meeting</w:t>
             </w:r>
           </w:p>
@@ -2254,7 +2348,13 @@
         <w:rPr>
           <w:rFonts w:ascii="Calibri" w:hAnsi="Calibri"/>
         </w:rPr>
-        <w:t>10</w:t>
+        <w:t>1</w:t>
+      </w:r>
+      <w:r>
+        <w:rPr>
+          <w:rFonts w:ascii="Calibri" w:hAnsi="Calibri"/>
+        </w:rPr>
+        <w:t>1</w:t>
       </w:r>
       <w:r>
         <w:rPr>
@@ -2480,6 +2580,17 @@
     <w:p>
       <w:pPr>
         <w:spacing w:before="100" w:beforeAutospacing="1" w:after="100" w:afterAutospacing="1" w:line="240" w:lineRule="auto"/>
+        <w:ind w:left="720"/>
+        <w:rPr>
+          <w:rFonts w:ascii="Times New Roman" w:eastAsia="Times New Roman" w:hAnsi="Times New Roman" w:cs="Times New Roman"/>
+          <w:sz w:val="24"/>
+          <w:szCs w:val="24"/>
+        </w:rPr>
+      </w:pPr>
+    </w:p>
+    <w:p>
+      <w:pPr>
+        <w:spacing w:before="100" w:beforeAutospacing="1" w:after="100" w:afterAutospacing="1" w:line="240" w:lineRule="auto"/>
         <w:rPr>
           <w:rFonts w:ascii="Times New Roman" w:eastAsia="Times New Roman" w:hAnsi="Times New Roman" w:cs="Times New Roman"/>
           <w:sz w:val="24"/>
@@ -2493,6 +2604,7 @@
           <w:bCs/>
           <w:szCs w:val="24"/>
         </w:rPr>
+        <w:lastRenderedPageBreak/>
         <w:t>Team Roles:</w:t>
       </w:r>
     </w:p>
@@ -2764,15 +2876,7 @@
               <w:cnfStyle w:val="000000100000" w:firstRow="0" w:lastRow="0" w:firstColumn="0" w:lastColumn="0" w:oddVBand="0" w:evenVBand="0" w:oddHBand="1" w:evenHBand="0" w:firstRowFirstColumn="0" w:firstRowLastColumn="0" w:lastRowFirstColumn="0" w:lastRowLastColumn="0"/>
             </w:pPr>
             <w:r>
-              <w:t>PMP_&lt;</w:t>
-            </w:r>
-            <w:proofErr w:type="spellStart"/>
-            <w:r>
-              <w:t>ProjectName</w:t>
-            </w:r>
-            <w:proofErr w:type="spellEnd"/>
-            <w:r>
-              <w:t>&gt;_&lt;Version&gt;.docx</w:t>
+              <w:t>PMP_&lt;ProjectName&gt;_&lt;Version&gt;.docx</w:t>
             </w:r>
           </w:p>
         </w:tc>
@@ -2814,15 +2918,7 @@
               <w:cnfStyle w:val="000000010000" w:firstRow="0" w:lastRow="0" w:firstColumn="0" w:lastColumn="0" w:oddVBand="0" w:evenVBand="0" w:oddHBand="0" w:evenHBand="1" w:firstRowFirstColumn="0" w:firstRowLastColumn="0" w:lastRowFirstColumn="0" w:lastRowLastColumn="0"/>
             </w:pPr>
             <w:r>
-              <w:t>REQ_&lt;</w:t>
-            </w:r>
-            <w:proofErr w:type="spellStart"/>
-            <w:r>
-              <w:t>ModuleName</w:t>
-            </w:r>
-            <w:proofErr w:type="spellEnd"/>
-            <w:r>
-              <w:t>&gt;_&lt;Version&gt;.docx</w:t>
+              <w:t>REQ_&lt;ModuleName&gt;_&lt;Version&gt;.docx</w:t>
             </w:r>
           </w:p>
         </w:tc>
@@ -2864,15 +2960,7 @@
               <w:cnfStyle w:val="000000100000" w:firstRow="0" w:lastRow="0" w:firstColumn="0" w:lastColumn="0" w:oddVBand="0" w:evenVBand="0" w:oddHBand="1" w:evenHBand="0" w:firstRowFirstColumn="0" w:firstRowLastColumn="0" w:lastRowFirstColumn="0" w:lastRowLastColumn="0"/>
             </w:pPr>
             <w:r>
-              <w:t>SDD_&lt;</w:t>
-            </w:r>
-            <w:proofErr w:type="spellStart"/>
-            <w:r>
-              <w:t>ModuleName</w:t>
-            </w:r>
-            <w:proofErr w:type="spellEnd"/>
-            <w:r>
-              <w:t>&gt;_&lt;Version&gt;.docx</w:t>
+              <w:t>SDD_&lt;ModuleName&gt;_&lt;Version&gt;.docx</w:t>
             </w:r>
           </w:p>
         </w:tc>
@@ -2913,13 +3001,8 @@
             <w:pPr>
               <w:cnfStyle w:val="000000010000" w:firstRow="0" w:lastRow="0" w:firstColumn="0" w:lastColumn="0" w:oddVBand="0" w:evenVBand="0" w:oddHBand="0" w:evenHBand="1" w:firstRowFirstColumn="0" w:firstRowLastColumn="0" w:lastRowFirstColumn="0" w:lastRowLastColumn="0"/>
             </w:pPr>
-            <w:proofErr w:type="spellStart"/>
             <w:r>
-              <w:t>TestPlan</w:t>
-            </w:r>
-            <w:proofErr w:type="spellEnd"/>
-            <w:r>
-              <w:t>_&lt;Sprint/Module&gt;.docx</w:t>
+              <w:t>TestPlan_&lt;Sprint/Module&gt;.docx</w:t>
             </w:r>
           </w:p>
         </w:tc>
@@ -2960,13 +3043,8 @@
             <w:pPr>
               <w:cnfStyle w:val="000000100000" w:firstRow="0" w:lastRow="0" w:firstColumn="0" w:lastColumn="0" w:oddVBand="0" w:evenVBand="0" w:oddHBand="1" w:evenHBand="0" w:firstRowFirstColumn="0" w:firstRowLastColumn="0" w:lastRowFirstColumn="0" w:lastRowLastColumn="0"/>
             </w:pPr>
-            <w:proofErr w:type="spellStart"/>
             <w:r>
-              <w:t>TestCases</w:t>
-            </w:r>
-            <w:proofErr w:type="spellEnd"/>
-            <w:r>
-              <w:t>_&lt;Function/Module&gt;.xlsx</w:t>
+              <w:t>TestCases_&lt;Function/Module&gt;.xlsx</w:t>
             </w:r>
           </w:p>
         </w:tc>
@@ -3008,15 +3086,7 @@
               <w:cnfStyle w:val="000000010000" w:firstRow="0" w:lastRow="0" w:firstColumn="0" w:lastColumn="0" w:oddVBand="0" w:evenVBand="0" w:oddHBand="0" w:evenHBand="1" w:firstRowFirstColumn="0" w:firstRowLastColumn="0" w:lastRowFirstColumn="0" w:lastRowLastColumn="0"/>
             </w:pPr>
             <w:r>
-              <w:t>Review_&lt;</w:t>
-            </w:r>
-            <w:proofErr w:type="spellStart"/>
-            <w:r>
-              <w:t>DocType</w:t>
-            </w:r>
-            <w:proofErr w:type="spellEnd"/>
-            <w:r>
-              <w:t>&gt;_&lt;Module&gt;.docx</w:t>
+              <w:t>Review_&lt;DocType&gt;_&lt;Module&gt;.docx</w:t>
             </w:r>
           </w:p>
         </w:tc>
@@ -3058,15 +3128,7 @@
               <w:cnfStyle w:val="000000100000" w:firstRow="0" w:lastRow="0" w:firstColumn="0" w:lastColumn="0" w:oddVBand="0" w:evenVBand="0" w:oddHBand="1" w:evenHBand="0" w:firstRowFirstColumn="0" w:firstRowLastColumn="0" w:lastRowFirstColumn="0" w:lastRowLastColumn="0"/>
             </w:pPr>
             <w:r>
-              <w:t>CR_&lt;</w:t>
-            </w:r>
-            <w:proofErr w:type="spellStart"/>
-            <w:r>
-              <w:t>ChangeTitle</w:t>
-            </w:r>
-            <w:proofErr w:type="spellEnd"/>
-            <w:r>
-              <w:t>&gt;_&lt;Date&gt;.docx</w:t>
+              <w:t>CR_&lt;ChangeTitle&gt;_&lt;Date&gt;.docx</w:t>
             </w:r>
           </w:p>
         </w:tc>
@@ -3150,15 +3212,7 @@
               <w:cnfStyle w:val="000000100000" w:firstRow="0" w:lastRow="0" w:firstColumn="0" w:lastColumn="0" w:oddVBand="0" w:evenVBand="0" w:oddHBand="1" w:evenHBand="0" w:firstRowFirstColumn="0" w:firstRowLastColumn="0" w:lastRowFirstColumn="0" w:lastRowLastColumn="0"/>
             </w:pPr>
             <w:r>
-              <w:t>UI_&lt;</w:t>
-            </w:r>
-            <w:proofErr w:type="spellStart"/>
-            <w:r>
-              <w:t>ScreenName</w:t>
-            </w:r>
-            <w:proofErr w:type="spellEnd"/>
-            <w:r>
-              <w:t>&gt;_&lt;Version&gt;.fig</w:t>
+              <w:t>UI_&lt;ScreenName&gt;_&lt;Version&gt;.fig</w:t>
             </w:r>
           </w:p>
         </w:tc>
@@ -3194,21 +3248,7 @@
         <w:rPr>
           <w:rFonts w:ascii="Calibri" w:hAnsi="Calibri"/>
         </w:rPr>
-        <w:t xml:space="preserve"> </w:t>
-      </w:r>
-      <w:proofErr w:type="spellStart"/>
-      <w:r>
-        <w:rPr>
-          <w:rFonts w:ascii="Calibri" w:hAnsi="Calibri"/>
-        </w:rPr>
-        <w:t>Major.Minor</w:t>
-      </w:r>
-      <w:proofErr w:type="spellEnd"/>
-      <w:r>
-        <w:rPr>
-          <w:rFonts w:ascii="Calibri" w:hAnsi="Calibri"/>
-        </w:rPr>
-        <w:t xml:space="preserve"> (e.g., 1.0, 1.1), and documents should be updated and baselined after every approved review cycle.</w:t>
+        <w:t xml:space="preserve"> Major.Minor (e.g., 1.0, 1.1), and documents should be updated and baselined after every approved review cycle.</w:t>
       </w:r>
     </w:p>
     <w:sectPr>
@@ -4380,6 +4420,155 @@
     </w:lvl>
   </w:abstractNum>
   <w:abstractNum w:abstractNumId="16" w15:restartNumberingAfterBreak="0">
+    <w:nsid w:val="3F4D2A5F"/>
+    <w:multiLevelType w:val="multilevel"/>
+    <w:tmpl w:val="75C45E2E"/>
+    <w:lvl w:ilvl="0">
+      <w:start w:val="1"/>
+      <w:numFmt w:val="bullet"/>
+      <w:lvlText w:val=""/>
+      <w:lvlJc w:val="left"/>
+      <w:pPr>
+        <w:tabs>
+          <w:tab w:val="num" w:pos="720"/>
+        </w:tabs>
+        <w:ind w:left="720" w:hanging="360"/>
+      </w:pPr>
+      <w:rPr>
+        <w:rFonts w:ascii="Symbol" w:hAnsi="Symbol" w:hint="default"/>
+        <w:sz w:val="20"/>
+      </w:rPr>
+    </w:lvl>
+    <w:lvl w:ilvl="1" w:tentative="1">
+      <w:start w:val="1"/>
+      <w:numFmt w:val="bullet"/>
+      <w:lvlText w:val="o"/>
+      <w:lvlJc w:val="left"/>
+      <w:pPr>
+        <w:tabs>
+          <w:tab w:val="num" w:pos="1440"/>
+        </w:tabs>
+        <w:ind w:left="1440" w:hanging="360"/>
+      </w:pPr>
+      <w:rPr>
+        <w:rFonts w:ascii="Courier New" w:hAnsi="Courier New" w:hint="default"/>
+        <w:sz w:val="20"/>
+      </w:rPr>
+    </w:lvl>
+    <w:lvl w:ilvl="2" w:tentative="1">
+      <w:start w:val="1"/>
+      <w:numFmt w:val="bullet"/>
+      <w:lvlText w:val=""/>
+      <w:lvlJc w:val="left"/>
+      <w:pPr>
+        <w:tabs>
+          <w:tab w:val="num" w:pos="2160"/>
+        </w:tabs>
+        <w:ind w:left="2160" w:hanging="360"/>
+      </w:pPr>
+      <w:rPr>
+        <w:rFonts w:ascii="Wingdings" w:hAnsi="Wingdings" w:hint="default"/>
+        <w:sz w:val="20"/>
+      </w:rPr>
+    </w:lvl>
+    <w:lvl w:ilvl="3" w:tentative="1">
+      <w:start w:val="1"/>
+      <w:numFmt w:val="bullet"/>
+      <w:lvlText w:val=""/>
+      <w:lvlJc w:val="left"/>
+      <w:pPr>
+        <w:tabs>
+          <w:tab w:val="num" w:pos="2880"/>
+        </w:tabs>
+        <w:ind w:left="2880" w:hanging="360"/>
+      </w:pPr>
+      <w:rPr>
+        <w:rFonts w:ascii="Wingdings" w:hAnsi="Wingdings" w:hint="default"/>
+        <w:sz w:val="20"/>
+      </w:rPr>
+    </w:lvl>
+    <w:lvl w:ilvl="4" w:tentative="1">
+      <w:start w:val="1"/>
+      <w:numFmt w:val="bullet"/>
+      <w:lvlText w:val=""/>
+      <w:lvlJc w:val="left"/>
+      <w:pPr>
+        <w:tabs>
+          <w:tab w:val="num" w:pos="3600"/>
+        </w:tabs>
+        <w:ind w:left="3600" w:hanging="360"/>
+      </w:pPr>
+      <w:rPr>
+        <w:rFonts w:ascii="Wingdings" w:hAnsi="Wingdings" w:hint="default"/>
+        <w:sz w:val="20"/>
+      </w:rPr>
+    </w:lvl>
+    <w:lvl w:ilvl="5" w:tentative="1">
+      <w:start w:val="1"/>
+      <w:numFmt w:val="bullet"/>
+      <w:lvlText w:val=""/>
+      <w:lvlJc w:val="left"/>
+      <w:pPr>
+        <w:tabs>
+          <w:tab w:val="num" w:pos="4320"/>
+        </w:tabs>
+        <w:ind w:left="4320" w:hanging="360"/>
+      </w:pPr>
+      <w:rPr>
+        <w:rFonts w:ascii="Wingdings" w:hAnsi="Wingdings" w:hint="default"/>
+        <w:sz w:val="20"/>
+      </w:rPr>
+    </w:lvl>
+    <w:lvl w:ilvl="6" w:tentative="1">
+      <w:start w:val="1"/>
+      <w:numFmt w:val="bullet"/>
+      <w:lvlText w:val=""/>
+      <w:lvlJc w:val="left"/>
+      <w:pPr>
+        <w:tabs>
+          <w:tab w:val="num" w:pos="5040"/>
+        </w:tabs>
+        <w:ind w:left="5040" w:hanging="360"/>
+      </w:pPr>
+      <w:rPr>
+        <w:rFonts w:ascii="Wingdings" w:hAnsi="Wingdings" w:hint="default"/>
+        <w:sz w:val="20"/>
+      </w:rPr>
+    </w:lvl>
+    <w:lvl w:ilvl="7" w:tentative="1">
+      <w:start w:val="1"/>
+      <w:numFmt w:val="bullet"/>
+      <w:lvlText w:val=""/>
+      <w:lvlJc w:val="left"/>
+      <w:pPr>
+        <w:tabs>
+          <w:tab w:val="num" w:pos="5760"/>
+        </w:tabs>
+        <w:ind w:left="5760" w:hanging="360"/>
+      </w:pPr>
+      <w:rPr>
+        <w:rFonts w:ascii="Wingdings" w:hAnsi="Wingdings" w:hint="default"/>
+        <w:sz w:val="20"/>
+      </w:rPr>
+    </w:lvl>
+    <w:lvl w:ilvl="8" w:tentative="1">
+      <w:start w:val="1"/>
+      <w:numFmt w:val="bullet"/>
+      <w:lvlText w:val=""/>
+      <w:lvlJc w:val="left"/>
+      <w:pPr>
+        <w:tabs>
+          <w:tab w:val="num" w:pos="6480"/>
+        </w:tabs>
+        <w:ind w:left="6480" w:hanging="360"/>
+      </w:pPr>
+      <w:rPr>
+        <w:rFonts w:ascii="Wingdings" w:hAnsi="Wingdings" w:hint="default"/>
+        <w:sz w:val="20"/>
+      </w:rPr>
+    </w:lvl>
+  </w:abstractNum>
+  <w:abstractNum w:abstractNumId="17" w15:restartNumberingAfterBreak="0">
     <w:nsid w:val="42493160"/>
     <w:multiLevelType w:val="hybridMultilevel"/>
     <w:tmpl w:val="3BA8EABC"/>
@@ -4492,7 +4681,7 @@
       </w:rPr>
     </w:lvl>
   </w:abstractNum>
-  <w:abstractNum w:abstractNumId="17" w15:restartNumberingAfterBreak="0">
+  <w:abstractNum w:abstractNumId="18" w15:restartNumberingAfterBreak="0">
     <w:nsid w:val="42533C7D"/>
     <w:multiLevelType w:val="multilevel"/>
     <w:tmpl w:val="6F904510"/>
@@ -4641,7 +4830,7 @@
       </w:rPr>
     </w:lvl>
   </w:abstractNum>
-  <w:abstractNum w:abstractNumId="18" w15:restartNumberingAfterBreak="0">
+  <w:abstractNum w:abstractNumId="19" w15:restartNumberingAfterBreak="0">
     <w:nsid w:val="530B1BED"/>
     <w:multiLevelType w:val="multilevel"/>
     <w:tmpl w:val="D2D82B90"/>
@@ -4790,7 +4979,7 @@
       </w:rPr>
     </w:lvl>
   </w:abstractNum>
-  <w:abstractNum w:abstractNumId="19" w15:restartNumberingAfterBreak="0">
+  <w:abstractNum w:abstractNumId="20" w15:restartNumberingAfterBreak="0">
     <w:nsid w:val="672E2D3C"/>
     <w:multiLevelType w:val="hybridMultilevel"/>
     <w:tmpl w:val="017C35FC"/>
@@ -4903,7 +5092,7 @@
       </w:rPr>
     </w:lvl>
   </w:abstractNum>
-  <w:abstractNum w:abstractNumId="20" w15:restartNumberingAfterBreak="0">
+  <w:abstractNum w:abstractNumId="21" w15:restartNumberingAfterBreak="0">
     <w:nsid w:val="6C302FF9"/>
     <w:multiLevelType w:val="multilevel"/>
     <w:tmpl w:val="60CCC58E"/>
@@ -5086,7 +5275,7 @@
     <w:abstractNumId w:val="14"/>
   </w:num>
   <w:num w:numId="12" w16cid:durableId="1306355873">
-    <w:abstractNumId w:val="19"/>
+    <w:abstractNumId w:val="20"/>
   </w:num>
   <w:num w:numId="13" w16cid:durableId="2008054182">
     <w:abstractNumId w:val="12"/>
@@ -5095,7 +5284,7 @@
     <w:abstractNumId w:val="13"/>
   </w:num>
   <w:num w:numId="15" w16cid:durableId="244340666">
-    <w:abstractNumId w:val="17"/>
+    <w:abstractNumId w:val="18"/>
   </w:num>
   <w:num w:numId="16" w16cid:durableId="1065223450">
     <w:abstractNumId w:val="9"/>
@@ -5104,16 +5293,19 @@
     <w:abstractNumId w:val="11"/>
   </w:num>
   <w:num w:numId="18" w16cid:durableId="1128627117">
-    <w:abstractNumId w:val="20"/>
+    <w:abstractNumId w:val="21"/>
   </w:num>
   <w:num w:numId="19" w16cid:durableId="380399309">
-    <w:abstractNumId w:val="18"/>
+    <w:abstractNumId w:val="19"/>
   </w:num>
   <w:num w:numId="20" w16cid:durableId="159539112">
-    <w:abstractNumId w:val="16"/>
+    <w:abstractNumId w:val="17"/>
   </w:num>
   <w:num w:numId="21" w16cid:durableId="889801186">
     <w:abstractNumId w:val="15"/>
+  </w:num>
+  <w:num w:numId="22" w16cid:durableId="788819897">
+    <w:abstractNumId w:val="16"/>
   </w:num>
 </w:numbering>
 </file>
@@ -5721,7 +5913,6 @@
   <w:style w:type="character" w:default="1" w:styleId="DefaultParagraphFont">
     <w:name w:val="Default Paragraph Font"/>
     <w:uiPriority w:val="1"/>
-    <w:semiHidden/>
     <w:unhideWhenUsed/>
   </w:style>
   <w:style w:type="table" w:default="1" w:styleId="TableNormal">

</xml_diff>